<commit_message>
get MMI and O/E up to date on repo
</commit_message>
<xml_diff>
--- a/bugs analyses/MMI/_2024 model build/MMI 2024 - documentation.docx
+++ b/bugs analyses/MMI/_2024 model build/MMI 2024 - documentation.docx
@@ -70,13 +70,8 @@
         </w:numPr>
       </w:pPr>
       <w:r>
-        <w:t xml:space="preserve">AWQMS interface was down, so as in O/E models, we based the site pulls off of work done outside of the Stations </w:t>
-      </w:r>
-      <w:proofErr w:type="gramStart"/>
-      <w:r>
-        <w:t>table</w:t>
-      </w:r>
-      <w:proofErr w:type="gramEnd"/>
+        <w:t>AWQMS interface was down, so as in O/E models, we based the site pulls off of work done outside of the Stations table</w:t>
+      </w:r>
     </w:p>
     <w:p>
       <w:pPr>
@@ -90,13 +85,8 @@
         <w:t xml:space="preserve">Ref/Disturbed Designations </w:t>
       </w:r>
       <w:r>
-        <w:t>– we used what was in this file, originally pulled from Stations/</w:t>
-      </w:r>
-      <w:proofErr w:type="spellStart"/>
-      <w:r>
-        <w:t>One.Table_Rule.All</w:t>
-      </w:r>
-      <w:proofErr w:type="spellEnd"/>
+        <w:t>– we used what was in this file, originally pulled from Stations/One.Table_Rule.All</w:t>
+      </w:r>
     </w:p>
     <w:p>
       <w:pPr>
@@ -160,13 +150,8 @@
       <w:r>
         <w:t xml:space="preserve">SLH manually edited the </w:t>
       </w:r>
-      <w:proofErr w:type="spellStart"/>
-      <w:r>
-        <w:t>Bio_MlocIDs_AWQMS_Most</w:t>
-      </w:r>
-      <w:proofErr w:type="spellEnd"/>
-      <w:r>
-        <w:t xml:space="preserve"> disturbed.SYB.xlsx</w:t>
+      <w:r>
+        <w:t>Bio_MlocIDs_AWQMS_Most disturbed.SYB.xlsx</w:t>
       </w:r>
       <w:r>
         <w:t xml:space="preserve"> file to update the 23 sites to Moderately Disturbed.</w:t>
@@ -208,15 +193,7 @@
         <w:t>C</w:t>
       </w:r>
       <w:r>
-        <w:t>OMID: use same “COMID” and “</w:t>
-      </w:r>
-      <w:proofErr w:type="spellStart"/>
-      <w:r>
-        <w:t>Nearby_COMID</w:t>
-      </w:r>
-      <w:proofErr w:type="spellEnd"/>
-      <w:r>
-        <w:t>” fields for associated WS /CAT metrics, as was done in O/E model.</w:t>
+        <w:t>OMID: use same “COMID” and “Nearby_COMID” fields for associated WS /CAT metrics, as was done in O/E model.</w:t>
       </w:r>
     </w:p>
     <w:p>
@@ -258,16 +235,8 @@
         <w:rPr>
           <w:highlight w:val="yellow"/>
         </w:rPr>
-        <w:t xml:space="preserve">NEED to winnow down the sites to one per stream and eliminate spatial </w:t>
-      </w:r>
-      <w:proofErr w:type="gramStart"/>
-      <w:r>
-        <w:rPr>
-          <w:highlight w:val="yellow"/>
-        </w:rPr>
-        <w:t>overlap</w:t>
-      </w:r>
-      <w:proofErr w:type="gramEnd"/>
+        <w:t>NEED to winnow down the sites to one per stream and eliminate spatial overlap</w:t>
+      </w:r>
     </w:p>
     <w:p/>
     <w:p>
@@ -300,20 +269,10 @@
         <w:t>Lesley</w:t>
       </w:r>
       <w:r>
-        <w:t xml:space="preserve"> complied from AWQMS through (?) SQL queries (?). (‘</w:t>
-      </w:r>
-      <w:proofErr w:type="spellStart"/>
-      <w:r>
-        <w:t>raw_</w:t>
-      </w:r>
-      <w:proofErr w:type="gramStart"/>
-      <w:r>
-        <w:t>bugs.Rdata</w:t>
-      </w:r>
-      <w:proofErr w:type="spellEnd"/>
-      <w:proofErr w:type="gramEnd"/>
-      <w:r>
-        <w:t>’)</w:t>
+        <w:t xml:space="preserve"> complied from </w:t>
+      </w:r>
+      <w:r>
+        <w:t>AWQMS through (?) SQL queries (?). (‘raw_bugs.Rdata’)</w:t>
       </w:r>
     </w:p>
     <w:p>
@@ -323,24 +282,10 @@
           <w:ilvl w:val="0"/>
           <w:numId w:val="2"/>
         </w:numPr>
-        <w:rPr>
-          <w:highlight w:val="yellow"/>
-        </w:rPr>
-      </w:pPr>
-      <w:r>
-        <w:rPr>
-          <w:highlight w:val="yellow"/>
-        </w:rPr>
-        <w:t xml:space="preserve">NEED METRICS, not raw </w:t>
-      </w:r>
-      <w:proofErr w:type="gramStart"/>
-      <w:r>
-        <w:rPr>
-          <w:highlight w:val="yellow"/>
-        </w:rPr>
-        <w:t>data</w:t>
-      </w:r>
-      <w:proofErr w:type="gramEnd"/>
+      </w:pPr>
+      <w:r>
+        <w:t>NEED METRICS, not raw data</w:t>
+      </w:r>
     </w:p>
     <w:p>
       <w:pPr>
@@ -351,7 +296,10 @@
         </w:numPr>
       </w:pPr>
       <w:r>
-        <w:t>Use BCG attribute table?</w:t>
+        <w:t>Use BCG attribute table</w:t>
+      </w:r>
+      <w:r>
+        <w:t>?</w:t>
       </w:r>
     </w:p>
     <w:p>
@@ -363,7 +311,46 @@
         </w:numPr>
       </w:pPr>
       <w:r>
-        <w:t>Or use DEQ taxonomy table?</w:t>
+        <w:t xml:space="preserve">BCG table is vetted and maintained.  Better to use that one. </w:t>
+      </w:r>
+    </w:p>
+    <w:p>
+      <w:pPr>
+        <w:pStyle w:val="ListParagraph"/>
+        <w:numPr>
+          <w:ilvl w:val="2"/>
+          <w:numId w:val="2"/>
+        </w:numPr>
+      </w:pPr>
+      <w:r>
+        <w:t>Requires adapting current METRICS code</w:t>
+      </w:r>
+    </w:p>
+    <w:p>
+      <w:pPr>
+        <w:pStyle w:val="ListParagraph"/>
+        <w:numPr>
+          <w:ilvl w:val="2"/>
+          <w:numId w:val="2"/>
+        </w:numPr>
+      </w:pPr>
+      <w:r>
+        <w:t>DECISION: use</w:t>
+      </w:r>
+      <w:r>
+        <w:t xml:space="preserve"> BioMonTools from Erik Leppo?</w:t>
+      </w:r>
+    </w:p>
+    <w:p>
+      <w:pPr>
+        <w:pStyle w:val="ListParagraph"/>
+        <w:numPr>
+          <w:ilvl w:val="0"/>
+          <w:numId w:val="2"/>
+        </w:numPr>
+      </w:pPr>
+      <w:r>
+        <w:t>Tetra Tech PNW BCG attributes/taxonomy</w:t>
       </w:r>
     </w:p>
     <w:p>
@@ -375,92 +362,8 @@
         </w:numPr>
       </w:pPr>
       <w:r>
-        <w:t xml:space="preserve">BCG table is vetted and maintained.  Better to use that one. </w:t>
-      </w:r>
-    </w:p>
-    <w:p>
-      <w:pPr>
-        <w:pStyle w:val="ListParagraph"/>
-        <w:numPr>
-          <w:ilvl w:val="2"/>
-          <w:numId w:val="2"/>
-        </w:numPr>
-      </w:pPr>
-      <w:r>
-        <w:t xml:space="preserve">Requires adapting current METRICS </w:t>
-      </w:r>
-      <w:proofErr w:type="gramStart"/>
-      <w:r>
-        <w:t>code</w:t>
-      </w:r>
-      <w:proofErr w:type="gramEnd"/>
-    </w:p>
-    <w:p>
-      <w:pPr>
-        <w:pStyle w:val="ListParagraph"/>
-        <w:numPr>
-          <w:ilvl w:val="2"/>
-          <w:numId w:val="2"/>
-        </w:numPr>
-        <w:rPr>
-          <w:highlight w:val="yellow"/>
-        </w:rPr>
-      </w:pPr>
-      <w:proofErr w:type="gramStart"/>
-      <w:r>
-        <w:rPr>
-          <w:highlight w:val="yellow"/>
-        </w:rPr>
-        <w:t>Or,</w:t>
-      </w:r>
-      <w:proofErr w:type="gramEnd"/>
-      <w:r>
-        <w:rPr>
-          <w:highlight w:val="yellow"/>
-        </w:rPr>
-        <w:t xml:space="preserve"> use </w:t>
-      </w:r>
-      <w:proofErr w:type="spellStart"/>
-      <w:r>
-        <w:rPr>
-          <w:highlight w:val="yellow"/>
-        </w:rPr>
-        <w:t>BioMonTools</w:t>
-      </w:r>
-      <w:proofErr w:type="spellEnd"/>
-      <w:r>
-        <w:rPr>
-          <w:highlight w:val="yellow"/>
-        </w:rPr>
-        <w:t xml:space="preserve"> from Erik Leppo?</w:t>
-      </w:r>
-    </w:p>
-    <w:p>
-      <w:pPr>
-        <w:pStyle w:val="ListParagraph"/>
-        <w:numPr>
-          <w:ilvl w:val="1"/>
-          <w:numId w:val="2"/>
-        </w:numPr>
-        <w:rPr>
-          <w:highlight w:val="yellow"/>
-        </w:rPr>
-      </w:pPr>
-      <w:r>
-        <w:rPr>
-          <w:highlight w:val="yellow"/>
-        </w:rPr>
-        <w:t>If using metrics, not raw bugs, should we be pulling metrics from AWQMS to calculate MMI?  Or generate outside of AWQMS, in R?</w:t>
-      </w:r>
-    </w:p>
-    <w:p>
-      <w:pPr>
-        <w:pStyle w:val="ListParagraph"/>
-        <w:numPr>
-          <w:ilvl w:val="0"/>
-          <w:numId w:val="2"/>
-        </w:numPr>
-      </w:pPr>
+        <w:t>Need to change our taxa name to match quite a few taxa</w:t>
+      </w:r>
     </w:p>
     <w:sectPr>
       <w:pgSz w:w="12240" w:h="15840"/>

</xml_diff>

<commit_message>
recommit MMI after large file bugaboo...MMI FINAL, for real
</commit_message>
<xml_diff>
--- a/bugs analyses/MMI/_2024 model build/MMI 2024 - documentation.docx
+++ b/bugs analyses/MMI/_2024 model build/MMI 2024 - documentation.docx
@@ -70,13 +70,8 @@
         </w:numPr>
       </w:pPr>
       <w:r>
-        <w:t xml:space="preserve">AWQMS interface was down, so as in O/E models, we based the site pulls off of work done outside of the Stations </w:t>
-      </w:r>
-      <w:proofErr w:type="gramStart"/>
-      <w:r>
-        <w:t>table</w:t>
-      </w:r>
-      <w:proofErr w:type="gramEnd"/>
+        <w:t>AWQMS interface was down, so as in O/E models, we based the site pulls off of work done outside of the Stations table</w:t>
+      </w:r>
     </w:p>
     <w:p>
       <w:pPr>
@@ -90,13 +85,8 @@
         <w:t xml:space="preserve">Ref/Disturbed Designations </w:t>
       </w:r>
       <w:r>
-        <w:t>– we used what was in this file, originally pulled from Stations/</w:t>
-      </w:r>
-      <w:proofErr w:type="spellStart"/>
-      <w:r>
-        <w:t>One.Table_Rule.All</w:t>
-      </w:r>
-      <w:proofErr w:type="spellEnd"/>
+        <w:t>– we used what was in this file, originally pulled from Stations/One.Table_Rule.All</w:t>
+      </w:r>
     </w:p>
     <w:p>
       <w:pPr>
@@ -160,13 +150,8 @@
       <w:r>
         <w:t xml:space="preserve">SLH manually edited the </w:t>
       </w:r>
-      <w:proofErr w:type="spellStart"/>
-      <w:r>
-        <w:t>Bio_MlocIDs_AWQMS_Most</w:t>
-      </w:r>
-      <w:proofErr w:type="spellEnd"/>
-      <w:r>
-        <w:t xml:space="preserve"> disturbed.SYB.xlsx</w:t>
+      <w:r>
+        <w:t>Bio_MlocIDs_AWQMS_Most disturbed.SYB.xlsx</w:t>
       </w:r>
       <w:r>
         <w:t xml:space="preserve"> file to update the 23 sites to Moderately Disturbed.</w:t>
@@ -208,15 +193,7 @@
         <w:t>C</w:t>
       </w:r>
       <w:r>
-        <w:t>OMID: use same “COMID” and “</w:t>
-      </w:r>
-      <w:proofErr w:type="spellStart"/>
-      <w:r>
-        <w:t>Nearby_COMID</w:t>
-      </w:r>
-      <w:proofErr w:type="spellEnd"/>
-      <w:r>
-        <w:t>” fields for associated WS /CAT metrics, as was done in O/E model.</w:t>
+        <w:t>OMID: use same “COMID” and “Nearby_COMID” fields for associated WS /CAT metrics, as was done in O/E model.</w:t>
       </w:r>
     </w:p>
     <w:p>
@@ -258,16 +235,8 @@
         <w:rPr>
           <w:highlight w:val="yellow"/>
         </w:rPr>
-        <w:t xml:space="preserve">NEED to winnow down the sites to one per stream and eliminate spatial </w:t>
-      </w:r>
-      <w:proofErr w:type="gramStart"/>
-      <w:r>
-        <w:rPr>
-          <w:highlight w:val="yellow"/>
-        </w:rPr>
-        <w:t>overlap</w:t>
-      </w:r>
-      <w:proofErr w:type="gramEnd"/>
+        <w:t>NEED to winnow down the sites to one per stream and eliminate spatial overlap</w:t>
+      </w:r>
     </w:p>
     <w:p/>
     <w:p>
@@ -303,20 +272,7 @@
         <w:t xml:space="preserve"> complied from </w:t>
       </w:r>
       <w:r>
-        <w:t>AWQMS through (?) SQL queries (?). (‘</w:t>
-      </w:r>
-      <w:proofErr w:type="spellStart"/>
-      <w:r>
-        <w:t>raw_</w:t>
-      </w:r>
-      <w:proofErr w:type="gramStart"/>
-      <w:r>
-        <w:t>bugs.Rdata</w:t>
-      </w:r>
-      <w:proofErr w:type="spellEnd"/>
-      <w:proofErr w:type="gramEnd"/>
-      <w:r>
-        <w:t>’)</w:t>
+        <w:t>AWQMS through (?) SQL queries (?). (‘raw_bugs.Rdata’)</w:t>
       </w:r>
     </w:p>
     <w:p>
@@ -328,13 +284,8 @@
         </w:numPr>
       </w:pPr>
       <w:r>
-        <w:t xml:space="preserve">NEED METRICS, not raw </w:t>
-      </w:r>
-      <w:proofErr w:type="gramStart"/>
-      <w:r>
-        <w:t>data</w:t>
-      </w:r>
-      <w:proofErr w:type="gramEnd"/>
+        <w:t>NEED METRICS, not raw data</w:t>
+      </w:r>
     </w:p>
     <w:p>
       <w:pPr>
@@ -372,13 +323,8 @@
         </w:numPr>
       </w:pPr>
       <w:r>
-        <w:t xml:space="preserve">Requires adapting current METRICS </w:t>
-      </w:r>
-      <w:proofErr w:type="gramStart"/>
-      <w:r>
-        <w:t>code</w:t>
-      </w:r>
-      <w:proofErr w:type="gramEnd"/>
+        <w:t>Requires adapting current METRICS code</w:t>
+      </w:r>
     </w:p>
     <w:p>
       <w:pPr>
@@ -392,15 +338,7 @@
         <w:t>DECISION: use</w:t>
       </w:r>
       <w:r>
-        <w:t xml:space="preserve"> </w:t>
-      </w:r>
-      <w:proofErr w:type="spellStart"/>
-      <w:r>
-        <w:t>BioMonTools</w:t>
-      </w:r>
-      <w:proofErr w:type="spellEnd"/>
-      <w:r>
-        <w:t xml:space="preserve"> from Erik Leppo?</w:t>
+        <w:t xml:space="preserve"> BioMonTools from Erik Leppo?</w:t>
       </w:r>
     </w:p>
     <w:p>
@@ -424,15 +362,7 @@
         </w:numPr>
       </w:pPr>
       <w:r>
-        <w:t xml:space="preserve">USU verified that bugs </w:t>
-      </w:r>
-      <w:proofErr w:type="gramStart"/>
-      <w:r>
-        <w:t>needs</w:t>
-      </w:r>
-      <w:proofErr w:type="gramEnd"/>
-      <w:r>
-        <w:t xml:space="preserve"> to be rarified.  At least for richness metrics.</w:t>
+        <w:t>USU verified that bugs needs to be rarified.  At least for richness metrics.</w:t>
       </w:r>
     </w:p>
     <w:p>
@@ -456,17 +386,7 @@
         </w:numPr>
       </w:pPr>
       <w:r>
-        <w:t xml:space="preserve">Travis fix for rarify: Need to change object to </w:t>
-      </w:r>
-      <w:proofErr w:type="spellStart"/>
-      <w:proofErr w:type="gramStart"/>
-      <w:r>
-        <w:t>data.frame</w:t>
-      </w:r>
-      <w:proofErr w:type="spellEnd"/>
-      <w:proofErr w:type="gramEnd"/>
-      <w:r>
-        <w:t xml:space="preserve"> to work with rarify, otherwise this error comes up</w:t>
+        <w:t>Travis fix for rarify: Need to change object to data.frame to work with rarify, otherwise this error comes up</w:t>
       </w:r>
     </w:p>
     <w:p>
@@ -515,81 +435,7 @@
           <w:szCs w:val="20"/>
           <w14:ligatures w14:val="none"/>
         </w:rPr>
-        <w:t xml:space="preserve">Error in </w:t>
-      </w:r>
-      <w:proofErr w:type="spellStart"/>
-      <w:proofErr w:type="gramStart"/>
-      <w:r>
-        <w:rPr>
-          <w:rFonts w:ascii="Lucida Console" w:eastAsia="Times New Roman" w:hAnsi="Lucida Console" w:cs="Courier New"/>
-          <w:color w:val="FF628C"/>
-          <w:kern w:val="0"/>
-          <w:sz w:val="20"/>
-          <w:szCs w:val="20"/>
-          <w14:ligatures w14:val="none"/>
-        </w:rPr>
-        <w:t>Ops.data.frame</w:t>
-      </w:r>
-      <w:proofErr w:type="spellEnd"/>
-      <w:proofErr w:type="gramEnd"/>
-      <w:r>
-        <w:rPr>
-          <w:rFonts w:ascii="Lucida Console" w:eastAsia="Times New Roman" w:hAnsi="Lucida Console" w:cs="Courier New"/>
-          <w:color w:val="FF628C"/>
-          <w:kern w:val="0"/>
-          <w:sz w:val="20"/>
-          <w:szCs w:val="20"/>
-          <w14:ligatures w14:val="none"/>
-        </w:rPr>
-        <w:t>(</w:t>
-      </w:r>
-      <w:proofErr w:type="spellStart"/>
-      <w:r>
-        <w:rPr>
-          <w:rFonts w:ascii="Lucida Console" w:eastAsia="Times New Roman" w:hAnsi="Lucida Console" w:cs="Courier New"/>
-          <w:color w:val="FF628C"/>
-          <w:kern w:val="0"/>
-          <w:sz w:val="20"/>
-          <w:szCs w:val="20"/>
-          <w14:ligatures w14:val="none"/>
-        </w:rPr>
-        <w:t>inbug</w:t>
-      </w:r>
-      <w:proofErr w:type="spellEnd"/>
-      <w:r>
-        <w:rPr>
-          <w:rFonts w:ascii="Lucida Console" w:eastAsia="Times New Roman" w:hAnsi="Lucida Console" w:cs="Courier New"/>
-          <w:color w:val="FF628C"/>
-          <w:kern w:val="0"/>
-          <w:sz w:val="20"/>
-          <w:szCs w:val="20"/>
-          <w14:ligatures w14:val="none"/>
-        </w:rPr>
-        <w:t xml:space="preserve">[, sample.ID], </w:t>
-      </w:r>
-      <w:proofErr w:type="spellStart"/>
-      <w:r>
-        <w:rPr>
-          <w:rFonts w:ascii="Lucida Console" w:eastAsia="Times New Roman" w:hAnsi="Lucida Console" w:cs="Courier New"/>
-          <w:color w:val="FF628C"/>
-          <w:kern w:val="0"/>
-          <w:sz w:val="20"/>
-          <w:szCs w:val="20"/>
-          <w14:ligatures w14:val="none"/>
-        </w:rPr>
-        <w:t>isamp</w:t>
-      </w:r>
-      <w:proofErr w:type="spellEnd"/>
-      <w:r>
-        <w:rPr>
-          <w:rFonts w:ascii="Lucida Console" w:eastAsia="Times New Roman" w:hAnsi="Lucida Console" w:cs="Courier New"/>
-          <w:color w:val="FF628C"/>
-          <w:kern w:val="0"/>
-          <w:sz w:val="20"/>
-          <w:szCs w:val="20"/>
-          <w14:ligatures w14:val="none"/>
-        </w:rPr>
-        <w:t xml:space="preserve">) : </w:t>
+        <w:t xml:space="preserve">Error in Ops.data.frame(inbug[, sample.ID], isamp) : </w:t>
       </w:r>
     </w:p>
     <w:p>
@@ -638,31 +484,7 @@
           <w:szCs w:val="20"/>
           <w14:ligatures w14:val="none"/>
         </w:rPr>
-        <w:t xml:space="preserve">  ‘==’ only defined for </w:t>
-      </w:r>
-      <w:proofErr w:type="gramStart"/>
-      <w:r>
-        <w:rPr>
-          <w:rFonts w:ascii="Lucida Console" w:eastAsia="Times New Roman" w:hAnsi="Lucida Console" w:cs="Courier New"/>
-          <w:color w:val="FF628C"/>
-          <w:kern w:val="0"/>
-          <w:sz w:val="20"/>
-          <w:szCs w:val="20"/>
-          <w14:ligatures w14:val="none"/>
-        </w:rPr>
-        <w:t>equally-sized</w:t>
-      </w:r>
-      <w:proofErr w:type="gramEnd"/>
-      <w:r>
-        <w:rPr>
-          <w:rFonts w:ascii="Lucida Console" w:eastAsia="Times New Roman" w:hAnsi="Lucida Console" w:cs="Courier New"/>
-          <w:color w:val="FF628C"/>
-          <w:kern w:val="0"/>
-          <w:sz w:val="20"/>
-          <w:szCs w:val="20"/>
-          <w14:ligatures w14:val="none"/>
-        </w:rPr>
-        <w:t xml:space="preserve"> data frames</w:t>
+        <w:t xml:space="preserve">  ‘==’ only defined for equally-sized data frames</w:t>
       </w:r>
     </w:p>
     <w:p>
@@ -701,6 +523,17 @@
       </w:r>
     </w:p>
     <w:p/>
+    <w:p/>
+    <w:p>
+      <w:r>
+        <w:t>FINAL DATA SET</w:t>
+      </w:r>
+    </w:p>
+    <w:p>
+      <w:r>
+        <w:t>Limited ref pop to same as used for O/E</w:t>
+      </w:r>
+    </w:p>
     <w:sectPr>
       <w:pgSz w:w="12240" w:h="15840"/>
       <w:pgMar w:top="1440" w:right="1440" w:bottom="1440" w:left="1440" w:header="720" w:footer="720" w:gutter="0"/>

</xml_diff>

<commit_message>
MMI: add validation stats Documentation: add validation stats and predictors for metrics
</commit_message>
<xml_diff>
--- a/bugs analyses/MMI/_2024 model build/MMI 2024 - documentation.docx
+++ b/bugs analyses/MMI/_2024 model build/MMI 2024 - documentation.docx
@@ -205,7 +205,26 @@
         </w:numPr>
       </w:pPr>
       <w:r>
-        <w:t xml:space="preserve">Reference Sites: use the same dataset as used for O/E </w:t>
+        <w:t>Reference Sites: use the same dataset as used for O/</w:t>
+      </w:r>
+      <w:r>
+        <w:t>E</w:t>
+      </w:r>
+    </w:p>
+    <w:p>
+      <w:pPr>
+        <w:pStyle w:val="ListParagraph"/>
+        <w:numPr>
+          <w:ilvl w:val="1"/>
+          <w:numId w:val="1"/>
+        </w:numPr>
+        <w:rPr>
+          <w:b/>
+          <w:bCs/>
+        </w:rPr>
+      </w:pPr>
+      <w:r>
+        <w:t>SLH: confirmed, included in R-code to limit to same ref pop as O/E</w:t>
       </w:r>
     </w:p>
     <w:p>
@@ -227,18 +246,26 @@
           <w:ilvl w:val="1"/>
           <w:numId w:val="1"/>
         </w:numPr>
-        <w:rPr>
-          <w:highlight w:val="yellow"/>
-        </w:rPr>
-      </w:pPr>
-      <w:r>
-        <w:rPr>
-          <w:highlight w:val="yellow"/>
-        </w:rPr>
-        <w:t>NEED to winnow down the sites to one per stream and eliminate spatial overlap</w:t>
-      </w:r>
-    </w:p>
-    <w:p/>
+      </w:pPr>
+      <w:r>
+        <w:t>Need</w:t>
+      </w:r>
+      <w:r>
+        <w:t xml:space="preserve"> to winnow down the sites to one per stream and eliminate spatial overlap</w:t>
+      </w:r>
+    </w:p>
+    <w:p>
+      <w:pPr>
+        <w:pStyle w:val="ListParagraph"/>
+        <w:numPr>
+          <w:ilvl w:val="1"/>
+          <w:numId w:val="1"/>
+        </w:numPr>
+      </w:pPr>
+      <w:r>
+        <w:t>SLH: confirmed.  Done in Excel, similarly to O/E.</w:t>
+      </w:r>
+    </w:p>
     <w:p>
       <w:pPr>
         <w:rPr>
@@ -384,8 +411,14 @@
           <w:ilvl w:val="1"/>
           <w:numId w:val="2"/>
         </w:numPr>
-      </w:pPr>
-      <w:r>
+        <w:rPr>
+          <w:highlight w:val="yellow"/>
+        </w:rPr>
+      </w:pPr>
+      <w:r>
+        <w:rPr>
+          <w:highlight w:val="yellow"/>
+        </w:rPr>
         <w:t>Travis fix for rarify: Need to change object to data.frame to work with rarify, otherwise this error comes up</w:t>
       </w:r>
     </w:p>
@@ -505,7 +538,6 @@
         <w:t xml:space="preserve">). </w:t>
       </w:r>
     </w:p>
-    <w:p/>
     <w:p>
       <w:pPr>
         <w:rPr>
@@ -519,19 +551,1919 @@
           <w:bCs/>
         </w:rPr>
         <w:lastRenderedPageBreak/>
+        <w:t>BUG METRICS</w:t>
+      </w:r>
+    </w:p>
+    <w:p>
+      <w:pPr>
+        <w:pStyle w:val="ListParagraph"/>
+        <w:numPr>
+          <w:ilvl w:val="0"/>
+          <w:numId w:val="4"/>
+        </w:numPr>
+        <w:rPr>
+          <w:b/>
+          <w:bCs/>
+        </w:rPr>
+      </w:pPr>
+      <w:r>
+        <w:rPr>
+          <w:b/>
+          <w:bCs/>
+        </w:rPr>
+        <w:t>New process: used BioMonTools and PNW Attribute table</w:t>
+      </w:r>
+    </w:p>
+    <w:p>
+      <w:pPr>
+        <w:pStyle w:val="ListParagraph"/>
+        <w:numPr>
+          <w:ilvl w:val="1"/>
+          <w:numId w:val="4"/>
+        </w:numPr>
+      </w:pPr>
+      <w:r>
+        <w:t>R package developed</w:t>
+      </w:r>
+      <w:r>
+        <w:t xml:space="preserve"> by Erik Leppo (Tetra Tech, available on GitHub)</w:t>
+      </w:r>
+    </w:p>
+    <w:p>
+      <w:pPr>
+        <w:pStyle w:val="ListParagraph"/>
+        <w:numPr>
+          <w:ilvl w:val="1"/>
+          <w:numId w:val="4"/>
+        </w:numPr>
+      </w:pPr>
+      <w:r>
+        <w:t>PNW Attribute table</w:t>
+      </w:r>
+      <w:r>
+        <w:t>: available through BioMonTools</w:t>
+      </w:r>
+    </w:p>
+    <w:p>
+      <w:pPr>
+        <w:pStyle w:val="ListParagraph"/>
+        <w:numPr>
+          <w:ilvl w:val="2"/>
+          <w:numId w:val="4"/>
+        </w:numPr>
+      </w:pPr>
+      <w:r>
+        <w:t>Managed by Sean Sullivan (Rhithron)</w:t>
+      </w:r>
+    </w:p>
+    <w:p>
+      <w:pPr>
+        <w:pStyle w:val="ListParagraph"/>
+        <w:numPr>
+          <w:ilvl w:val="2"/>
+          <w:numId w:val="4"/>
+        </w:numPr>
+      </w:pPr>
+      <w:r>
+        <w:t>Discovered HABIT was missing, so Sean created a working copy for me to use until it was able to be uploaded to BioMonTools</w:t>
+      </w:r>
+    </w:p>
+    <w:p>
+      <w:pPr>
+        <w:pStyle w:val="ListParagraph"/>
+        <w:numPr>
+          <w:ilvl w:val="1"/>
+          <w:numId w:val="4"/>
+        </w:numPr>
+      </w:pPr>
+      <w:r>
+        <w:t>Aligned DEQ bugs to BioMonTools taxonomy.</w:t>
+      </w:r>
+    </w:p>
+    <w:p>
+      <w:pPr>
+        <w:pStyle w:val="ListParagraph"/>
+        <w:numPr>
+          <w:ilvl w:val="1"/>
+          <w:numId w:val="4"/>
+        </w:numPr>
+      </w:pPr>
+      <w:r>
+        <w:t>Used that linkage to join with attributes, which are used for metric calculations</w:t>
+      </w:r>
+    </w:p>
+    <w:p>
+      <w:pPr>
+        <w:pStyle w:val="ListParagraph"/>
+        <w:numPr>
+          <w:ilvl w:val="1"/>
+          <w:numId w:val="4"/>
+        </w:numPr>
+      </w:pPr>
+      <w:r>
+        <w:t>“Excluded” function allows for calculation of richness metrics (nt = # of taxa, pt = % of taxa), without need for data to have labs submit “Unique taxon”.</w:t>
+      </w:r>
+    </w:p>
+    <w:p>
+      <w:pPr>
+        <w:pStyle w:val="ListParagraph"/>
+        <w:numPr>
+          <w:ilvl w:val="0"/>
+          <w:numId w:val="4"/>
+        </w:numPr>
+      </w:pPr>
+      <w:r>
+        <w:t>Hundreds of metrics calculated.</w:t>
+      </w:r>
+    </w:p>
+    <w:p>
+      <w:pPr>
+        <w:pStyle w:val="ListParagraph"/>
+        <w:numPr>
+          <w:ilvl w:val="1"/>
+          <w:numId w:val="4"/>
+        </w:numPr>
+      </w:pPr>
+      <w:r>
+        <w:t>Several dropped because of “infinite” values</w:t>
+      </w:r>
+      <w:r>
+        <w:t>, or no non-zero results.</w:t>
+      </w:r>
+    </w:p>
+    <w:p>
+      <w:pPr>
+        <w:rPr>
+          <w:b/>
+          <w:bCs/>
+        </w:rPr>
+      </w:pPr>
+      <w:r>
+        <w:rPr>
+          <w:b/>
+          <w:bCs/>
+        </w:rPr>
         <w:t>PREDICTORS</w:t>
       </w:r>
     </w:p>
-    <w:p/>
-    <w:p/>
-    <w:p>
-      <w:r>
-        <w:t>FINAL DATA SET</w:t>
-      </w:r>
-    </w:p>
-    <w:p>
-      <w:r>
-        <w:t>Limited ref pop to same as used for O/E</w:t>
+    <w:p>
+      <w:pPr>
+        <w:pStyle w:val="ListParagraph"/>
+        <w:numPr>
+          <w:ilvl w:val="0"/>
+          <w:numId w:val="3"/>
+        </w:numPr>
+      </w:pPr>
+      <w:r>
+        <w:t xml:space="preserve">Used same StreamCat predictors as O/E. </w:t>
+      </w:r>
+    </w:p>
+    <w:p>
+      <w:pPr>
+        <w:pStyle w:val="ListParagraph"/>
+        <w:numPr>
+          <w:ilvl w:val="0"/>
+          <w:numId w:val="3"/>
+        </w:numPr>
+      </w:pPr>
+      <w:r>
+        <w:t>Similarly used WS metrics at sites with matching COMID, and CAT metrics for sites without matching COMID.</w:t>
+      </w:r>
+    </w:p>
+    <w:p>
+      <w:r>
+        <w:rPr>
+          <w:b/>
+          <w:bCs/>
+        </w:rPr>
+        <w:t>MMI Modeling</w:t>
+      </w:r>
+    </w:p>
+    <w:p>
+      <w:pPr>
+        <w:pStyle w:val="ListParagraph"/>
+        <w:numPr>
+          <w:ilvl w:val="0"/>
+          <w:numId w:val="5"/>
+        </w:numPr>
+      </w:pPr>
+      <w:r>
+        <w:t>Followed standard procedures used by USU</w:t>
+      </w:r>
+    </w:p>
+    <w:p>
+      <w:pPr>
+        <w:pStyle w:val="ListParagraph"/>
+        <w:numPr>
+          <w:ilvl w:val="0"/>
+          <w:numId w:val="5"/>
+        </w:numPr>
+      </w:pPr>
+      <w:r>
+        <w:t xml:space="preserve">See </w:t>
+      </w:r>
+      <w:r>
+        <w:rPr>
+          <w:i/>
+          <w:iCs/>
+        </w:rPr>
+        <w:t>Hawkins, C.P., Cao, Y. and Roper, B., 2010. Method of predicting reference condition biota affects the performance and interpretation of ecological indices. Freshwater Biology, 55(5), pp.1066-1085.</w:t>
+      </w:r>
+      <w:r>
+        <w:rPr>
+          <w:i/>
+          <w:iCs/>
+        </w:rPr>
+        <w:t xml:space="preserve"> </w:t>
+      </w:r>
+      <w:r>
+        <w:t>(Saved in IR 2026/Methodology/FW BioCriteria)</w:t>
+      </w:r>
+    </w:p>
+    <w:p>
+      <w:pPr>
+        <w:pStyle w:val="ListParagraph"/>
+        <w:numPr>
+          <w:ilvl w:val="0"/>
+          <w:numId w:val="5"/>
+        </w:numPr>
+      </w:pPr>
+      <w:r>
+        <w:t>RF models for each metric</w:t>
+      </w:r>
+    </w:p>
+    <w:p>
+      <w:pPr>
+        <w:pStyle w:val="ListParagraph"/>
+        <w:numPr>
+          <w:ilvl w:val="1"/>
+          <w:numId w:val="5"/>
+        </w:numPr>
+      </w:pPr>
+      <w:r>
+        <w:t>Criteria for using RF modeled metrics: &gt;= 10% variance explained (good.mods)</w:t>
+      </w:r>
+    </w:p>
+    <w:p>
+      <w:pPr>
+        <w:pStyle w:val="ListParagraph"/>
+        <w:numPr>
+          <w:ilvl w:val="1"/>
+          <w:numId w:val="5"/>
+        </w:numPr>
+      </w:pPr>
+      <w:r>
+        <w:t>If didn’t meet this criteria, used the raw metric in the next steps (poor.mods)</w:t>
+      </w:r>
+    </w:p>
+    <w:p>
+      <w:pPr>
+        <w:pStyle w:val="ListParagraph"/>
+        <w:numPr>
+          <w:ilvl w:val="0"/>
+          <w:numId w:val="5"/>
+        </w:numPr>
+      </w:pPr>
+      <w:r>
+        <w:t>Get predictions for each metric, based on rf models</w:t>
+      </w:r>
+    </w:p>
+    <w:p>
+      <w:pPr>
+        <w:pStyle w:val="ListParagraph"/>
+        <w:numPr>
+          <w:ilvl w:val="0"/>
+          <w:numId w:val="5"/>
+        </w:numPr>
+      </w:pPr>
+      <w:r>
+        <w:t>Get residuals</w:t>
+      </w:r>
+    </w:p>
+    <w:p>
+      <w:pPr>
+        <w:pStyle w:val="ListParagraph"/>
+        <w:numPr>
+          <w:ilvl w:val="0"/>
+          <w:numId w:val="5"/>
+        </w:numPr>
+      </w:pPr>
+      <w:r>
+        <w:t>T-tests between reference and most disturbed</w:t>
+      </w:r>
+    </w:p>
+    <w:p>
+      <w:pPr>
+        <w:pStyle w:val="ListParagraph"/>
+        <w:numPr>
+          <w:ilvl w:val="1"/>
+          <w:numId w:val="5"/>
+        </w:numPr>
+      </w:pPr>
+      <w:r>
+        <w:t>Residuals for good.mods</w:t>
+      </w:r>
+    </w:p>
+    <w:p>
+      <w:pPr>
+        <w:pStyle w:val="ListParagraph"/>
+        <w:numPr>
+          <w:ilvl w:val="1"/>
+          <w:numId w:val="5"/>
+        </w:numPr>
+      </w:pPr>
+      <w:r>
+        <w:t>Raw metrics for poor.mods</w:t>
+      </w:r>
+    </w:p>
+    <w:p>
+      <w:pPr>
+        <w:pStyle w:val="ListParagraph"/>
+        <w:numPr>
+          <w:ilvl w:val="0"/>
+          <w:numId w:val="5"/>
+        </w:numPr>
+      </w:pPr>
+      <w:r>
+        <w:t>PCA (principal components analysis) used to identify metrics with similar axis loadings (correlated metrics)</w:t>
+      </w:r>
+    </w:p>
+    <w:p>
+      <w:pPr>
+        <w:pStyle w:val="ListParagraph"/>
+        <w:numPr>
+          <w:ilvl w:val="0"/>
+          <w:numId w:val="5"/>
+        </w:numPr>
+      </w:pPr>
+      <w:r>
+        <w:t>Selecting final MMI</w:t>
+      </w:r>
+    </w:p>
+    <w:p>
+      <w:pPr>
+        <w:pStyle w:val="ListParagraph"/>
+        <w:numPr>
+          <w:ilvl w:val="1"/>
+          <w:numId w:val="5"/>
+        </w:numPr>
+      </w:pPr>
+      <w:r>
+        <w:t>Combine PCA and t-vals: ‘</w:t>
+      </w:r>
+      <w:r>
+        <w:t>pca.tval_select final metrics_5.2.24.xlsx</w:t>
+      </w:r>
+      <w:r>
+        <w:t>’</w:t>
+      </w:r>
+    </w:p>
+    <w:p>
+      <w:pPr>
+        <w:pStyle w:val="ListParagraph"/>
+        <w:numPr>
+          <w:ilvl w:val="1"/>
+          <w:numId w:val="5"/>
+        </w:numPr>
+      </w:pPr>
+      <w:r>
+        <w:t>Used absolute values for each PCA to identify the metrics with the strongest axis loadings (&gt; 0.7, or 0.6 for last axis)</w:t>
+      </w:r>
+    </w:p>
+    <w:p>
+      <w:pPr>
+        <w:pStyle w:val="ListParagraph"/>
+        <w:numPr>
+          <w:ilvl w:val="1"/>
+          <w:numId w:val="5"/>
+        </w:numPr>
+      </w:pPr>
+      <w:r>
+        <w:t>Then sorted by absolute value of t-values</w:t>
+      </w:r>
+    </w:p>
+    <w:p>
+      <w:pPr>
+        <w:pStyle w:val="ListParagraph"/>
+        <w:numPr>
+          <w:ilvl w:val="1"/>
+          <w:numId w:val="5"/>
+        </w:numPr>
+      </w:pPr>
+      <w:r>
+        <w:t>Identified what “type” of metrics were included on each axis.</w:t>
+      </w:r>
+    </w:p>
+    <w:p>
+      <w:pPr>
+        <w:pStyle w:val="ListParagraph"/>
+        <w:numPr>
+          <w:ilvl w:val="1"/>
+          <w:numId w:val="5"/>
+        </w:numPr>
+      </w:pPr>
+      <w:r>
+        <w:t>Optimal choice is take the highest t-value for each PCA axis</w:t>
+      </w:r>
+    </w:p>
+    <w:p>
+      <w:pPr>
+        <w:pStyle w:val="ListParagraph"/>
+        <w:numPr>
+          <w:ilvl w:val="2"/>
+          <w:numId w:val="5"/>
+        </w:numPr>
+      </w:pPr>
+      <w:r>
+        <w:t>Higher ‘t’ = greater discrimination between reference and most disturbed samples</w:t>
+      </w:r>
+    </w:p>
+    <w:p>
+      <w:pPr>
+        <w:pStyle w:val="ListParagraph"/>
+        <w:numPr>
+          <w:ilvl w:val="1"/>
+          <w:numId w:val="5"/>
+        </w:numPr>
+      </w:pPr>
+      <w:r>
+        <w:lastRenderedPageBreak/>
+        <w:t>However, also had the goal of maintaining ecological independence in the metrics chosen for each axis.</w:t>
+      </w:r>
+    </w:p>
+    <w:p>
+      <w:pPr>
+        <w:pStyle w:val="ListParagraph"/>
+        <w:numPr>
+          <w:ilvl w:val="2"/>
+          <w:numId w:val="5"/>
+        </w:numPr>
+      </w:pPr>
+      <w:r>
+        <w:t>In other words, we wanted different metric types selected for each axis</w:t>
+      </w:r>
+    </w:p>
+    <w:p>
+      <w:pPr>
+        <w:pStyle w:val="ListParagraph"/>
+        <w:numPr>
+          <w:ilvl w:val="2"/>
+          <w:numId w:val="5"/>
+        </w:numPr>
+      </w:pPr>
+      <w:r>
+        <w:t xml:space="preserve">E.g., if intolerance is </w:t>
+      </w:r>
+      <w:r>
+        <w:t>highest in Axes 1 and 4, only select one axis to include an intolerance metric.</w:t>
+      </w:r>
+    </w:p>
+    <w:p>
+      <w:pPr>
+        <w:pStyle w:val="ListParagraph"/>
+        <w:numPr>
+          <w:ilvl w:val="2"/>
+          <w:numId w:val="5"/>
+        </w:numPr>
+      </w:pPr>
+      <w:r>
+        <w:t>This helps reduce redundancy in the metrics and expands the types of disturbances potentially identifiable by the MMI.</w:t>
+      </w:r>
+    </w:p>
+    <w:p>
+      <w:pPr>
+        <w:pStyle w:val="ListParagraph"/>
+        <w:numPr>
+          <w:ilvl w:val="1"/>
+          <w:numId w:val="5"/>
+        </w:numPr>
+      </w:pPr>
+      <w:r>
+        <w:t>Ultimately, selected two candidate models</w:t>
+      </w:r>
+    </w:p>
+    <w:p>
+      <w:pPr>
+        <w:pStyle w:val="ListParagraph"/>
+        <w:numPr>
+          <w:ilvl w:val="2"/>
+          <w:numId w:val="5"/>
+        </w:numPr>
+      </w:pPr>
+      <w:r>
+        <w:t>Colors represent a different PCA axis</w:t>
+      </w:r>
+    </w:p>
+    <w:p>
+      <w:pPr>
+        <w:pStyle w:val="ListParagraph"/>
+        <w:ind w:left="2160"/>
+      </w:pPr>
+    </w:p>
+    <w:tbl>
+      <w:tblPr>
+        <w:tblW w:w="5920" w:type="dxa"/>
+        <w:tblLook w:val="04A0" w:firstRow="1" w:lastRow="0" w:firstColumn="1" w:lastColumn="0" w:noHBand="0" w:noVBand="1"/>
+      </w:tblPr>
+      <w:tblGrid>
+        <w:gridCol w:w="3143"/>
+        <w:gridCol w:w="3143"/>
+      </w:tblGrid>
+      <w:tr>
+        <w:trPr>
+          <w:trHeight w:val="300"/>
+        </w:trPr>
+        <w:tc>
+          <w:tcPr>
+            <w:tcW w:w="2960" w:type="dxa"/>
+            <w:tcBorders>
+              <w:top w:val="nil"/>
+              <w:left w:val="nil"/>
+              <w:bottom w:val="nil"/>
+              <w:right w:val="nil"/>
+            </w:tcBorders>
+            <w:shd w:val="clear" w:color="000000" w:fill="B4C6E7"/>
+            <w:noWrap/>
+            <w:vAlign w:val="bottom"/>
+          </w:tcPr>
+          <w:p>
+            <w:pPr>
+              <w:spacing w:after="0" w:line="240" w:lineRule="auto"/>
+              <w:rPr>
+                <w:rFonts w:ascii="Calibri" w:eastAsia="Times New Roman" w:hAnsi="Calibri" w:cs="Calibri"/>
+                <w:b/>
+                <w:bCs/>
+                <w:color w:val="000000"/>
+                <w:kern w:val="0"/>
+                <w14:ligatures w14:val="none"/>
+              </w:rPr>
+            </w:pPr>
+            <w:r>
+              <w:rPr>
+                <w:rFonts w:ascii="Calibri" w:eastAsia="Times New Roman" w:hAnsi="Calibri" w:cs="Calibri"/>
+                <w:b/>
+                <w:bCs/>
+                <w:color w:val="000000"/>
+                <w:kern w:val="0"/>
+                <w14:ligatures w14:val="none"/>
+              </w:rPr>
+              <w:t>5 metric model</w:t>
+            </w:r>
+          </w:p>
+        </w:tc>
+        <w:tc>
+          <w:tcPr>
+            <w:tcW w:w="2960" w:type="dxa"/>
+            <w:tcBorders>
+              <w:top w:val="nil"/>
+              <w:left w:val="nil"/>
+              <w:bottom w:val="nil"/>
+              <w:right w:val="nil"/>
+            </w:tcBorders>
+            <w:shd w:val="clear" w:color="000000" w:fill="B4C6E7"/>
+            <w:noWrap/>
+            <w:vAlign w:val="bottom"/>
+          </w:tcPr>
+          <w:p>
+            <w:pPr>
+              <w:spacing w:after="0" w:line="240" w:lineRule="auto"/>
+              <w:rPr>
+                <w:rFonts w:ascii="Calibri" w:eastAsia="Times New Roman" w:hAnsi="Calibri" w:cs="Calibri"/>
+                <w:b/>
+                <w:bCs/>
+                <w:color w:val="000000"/>
+                <w:kern w:val="0"/>
+                <w14:ligatures w14:val="none"/>
+              </w:rPr>
+            </w:pPr>
+            <w:r>
+              <w:rPr>
+                <w:rFonts w:ascii="Calibri" w:eastAsia="Times New Roman" w:hAnsi="Calibri" w:cs="Calibri"/>
+                <w:b/>
+                <w:bCs/>
+                <w:color w:val="000000"/>
+                <w:kern w:val="0"/>
+                <w14:ligatures w14:val="none"/>
+              </w:rPr>
+              <w:t>4 metric model</w:t>
+            </w:r>
+          </w:p>
+        </w:tc>
+      </w:tr>
+      <w:tr>
+        <w:trPr>
+          <w:trHeight w:val="300"/>
+        </w:trPr>
+        <w:tc>
+          <w:tcPr>
+            <w:tcW w:w="2960" w:type="dxa"/>
+            <w:tcBorders>
+              <w:top w:val="nil"/>
+              <w:left w:val="nil"/>
+              <w:bottom w:val="nil"/>
+              <w:right w:val="nil"/>
+            </w:tcBorders>
+            <w:shd w:val="clear" w:color="000000" w:fill="B4C6E7"/>
+            <w:noWrap/>
+            <w:vAlign w:val="bottom"/>
+            <w:hideMark/>
+          </w:tcPr>
+          <w:p>
+            <w:pPr>
+              <w:spacing w:after="0" w:line="240" w:lineRule="auto"/>
+              <w:rPr>
+                <w:rFonts w:ascii="Calibri" w:eastAsia="Times New Roman" w:hAnsi="Calibri" w:cs="Calibri"/>
+                <w:color w:val="000000"/>
+                <w:kern w:val="0"/>
+                <w14:ligatures w14:val="none"/>
+              </w:rPr>
+            </w:pPr>
+            <w:r>
+              <w:rPr>
+                <w:rFonts w:ascii="Calibri" w:eastAsia="Times New Roman" w:hAnsi="Calibri" w:cs="Calibri"/>
+                <w:color w:val="000000"/>
+                <w:kern w:val="0"/>
+                <w14:ligatures w14:val="none"/>
+              </w:rPr>
+              <w:t>pt_habitat_rheo_resid</w:t>
+            </w:r>
+          </w:p>
+        </w:tc>
+        <w:tc>
+          <w:tcPr>
+            <w:tcW w:w="2960" w:type="dxa"/>
+            <w:tcBorders>
+              <w:top w:val="nil"/>
+              <w:left w:val="nil"/>
+              <w:bottom w:val="nil"/>
+              <w:right w:val="nil"/>
+            </w:tcBorders>
+            <w:shd w:val="clear" w:color="000000" w:fill="B4C6E7"/>
+            <w:noWrap/>
+            <w:vAlign w:val="bottom"/>
+            <w:hideMark/>
+          </w:tcPr>
+          <w:p>
+            <w:pPr>
+              <w:spacing w:after="0" w:line="240" w:lineRule="auto"/>
+              <w:rPr>
+                <w:rFonts w:ascii="Calibri" w:eastAsia="Times New Roman" w:hAnsi="Calibri" w:cs="Calibri"/>
+                <w:color w:val="000000"/>
+                <w:kern w:val="0"/>
+                <w14:ligatures w14:val="none"/>
+              </w:rPr>
+            </w:pPr>
+            <w:r>
+              <w:rPr>
+                <w:rFonts w:ascii="Calibri" w:eastAsia="Times New Roman" w:hAnsi="Calibri" w:cs="Calibri"/>
+                <w:color w:val="000000"/>
+                <w:kern w:val="0"/>
+                <w14:ligatures w14:val="none"/>
+              </w:rPr>
+              <w:t>pt_tv_intol_resid</w:t>
+            </w:r>
+          </w:p>
+        </w:tc>
+      </w:tr>
+      <w:tr>
+        <w:trPr>
+          <w:trHeight w:val="300"/>
+        </w:trPr>
+        <w:tc>
+          <w:tcPr>
+            <w:tcW w:w="2960" w:type="dxa"/>
+            <w:tcBorders>
+              <w:top w:val="nil"/>
+              <w:left w:val="nil"/>
+              <w:bottom w:val="nil"/>
+              <w:right w:val="nil"/>
+            </w:tcBorders>
+            <w:shd w:val="clear" w:color="000000" w:fill="C6E0B4"/>
+            <w:noWrap/>
+            <w:vAlign w:val="bottom"/>
+            <w:hideMark/>
+          </w:tcPr>
+          <w:p>
+            <w:pPr>
+              <w:spacing w:after="0" w:line="240" w:lineRule="auto"/>
+              <w:rPr>
+                <w:rFonts w:ascii="Calibri" w:eastAsia="Times New Roman" w:hAnsi="Calibri" w:cs="Calibri"/>
+                <w:color w:val="000000"/>
+                <w:kern w:val="0"/>
+                <w14:ligatures w14:val="none"/>
+              </w:rPr>
+            </w:pPr>
+            <w:r>
+              <w:rPr>
+                <w:rFonts w:ascii="Calibri" w:eastAsia="Times New Roman" w:hAnsi="Calibri" w:cs="Calibri"/>
+                <w:color w:val="000000"/>
+                <w:kern w:val="0"/>
+                <w14:ligatures w14:val="none"/>
+              </w:rPr>
+              <w:t>nt_habit_cling_resid</w:t>
+            </w:r>
+          </w:p>
+        </w:tc>
+        <w:tc>
+          <w:tcPr>
+            <w:tcW w:w="2960" w:type="dxa"/>
+            <w:tcBorders>
+              <w:top w:val="nil"/>
+              <w:left w:val="nil"/>
+              <w:bottom w:val="nil"/>
+              <w:right w:val="nil"/>
+            </w:tcBorders>
+            <w:shd w:val="clear" w:color="000000" w:fill="C6E0B4"/>
+            <w:noWrap/>
+            <w:vAlign w:val="bottom"/>
+            <w:hideMark/>
+          </w:tcPr>
+          <w:p>
+            <w:pPr>
+              <w:spacing w:after="0" w:line="240" w:lineRule="auto"/>
+              <w:rPr>
+                <w:rFonts w:ascii="Calibri" w:eastAsia="Times New Roman" w:hAnsi="Calibri" w:cs="Calibri"/>
+                <w:color w:val="000000"/>
+                <w:kern w:val="0"/>
+                <w14:ligatures w14:val="none"/>
+              </w:rPr>
+            </w:pPr>
+            <w:r>
+              <w:rPr>
+                <w:rFonts w:ascii="Calibri" w:eastAsia="Times New Roman" w:hAnsi="Calibri" w:cs="Calibri"/>
+                <w:color w:val="000000"/>
+                <w:kern w:val="0"/>
+                <w14:ligatures w14:val="none"/>
+              </w:rPr>
+              <w:t>nt_habitat_rheo_resid</w:t>
+            </w:r>
+          </w:p>
+        </w:tc>
+      </w:tr>
+      <w:tr>
+        <w:trPr>
+          <w:trHeight w:val="300"/>
+        </w:trPr>
+        <w:tc>
+          <w:tcPr>
+            <w:tcW w:w="2960" w:type="dxa"/>
+            <w:tcBorders>
+              <w:top w:val="nil"/>
+              <w:left w:val="nil"/>
+              <w:bottom w:val="nil"/>
+              <w:right w:val="nil"/>
+            </w:tcBorders>
+            <w:shd w:val="clear" w:color="000000" w:fill="F4B084"/>
+            <w:noWrap/>
+            <w:vAlign w:val="bottom"/>
+            <w:hideMark/>
+          </w:tcPr>
+          <w:p>
+            <w:pPr>
+              <w:spacing w:after="0" w:line="240" w:lineRule="auto"/>
+              <w:rPr>
+                <w:rFonts w:ascii="Calibri" w:eastAsia="Times New Roman" w:hAnsi="Calibri" w:cs="Calibri"/>
+                <w:color w:val="000000"/>
+                <w:kern w:val="0"/>
+                <w14:ligatures w14:val="none"/>
+              </w:rPr>
+            </w:pPr>
+            <w:r>
+              <w:rPr>
+                <w:rFonts w:ascii="Calibri" w:eastAsia="Times New Roman" w:hAnsi="Calibri" w:cs="Calibri"/>
+                <w:color w:val="000000"/>
+                <w:kern w:val="0"/>
+                <w14:ligatures w14:val="none"/>
+              </w:rPr>
+              <w:t>pt_ti_stenocold_cold_cool_resid</w:t>
+            </w:r>
+          </w:p>
+        </w:tc>
+        <w:tc>
+          <w:tcPr>
+            <w:tcW w:w="2960" w:type="dxa"/>
+            <w:tcBorders>
+              <w:top w:val="nil"/>
+              <w:left w:val="nil"/>
+              <w:bottom w:val="nil"/>
+              <w:right w:val="nil"/>
+            </w:tcBorders>
+            <w:shd w:val="clear" w:color="000000" w:fill="F4B084"/>
+            <w:noWrap/>
+            <w:vAlign w:val="bottom"/>
+            <w:hideMark/>
+          </w:tcPr>
+          <w:p>
+            <w:pPr>
+              <w:spacing w:after="0" w:line="240" w:lineRule="auto"/>
+              <w:rPr>
+                <w:rFonts w:ascii="Calibri" w:eastAsia="Times New Roman" w:hAnsi="Calibri" w:cs="Calibri"/>
+                <w:color w:val="000000"/>
+                <w:kern w:val="0"/>
+                <w14:ligatures w14:val="none"/>
+              </w:rPr>
+            </w:pPr>
+            <w:r>
+              <w:rPr>
+                <w:rFonts w:ascii="Calibri" w:eastAsia="Times New Roman" w:hAnsi="Calibri" w:cs="Calibri"/>
+                <w:color w:val="000000"/>
+                <w:kern w:val="0"/>
+                <w14:ligatures w14:val="none"/>
+              </w:rPr>
+              <w:t>pt_ti_stenocold_cold_cool_resid</w:t>
+            </w:r>
+          </w:p>
+        </w:tc>
+      </w:tr>
+      <w:tr>
+        <w:trPr>
+          <w:trHeight w:val="300"/>
+        </w:trPr>
+        <w:tc>
+          <w:tcPr>
+            <w:tcW w:w="2960" w:type="dxa"/>
+            <w:tcBorders>
+              <w:top w:val="nil"/>
+              <w:left w:val="nil"/>
+              <w:bottom w:val="nil"/>
+              <w:right w:val="nil"/>
+            </w:tcBorders>
+            <w:shd w:val="clear" w:color="000000" w:fill="FFE699"/>
+            <w:noWrap/>
+            <w:vAlign w:val="bottom"/>
+            <w:hideMark/>
+          </w:tcPr>
+          <w:p>
+            <w:pPr>
+              <w:spacing w:after="0" w:line="240" w:lineRule="auto"/>
+              <w:rPr>
+                <w:rFonts w:ascii="Calibri" w:eastAsia="Times New Roman" w:hAnsi="Calibri" w:cs="Calibri"/>
+                <w:color w:val="000000"/>
+                <w:kern w:val="0"/>
+                <w14:ligatures w14:val="none"/>
+              </w:rPr>
+            </w:pPr>
+            <w:r>
+              <w:rPr>
+                <w:rFonts w:ascii="Calibri" w:eastAsia="Times New Roman" w:hAnsi="Calibri" w:cs="Calibri"/>
+                <w:color w:val="000000"/>
+                <w:kern w:val="0"/>
+                <w14:ligatures w14:val="none"/>
+              </w:rPr>
+              <w:t>pi_tv_intol_resid</w:t>
+            </w:r>
+          </w:p>
+        </w:tc>
+        <w:tc>
+          <w:tcPr>
+            <w:tcW w:w="2960" w:type="dxa"/>
+            <w:tcBorders>
+              <w:top w:val="nil"/>
+              <w:left w:val="nil"/>
+              <w:bottom w:val="nil"/>
+              <w:right w:val="nil"/>
+            </w:tcBorders>
+            <w:shd w:val="clear" w:color="000000" w:fill="FFE699"/>
+            <w:noWrap/>
+            <w:vAlign w:val="bottom"/>
+            <w:hideMark/>
+          </w:tcPr>
+          <w:p>
+            <w:pPr>
+              <w:spacing w:after="0" w:line="240" w:lineRule="auto"/>
+              <w:rPr>
+                <w:rFonts w:ascii="Calibri" w:eastAsia="Times New Roman" w:hAnsi="Calibri" w:cs="Calibri"/>
+                <w:color w:val="000000"/>
+                <w:kern w:val="0"/>
+                <w14:ligatures w14:val="none"/>
+              </w:rPr>
+            </w:pPr>
+            <w:r>
+              <w:rPr>
+                <w:rFonts w:ascii="Calibri" w:eastAsia="Times New Roman" w:hAnsi="Calibri" w:cs="Calibri"/>
+                <w:color w:val="000000"/>
+                <w:kern w:val="0"/>
+                <w14:ligatures w14:val="none"/>
+              </w:rPr>
+              <w:t>pi_EPTNoHydro_resid</w:t>
+            </w:r>
+          </w:p>
+        </w:tc>
+      </w:tr>
+      <w:tr>
+        <w:trPr>
+          <w:trHeight w:val="300"/>
+        </w:trPr>
+        <w:tc>
+          <w:tcPr>
+            <w:tcW w:w="2960" w:type="dxa"/>
+            <w:tcBorders>
+              <w:top w:val="nil"/>
+              <w:left w:val="nil"/>
+              <w:bottom w:val="nil"/>
+              <w:right w:val="nil"/>
+            </w:tcBorders>
+            <w:shd w:val="clear" w:color="000000" w:fill="CC99FF"/>
+            <w:noWrap/>
+            <w:vAlign w:val="bottom"/>
+            <w:hideMark/>
+          </w:tcPr>
+          <w:p>
+            <w:pPr>
+              <w:spacing w:after="0" w:line="240" w:lineRule="auto"/>
+              <w:rPr>
+                <w:rFonts w:ascii="Calibri" w:eastAsia="Times New Roman" w:hAnsi="Calibri" w:cs="Calibri"/>
+                <w:color w:val="000000"/>
+                <w:kern w:val="0"/>
+                <w14:ligatures w14:val="none"/>
+              </w:rPr>
+            </w:pPr>
+            <w:r>
+              <w:rPr>
+                <w:rFonts w:ascii="Calibri" w:eastAsia="Times New Roman" w:hAnsi="Calibri" w:cs="Calibri"/>
+                <w:color w:val="000000"/>
+                <w:kern w:val="0"/>
+                <w14:ligatures w14:val="none"/>
+              </w:rPr>
+              <w:t>pi_Pleco_resid</w:t>
+            </w:r>
+          </w:p>
+        </w:tc>
+        <w:tc>
+          <w:tcPr>
+            <w:tcW w:w="2960" w:type="dxa"/>
+            <w:tcBorders>
+              <w:top w:val="nil"/>
+              <w:left w:val="nil"/>
+              <w:bottom w:val="nil"/>
+              <w:right w:val="nil"/>
+            </w:tcBorders>
+            <w:shd w:val="clear" w:color="000000" w:fill="CC99FF"/>
+            <w:noWrap/>
+            <w:vAlign w:val="bottom"/>
+            <w:hideMark/>
+          </w:tcPr>
+          <w:p>
+            <w:pPr>
+              <w:spacing w:after="0" w:line="240" w:lineRule="auto"/>
+              <w:rPr>
+                <w:rFonts w:ascii="Calibri" w:eastAsia="Times New Roman" w:hAnsi="Calibri" w:cs="Calibri"/>
+                <w:color w:val="000000"/>
+                <w:kern w:val="0"/>
+                <w14:ligatures w14:val="none"/>
+              </w:rPr>
+            </w:pPr>
+            <w:r>
+              <w:rPr>
+                <w:rFonts w:ascii="Calibri" w:eastAsia="Times New Roman" w:hAnsi="Calibri" w:cs="Calibri"/>
+                <w:color w:val="000000"/>
+                <w:kern w:val="0"/>
+                <w14:ligatures w14:val="none"/>
+              </w:rPr>
+              <w:t> </w:t>
+            </w:r>
+          </w:p>
+        </w:tc>
+      </w:tr>
+    </w:tbl>
+    <w:p>
+      <w:pPr>
+        <w:pStyle w:val="ListParagraph"/>
+        <w:ind w:left="2160"/>
+      </w:pPr>
+    </w:p>
+    <w:p>
+      <w:pPr>
+        <w:pStyle w:val="ListParagraph"/>
+        <w:numPr>
+          <w:ilvl w:val="1"/>
+          <w:numId w:val="5"/>
+        </w:numPr>
+      </w:pPr>
+      <w:r>
+        <w:t>Final decision = t-tests between reference and most for the final MMI score (average of all metrics in MMI)</w:t>
+      </w:r>
+    </w:p>
+    <w:p>
+      <w:pPr>
+        <w:pStyle w:val="ListParagraph"/>
+        <w:numPr>
+          <w:ilvl w:val="2"/>
+          <w:numId w:val="5"/>
+        </w:numPr>
+      </w:pPr>
+      <w:r>
+        <w:t>5 metrics</w:t>
+      </w:r>
+      <w:r>
+        <w:t xml:space="preserve">: </w:t>
+      </w:r>
+    </w:p>
+    <w:p>
+      <w:pPr>
+        <w:pStyle w:val="ListParagraph"/>
+        <w:numPr>
+          <w:ilvl w:val="3"/>
+          <w:numId w:val="5"/>
+        </w:numPr>
+      </w:pPr>
+      <w:r>
+        <w:t>t = -12.636, p &lt; 2.2e-16</w:t>
+      </w:r>
+    </w:p>
+    <w:p>
+      <w:pPr>
+        <w:pStyle w:val="ListParagraph"/>
+        <w:numPr>
+          <w:ilvl w:val="3"/>
+          <w:numId w:val="5"/>
+        </w:numPr>
+      </w:pPr>
+      <w:r>
+        <w:t>mean Most = 0.440, mean REF = 0.680</w:t>
+      </w:r>
+    </w:p>
+    <w:p>
+      <w:pPr>
+        <w:pStyle w:val="ListParagraph"/>
+        <w:numPr>
+          <w:ilvl w:val="2"/>
+          <w:numId w:val="5"/>
+        </w:numPr>
+        <w:rPr>
+          <w:highlight w:val="yellow"/>
+        </w:rPr>
+      </w:pPr>
+      <w:r>
+        <w:rPr>
+          <w:highlight w:val="yellow"/>
+        </w:rPr>
+        <w:t xml:space="preserve">4 metrics: </w:t>
+      </w:r>
+    </w:p>
+    <w:p>
+      <w:pPr>
+        <w:pStyle w:val="ListParagraph"/>
+        <w:numPr>
+          <w:ilvl w:val="3"/>
+          <w:numId w:val="5"/>
+        </w:numPr>
+      </w:pPr>
+      <w:r>
+        <w:rPr>
+          <w:highlight w:val="yellow"/>
+        </w:rPr>
+        <w:t>t = -13.034</w:t>
+      </w:r>
+      <w:r>
+        <w:t>, p &lt; 2.2e-16</w:t>
+      </w:r>
+    </w:p>
+    <w:p>
+      <w:pPr>
+        <w:pStyle w:val="ListParagraph"/>
+        <w:numPr>
+          <w:ilvl w:val="3"/>
+          <w:numId w:val="5"/>
+        </w:numPr>
+      </w:pPr>
+      <w:r>
+        <w:t>mean Most = 0.451, mean REF = 0.727</w:t>
+      </w:r>
+    </w:p>
+    <w:p>
+      <w:pPr>
+        <w:pStyle w:val="ListParagraph"/>
+        <w:numPr>
+          <w:ilvl w:val="1"/>
+          <w:numId w:val="5"/>
+        </w:numPr>
+      </w:pPr>
+      <w:r>
+        <w:t>Final Model</w:t>
+      </w:r>
+    </w:p>
+    <w:p>
+      <w:pPr>
+        <w:pStyle w:val="ListParagraph"/>
+        <w:numPr>
+          <w:ilvl w:val="2"/>
+          <w:numId w:val="5"/>
+        </w:numPr>
+      </w:pPr>
+      <w:r>
+        <w:t>Pt_tv_intol: 36% variability explained</w:t>
+      </w:r>
+    </w:p>
+    <w:p>
+      <w:pPr>
+        <w:pStyle w:val="ListParagraph"/>
+        <w:numPr>
+          <w:ilvl w:val="3"/>
+          <w:numId w:val="5"/>
+        </w:numPr>
+      </w:pPr>
+      <w:r>
+        <w:t>TMAX8110</w:t>
+      </w:r>
+    </w:p>
+    <w:p>
+      <w:pPr>
+        <w:pStyle w:val="ListParagraph"/>
+        <w:numPr>
+          <w:ilvl w:val="3"/>
+          <w:numId w:val="5"/>
+        </w:numPr>
+      </w:pPr>
+      <w:r>
+        <w:t>CLAY</w:t>
+      </w:r>
+    </w:p>
+    <w:p>
+      <w:pPr>
+        <w:pStyle w:val="ListParagraph"/>
+        <w:numPr>
+          <w:ilvl w:val="3"/>
+          <w:numId w:val="5"/>
+        </w:numPr>
+      </w:pPr>
+      <w:r>
+        <w:t>OM</w:t>
+      </w:r>
+    </w:p>
+    <w:p>
+      <w:pPr>
+        <w:pStyle w:val="ListParagraph"/>
+        <w:numPr>
+          <w:ilvl w:val="3"/>
+          <w:numId w:val="5"/>
+        </w:numPr>
+      </w:pPr>
+      <w:r>
+        <w:t>KFFACT</w:t>
+      </w:r>
+    </w:p>
+    <w:p>
+      <w:pPr>
+        <w:pStyle w:val="ListParagraph"/>
+        <w:numPr>
+          <w:ilvl w:val="3"/>
+          <w:numId w:val="5"/>
+        </w:numPr>
+      </w:pPr>
+      <w:r>
+        <w:t>PRECIP8110</w:t>
+      </w:r>
+    </w:p>
+    <w:p>
+      <w:pPr>
+        <w:pStyle w:val="ListParagraph"/>
+        <w:numPr>
+          <w:ilvl w:val="2"/>
+          <w:numId w:val="5"/>
+        </w:numPr>
+      </w:pPr>
+      <w:r>
+        <w:t>nt_habitat_rheo</w:t>
+      </w:r>
+      <w:r>
+        <w:t>: 18% variability explained</w:t>
+      </w:r>
+    </w:p>
+    <w:p>
+      <w:pPr>
+        <w:pStyle w:val="ListParagraph"/>
+        <w:numPr>
+          <w:ilvl w:val="3"/>
+          <w:numId w:val="5"/>
+        </w:numPr>
+      </w:pPr>
+      <w:r>
+        <w:t>TMAX8110</w:t>
+      </w:r>
+    </w:p>
+    <w:p>
+      <w:pPr>
+        <w:pStyle w:val="ListParagraph"/>
+        <w:numPr>
+          <w:ilvl w:val="3"/>
+          <w:numId w:val="5"/>
+        </w:numPr>
+      </w:pPr>
+      <w:r>
+        <w:t>ELEV</w:t>
+      </w:r>
+    </w:p>
+    <w:p>
+      <w:pPr>
+        <w:pStyle w:val="ListParagraph"/>
+        <w:numPr>
+          <w:ilvl w:val="3"/>
+          <w:numId w:val="5"/>
+        </w:numPr>
+      </w:pPr>
+      <w:r>
+        <w:t>OM</w:t>
+      </w:r>
+    </w:p>
+    <w:p>
+      <w:pPr>
+        <w:pStyle w:val="ListParagraph"/>
+        <w:numPr>
+          <w:ilvl w:val="2"/>
+          <w:numId w:val="5"/>
+        </w:numPr>
+      </w:pPr>
+      <w:r>
+        <w:t>pt_ti_stenocold_cold_cool</w:t>
+      </w:r>
+      <w:r>
+        <w:t>: 34% variability explained</w:t>
+      </w:r>
+    </w:p>
+    <w:p>
+      <w:pPr>
+        <w:pStyle w:val="ListParagraph"/>
+        <w:numPr>
+          <w:ilvl w:val="3"/>
+          <w:numId w:val="5"/>
+        </w:numPr>
+      </w:pPr>
+      <w:r>
+        <w:t>MSST_mean08.14</w:t>
+      </w:r>
+    </w:p>
+    <w:p>
+      <w:pPr>
+        <w:pStyle w:val="ListParagraph"/>
+        <w:numPr>
+          <w:ilvl w:val="3"/>
+          <w:numId w:val="5"/>
+        </w:numPr>
+      </w:pPr>
+      <w:r>
+        <w:t>KFFACT</w:t>
+      </w:r>
+    </w:p>
+    <w:p>
+      <w:pPr>
+        <w:pStyle w:val="ListParagraph"/>
+        <w:numPr>
+          <w:ilvl w:val="3"/>
+          <w:numId w:val="5"/>
+        </w:numPr>
+      </w:pPr>
+      <w:r>
+        <w:t>TMAX8110</w:t>
+      </w:r>
+    </w:p>
+    <w:p>
+      <w:pPr>
+        <w:pStyle w:val="ListParagraph"/>
+        <w:numPr>
+          <w:ilvl w:val="3"/>
+          <w:numId w:val="5"/>
+        </w:numPr>
+      </w:pPr>
+      <w:r>
+        <w:t>PERM</w:t>
+      </w:r>
+    </w:p>
+    <w:p>
+      <w:pPr>
+        <w:pStyle w:val="ListParagraph"/>
+        <w:numPr>
+          <w:ilvl w:val="3"/>
+          <w:numId w:val="5"/>
+        </w:numPr>
+      </w:pPr>
+      <w:r>
+        <w:t>CLAY</w:t>
+      </w:r>
+    </w:p>
+    <w:p>
+      <w:pPr>
+        <w:pStyle w:val="ListParagraph"/>
+        <w:numPr>
+          <w:ilvl w:val="3"/>
+          <w:numId w:val="5"/>
+        </w:numPr>
+      </w:pPr>
+      <w:r>
+        <w:t>AREASQKM</w:t>
+      </w:r>
+    </w:p>
+    <w:p>
+      <w:pPr>
+        <w:pStyle w:val="ListParagraph"/>
+        <w:numPr>
+          <w:ilvl w:val="3"/>
+          <w:numId w:val="5"/>
+        </w:numPr>
+      </w:pPr>
+      <w:r>
+        <w:lastRenderedPageBreak/>
+        <w:t>SLOPE</w:t>
+      </w:r>
+    </w:p>
+    <w:p>
+      <w:pPr>
+        <w:pStyle w:val="ListParagraph"/>
+        <w:numPr>
+          <w:ilvl w:val="2"/>
+          <w:numId w:val="5"/>
+        </w:numPr>
+      </w:pPr>
+      <w:r>
+        <w:t>pi_EPTNoHydro</w:t>
+      </w:r>
+      <w:r>
+        <w:t>: 13% variability explained</w:t>
+      </w:r>
+    </w:p>
+    <w:p>
+      <w:pPr>
+        <w:pStyle w:val="ListParagraph"/>
+        <w:numPr>
+          <w:ilvl w:val="3"/>
+          <w:numId w:val="5"/>
+        </w:numPr>
+      </w:pPr>
+      <w:r>
+        <w:t>PRECIP8110</w:t>
+      </w:r>
+    </w:p>
+    <w:p>
+      <w:pPr>
+        <w:pStyle w:val="ListParagraph"/>
+        <w:numPr>
+          <w:ilvl w:val="3"/>
+          <w:numId w:val="5"/>
+        </w:numPr>
+      </w:pPr>
+      <w:r>
+        <w:t>KFFACT</w:t>
+      </w:r>
+    </w:p>
+    <w:p>
+      <w:pPr>
+        <w:pStyle w:val="ListParagraph"/>
+        <w:numPr>
+          <w:ilvl w:val="3"/>
+          <w:numId w:val="5"/>
+        </w:numPr>
+      </w:pPr>
+      <w:r>
+        <w:t>CLAY</w:t>
+      </w:r>
+    </w:p>
+    <w:p>
+      <w:pPr>
+        <w:pStyle w:val="ListParagraph"/>
+        <w:numPr>
+          <w:ilvl w:val="3"/>
+          <w:numId w:val="5"/>
+        </w:numPr>
+      </w:pPr>
+      <w:r>
+        <w:t>P2O5</w:t>
+      </w:r>
+    </w:p>
+    <w:p>
+      <w:pPr>
+        <w:rPr>
+          <w:b/>
+          <w:bCs/>
+        </w:rPr>
+      </w:pPr>
+      <w:bookmarkStart w:id="0" w:name="_Hlk165900555"/>
+      <w:r>
+        <w:rPr>
+          <w:b/>
+          <w:bCs/>
+        </w:rPr>
+        <w:t xml:space="preserve">MMI PRECISION and </w:t>
+      </w:r>
+      <w:r>
+        <w:rPr>
+          <w:b/>
+          <w:bCs/>
+        </w:rPr>
+        <w:t>SENSITIVITY</w:t>
+      </w:r>
+    </w:p>
+    <w:p>
+      <w:pPr>
+        <w:pStyle w:val="ListParagraph"/>
+        <w:numPr>
+          <w:ilvl w:val="0"/>
+          <w:numId w:val="8"/>
+        </w:numPr>
+      </w:pPr>
+      <w:r>
+        <w:t>Responsiveness</w:t>
+      </w:r>
+    </w:p>
+    <w:p>
+      <w:pPr>
+        <w:pStyle w:val="ListParagraph"/>
+        <w:numPr>
+          <w:ilvl w:val="1"/>
+          <w:numId w:val="8"/>
+        </w:numPr>
+      </w:pPr>
+      <w:r>
+        <w:t>Delta Mean MMI</w:t>
+      </w:r>
+      <w:r>
+        <w:tab/>
+      </w:r>
+      <w:r>
+        <w:tab/>
+      </w:r>
+      <w:r>
+        <w:tab/>
+      </w:r>
+      <w:r>
+        <w:tab/>
+        <w:t>= 0.28</w:t>
+      </w:r>
+    </w:p>
+    <w:p>
+      <w:pPr>
+        <w:pStyle w:val="ListParagraph"/>
+        <w:numPr>
+          <w:ilvl w:val="2"/>
+          <w:numId w:val="8"/>
+        </w:numPr>
+      </w:pPr>
+      <w:r>
+        <w:t>Ref = 0.73</w:t>
+      </w:r>
+    </w:p>
+    <w:p>
+      <w:pPr>
+        <w:pStyle w:val="ListParagraph"/>
+        <w:numPr>
+          <w:ilvl w:val="2"/>
+          <w:numId w:val="8"/>
+        </w:numPr>
+      </w:pPr>
+      <w:r>
+        <w:t>Most = 0.45</w:t>
+      </w:r>
+    </w:p>
+    <w:p>
+      <w:pPr>
+        <w:pStyle w:val="ListParagraph"/>
+        <w:numPr>
+          <w:ilvl w:val="1"/>
+          <w:numId w:val="8"/>
+        </w:numPr>
+      </w:pPr>
+      <w:r>
+        <w:t xml:space="preserve">T-value </w:t>
+      </w:r>
+      <w:r>
+        <w:tab/>
+      </w:r>
+      <w:r>
+        <w:tab/>
+      </w:r>
+      <w:r>
+        <w:tab/>
+      </w:r>
+      <w:r>
+        <w:tab/>
+      </w:r>
+      <w:r>
+        <w:tab/>
+      </w:r>
+      <w:r>
+        <w:tab/>
+        <w:t>= -13.0</w:t>
+      </w:r>
+    </w:p>
+    <w:p>
+      <w:pPr>
+        <w:pStyle w:val="ListParagraph"/>
+        <w:numPr>
+          <w:ilvl w:val="0"/>
+          <w:numId w:val="8"/>
+        </w:numPr>
+      </w:pPr>
+      <w:r>
+        <w:t>Precision</w:t>
+      </w:r>
+      <w:r>
+        <w:t xml:space="preserve">: </w:t>
+      </w:r>
+      <w:r>
+        <w:t>standard deviation (SD) of reference MMI values</w:t>
+      </w:r>
+    </w:p>
+    <w:p>
+      <w:pPr>
+        <w:pStyle w:val="ListParagraph"/>
+        <w:numPr>
+          <w:ilvl w:val="1"/>
+          <w:numId w:val="8"/>
+        </w:numPr>
+      </w:pPr>
+      <w:r>
+        <w:t xml:space="preserve">Reference (n = 221) SD </w:t>
+      </w:r>
+      <w:r>
+        <w:tab/>
+      </w:r>
+      <w:r>
+        <w:tab/>
+      </w:r>
+      <w:r>
+        <w:tab/>
+      </w:r>
+      <w:r>
+        <w:tab/>
+      </w:r>
+      <w:r>
+        <w:t>= 0.10</w:t>
+      </w:r>
+      <w:r>
+        <w:t>2</w:t>
+      </w:r>
+    </w:p>
+    <w:p>
+      <w:pPr>
+        <w:pStyle w:val="ListParagraph"/>
+        <w:numPr>
+          <w:ilvl w:val="1"/>
+          <w:numId w:val="8"/>
+        </w:numPr>
+      </w:pPr>
+      <w:r>
+        <w:t xml:space="preserve">Most Disturbed (n = 158) SD </w:t>
+      </w:r>
+      <w:r>
+        <w:tab/>
+      </w:r>
+      <w:r>
+        <w:tab/>
+      </w:r>
+      <w:r>
+        <w:tab/>
+        <w:t>= 0.245</w:t>
+      </w:r>
+    </w:p>
+    <w:p>
+      <w:pPr>
+        <w:pStyle w:val="ListParagraph"/>
+        <w:numPr>
+          <w:ilvl w:val="0"/>
+          <w:numId w:val="8"/>
+        </w:numPr>
+      </w:pPr>
+      <w:r>
+        <w:t>Reference 10</w:t>
+      </w:r>
+      <w:r>
+        <w:rPr>
+          <w:vertAlign w:val="superscript"/>
+        </w:rPr>
+        <w:t>th</w:t>
+      </w:r>
+      <w:r>
+        <w:t xml:space="preserve"> percentile </w:t>
+      </w:r>
+      <w:r>
+        <w:tab/>
+      </w:r>
+      <w:r>
+        <w:tab/>
+      </w:r>
+      <w:r>
+        <w:tab/>
+      </w:r>
+      <w:r>
+        <w:tab/>
+      </w:r>
+      <w:r>
+        <w:t>= 0.60</w:t>
+      </w:r>
+    </w:p>
+    <w:p>
+      <w:pPr>
+        <w:pStyle w:val="ListParagraph"/>
+        <w:numPr>
+          <w:ilvl w:val="0"/>
+          <w:numId w:val="8"/>
+        </w:numPr>
+      </w:pPr>
+      <w:r>
+        <w:t>Sensitivity</w:t>
+      </w:r>
+      <w:r>
+        <w:t xml:space="preserve">: </w:t>
+      </w:r>
+      <w:r>
+        <w:t>% of most disturbed sites below reference 10</w:t>
+      </w:r>
+      <w:r>
+        <w:rPr>
+          <w:vertAlign w:val="superscript"/>
+        </w:rPr>
+        <w:t>th</w:t>
+      </w:r>
+      <w:r>
+        <w:t xml:space="preserve"> percentile</w:t>
+      </w:r>
+    </w:p>
+    <w:p>
+      <w:pPr>
+        <w:pStyle w:val="ListParagraph"/>
+        <w:numPr>
+          <w:ilvl w:val="1"/>
+          <w:numId w:val="8"/>
+        </w:numPr>
+      </w:pPr>
+      <w:r>
+        <w:t xml:space="preserve">109/158 </w:t>
+      </w:r>
+      <w:r>
+        <w:tab/>
+      </w:r>
+      <w:r>
+        <w:tab/>
+      </w:r>
+      <w:r>
+        <w:tab/>
+      </w:r>
+      <w:r>
+        <w:tab/>
+      </w:r>
+      <w:r>
+        <w:tab/>
+        <w:t>= 69%</w:t>
+      </w:r>
+    </w:p>
+    <w:p>
+      <w:pPr>
+        <w:pStyle w:val="ListParagraph"/>
+        <w:numPr>
+          <w:ilvl w:val="0"/>
+          <w:numId w:val="8"/>
+        </w:numPr>
+      </w:pPr>
+      <w:r>
+        <w:t>Bias in final MMI?</w:t>
+      </w:r>
+      <w:r>
+        <w:tab/>
+      </w:r>
+    </w:p>
+    <w:p>
+      <w:pPr>
+        <w:pStyle w:val="ListParagraph"/>
+        <w:numPr>
+          <w:ilvl w:val="1"/>
+          <w:numId w:val="8"/>
+        </w:numPr>
+      </w:pPr>
+      <w:r>
+        <w:t>Ran a randomForests model of the final mmi scores, against a suite of 28 ‘natural’ predictors</w:t>
+      </w:r>
+    </w:p>
+    <w:p>
+      <w:pPr>
+        <w:pStyle w:val="ListParagraph"/>
+        <w:numPr>
+          <w:ilvl w:val="1"/>
+          <w:numId w:val="8"/>
+        </w:numPr>
+      </w:pPr>
+      <w:r>
+        <w:t>REFERENCE SITES only</w:t>
+      </w:r>
+    </w:p>
+    <w:p>
+      <w:pPr>
+        <w:pStyle w:val="ListParagraph"/>
+        <w:numPr>
+          <w:ilvl w:val="1"/>
+          <w:numId w:val="8"/>
+        </w:numPr>
+      </w:pPr>
+      <w:r>
+        <w:t>RF results:</w:t>
+      </w:r>
+    </w:p>
+    <w:p>
+      <w:pPr>
+        <w:pStyle w:val="ListParagraph"/>
+        <w:numPr>
+          <w:ilvl w:val="2"/>
+          <w:numId w:val="8"/>
+        </w:numPr>
+      </w:pPr>
+      <w:r>
+        <w:t>% var explained</w:t>
+      </w:r>
+      <w:r>
+        <w:tab/>
+      </w:r>
+      <w:r>
+        <w:tab/>
+      </w:r>
+      <w:r>
+        <w:tab/>
+      </w:r>
+      <w:r>
+        <w:tab/>
+        <w:t>= -25.5%</w:t>
+      </w:r>
+    </w:p>
+    <w:bookmarkEnd w:id="0"/>
+    <w:p>
+      <w:r>
+        <w:rPr>
+          <w:noProof/>
+        </w:rPr>
+        <w:drawing>
+          <wp:inline distT="0" distB="0" distL="0" distR="0" wp14:anchorId="22ABA5C8" wp14:editId="573A22E2">
+            <wp:extent cx="5152445" cy="3348174"/>
+            <wp:effectExtent l="0" t="0" r="0" b="5080"/>
+            <wp:docPr id="1838822921" name="Picture 2"/>
+            <wp:cNvGraphicFramePr>
+              <a:graphicFrameLocks xmlns:a="http://schemas.openxmlformats.org/drawingml/2006/main" noChangeAspect="1"/>
+            </wp:cNvGraphicFramePr>
+            <a:graphic xmlns:a="http://schemas.openxmlformats.org/drawingml/2006/main">
+              <a:graphicData uri="http://schemas.openxmlformats.org/drawingml/2006/picture">
+                <pic:pic xmlns:pic="http://schemas.openxmlformats.org/drawingml/2006/picture">
+                  <pic:nvPicPr>
+                    <pic:cNvPr id="0" name="Picture 3"/>
+                    <pic:cNvPicPr>
+                      <a:picLocks noChangeAspect="1" noChangeArrowheads="1"/>
+                    </pic:cNvPicPr>
+                  </pic:nvPicPr>
+                  <pic:blipFill>
+                    <a:blip r:embed="rId6">
+                      <a:extLst>
+                        <a:ext uri="{28A0092B-C50C-407E-A947-70E740481C1C}">
+                          <a14:useLocalDpi xmlns:a14="http://schemas.microsoft.com/office/drawing/2010/main" val="0"/>
+                        </a:ext>
+                      </a:extLst>
+                    </a:blip>
+                    <a:srcRect/>
+                    <a:stretch>
+                      <a:fillRect/>
+                    </a:stretch>
+                  </pic:blipFill>
+                  <pic:spPr bwMode="auto">
+                    <a:xfrm>
+                      <a:off x="0" y="0"/>
+                      <a:ext cx="5171836" cy="3360775"/>
+                    </a:xfrm>
+                    <a:prstGeom prst="rect">
+                      <a:avLst/>
+                    </a:prstGeom>
+                    <a:noFill/>
+                  </pic:spPr>
+                </pic:pic>
+              </a:graphicData>
+            </a:graphic>
+          </wp:inline>
+        </w:drawing>
+      </w:r>
+    </w:p>
+    <w:p>
+      <w:pPr>
+        <w:rPr>
+          <w:b/>
+          <w:bCs/>
+        </w:rPr>
+      </w:pPr>
+      <w:commentRangeStart w:id="1"/>
+      <w:r>
+        <w:rPr>
+          <w:b/>
+          <w:bCs/>
+        </w:rPr>
+        <w:lastRenderedPageBreak/>
+        <w:t>RUNNING MMI on new bug data</w:t>
+      </w:r>
+      <w:commentRangeEnd w:id="1"/>
+      <w:r>
+        <w:rPr>
+          <w:rStyle w:val="CommentReference"/>
+        </w:rPr>
+        <w:commentReference w:id="1"/>
+      </w:r>
+    </w:p>
+    <w:p>
+      <w:pPr>
+        <w:pStyle w:val="ListParagraph"/>
+        <w:numPr>
+          <w:ilvl w:val="0"/>
+          <w:numId w:val="9"/>
+        </w:numPr>
+      </w:pPr>
+      <w:r>
+        <w:t>Pull bugs</w:t>
+      </w:r>
+    </w:p>
+    <w:p>
+      <w:pPr>
+        <w:pStyle w:val="ListParagraph"/>
+        <w:numPr>
+          <w:ilvl w:val="0"/>
+          <w:numId w:val="9"/>
+        </w:numPr>
+      </w:pPr>
+      <w:r>
+        <w:t>Associate StreamCat predictors to samples (stations)</w:t>
+      </w:r>
+    </w:p>
+    <w:p>
+      <w:pPr>
+        <w:pStyle w:val="ListParagraph"/>
+        <w:numPr>
+          <w:ilvl w:val="0"/>
+          <w:numId w:val="9"/>
+        </w:numPr>
+      </w:pPr>
+      <w:r>
+        <w:t>Subsample bugs to 300 ct</w:t>
+      </w:r>
+    </w:p>
+    <w:p>
+      <w:pPr>
+        <w:pStyle w:val="ListParagraph"/>
+        <w:numPr>
+          <w:ilvl w:val="0"/>
+          <w:numId w:val="9"/>
+        </w:numPr>
+      </w:pPr>
+      <w:r>
+        <w:t>Calculate metrics using BiomonTools</w:t>
+      </w:r>
+    </w:p>
+    <w:p>
+      <w:pPr>
+        <w:pStyle w:val="ListParagraph"/>
+        <w:numPr>
+          <w:ilvl w:val="0"/>
+          <w:numId w:val="9"/>
+        </w:numPr>
+      </w:pPr>
+      <w:r>
+        <w:t>Get EXPECTED metric values</w:t>
+      </w:r>
+    </w:p>
+    <w:p>
+      <w:pPr>
+        <w:pStyle w:val="ListParagraph"/>
+        <w:numPr>
+          <w:ilvl w:val="1"/>
+          <w:numId w:val="9"/>
+        </w:numPr>
+      </w:pPr>
+      <w:r>
+        <w:t>Run metrics through saved randomForests models</w:t>
+      </w:r>
+    </w:p>
+    <w:p>
+      <w:pPr>
+        <w:pStyle w:val="ListParagraph"/>
+        <w:numPr>
+          <w:ilvl w:val="0"/>
+          <w:numId w:val="9"/>
+        </w:numPr>
+      </w:pPr>
+      <w:r>
+        <w:t>Calculate RESIDUALS (Observed metric – Expected metric)</w:t>
+      </w:r>
+    </w:p>
+    <w:p>
+      <w:pPr>
+        <w:pStyle w:val="ListParagraph"/>
+        <w:numPr>
+          <w:ilvl w:val="0"/>
+          <w:numId w:val="9"/>
+        </w:numPr>
+      </w:pPr>
+      <w:r>
+        <w:t>RESCALE residuals to 0-1</w:t>
+      </w:r>
+    </w:p>
+    <w:p>
+      <w:pPr>
+        <w:pStyle w:val="ListParagraph"/>
+        <w:numPr>
+          <w:ilvl w:val="0"/>
+          <w:numId w:val="9"/>
+        </w:numPr>
+      </w:pPr>
+      <w:r>
+        <w:t>FINAL MMI = average of rescaled-residual metrics</w:t>
       </w:r>
     </w:p>
     <w:sectPr>
@@ -544,9 +2476,726 @@
 </w:document>
 </file>
 
+<file path=word/comments.xml><?xml version="1.0" encoding="utf-8"?>
+<w:comments xmlns:wpc="http://schemas.microsoft.com/office/word/2010/wordprocessingCanvas" xmlns:cx="http://schemas.microsoft.com/office/drawing/2014/chartex" xmlns:cx1="http://schemas.microsoft.com/office/drawing/2015/9/8/chartex" xmlns:cx2="http://schemas.microsoft.com/office/drawing/2015/10/21/chartex" xmlns:cx3="http://schemas.microsoft.com/office/drawing/2016/5/9/chartex" xmlns:cx4="http://schemas.microsoft.com/office/drawing/2016/5/10/chartex" xmlns:cx5="http://schemas.microsoft.com/office/drawing/2016/5/11/chartex" xmlns:cx6="http://schemas.microsoft.com/office/drawing/2016/5/12/chartex" xmlns:cx7="http://schemas.microsoft.com/office/drawing/2016/5/13/chartex" xmlns:cx8="http://schemas.microsoft.com/office/drawing/2016/5/14/chartex" xmlns:mc="http://schemas.openxmlformats.org/markup-compatibility/2006" xmlns:aink="http://schemas.microsoft.com/office/drawing/2016/ink" xmlns:am3d="http://schemas.microsoft.com/office/drawing/2017/model3d" xmlns:o="urn:schemas-microsoft-com:office:office" xmlns:oel="http://schemas.microsoft.com/office/2019/extlst" xmlns:r="http://schemas.openxmlformats.org/officeDocument/2006/relationships" xmlns:m="http://schemas.openxmlformats.org/officeDocument/2006/math" xmlns:v="urn:schemas-microsoft-com:vml" xmlns:wp14="http://schemas.microsoft.com/office/word/2010/wordprocessingDrawing" xmlns:wp="http://schemas.openxmlformats.org/drawingml/2006/wordprocessingDrawing" xmlns:w10="urn:schemas-microsoft-com:office:word" xmlns:w="http://schemas.openxmlformats.org/wordprocessingml/2006/main" xmlns:w14="http://schemas.microsoft.com/office/word/2010/wordml" xmlns:w15="http://schemas.microsoft.com/office/word/2012/wordml" xmlns:w16cex="http://schemas.microsoft.com/office/word/2018/wordml/cex" xmlns:w16cid="http://schemas.microsoft.com/office/word/2016/wordml/cid" xmlns:w16="http://schemas.microsoft.com/office/word/2018/wordml" xmlns:w16sdtdh="http://schemas.microsoft.com/office/word/2020/wordml/sdtdatahash" xmlns:w16se="http://schemas.microsoft.com/office/word/2015/wordml/symex" xmlns:wpg="http://schemas.microsoft.com/office/word/2010/wordprocessingGroup" xmlns:wpi="http://schemas.microsoft.com/office/word/2010/wordprocessingInk" xmlns:wne="http://schemas.microsoft.com/office/word/2006/wordml" xmlns:wps="http://schemas.microsoft.com/office/word/2010/wordprocessingShape" mc:Ignorable="w14 w15 w16se w16cid w16 w16cex w16sdtdh wp14">
+  <w:comment w:id="1" w:author="HUBLER Shannon L * DEQ" w:date="2024-05-06T15:46:00Z" w:initials="SH">
+    <w:p>
+      <w:pPr>
+        <w:pStyle w:val="CommentText"/>
+      </w:pPr>
+      <w:r>
+        <w:rPr>
+          <w:rStyle w:val="CommentReference"/>
+        </w:rPr>
+        <w:annotationRef/>
+      </w:r>
+      <w:r>
+        <w:t>I am still working on how to do all of this.  I think I know how, but not sure.</w:t>
+      </w:r>
+    </w:p>
+  </w:comment>
+</w:comments>
+</file>
+
+<file path=word/commentsExtended.xml><?xml version="1.0" encoding="utf-8"?>
+<w15:commentsEx xmlns:wpc="http://schemas.microsoft.com/office/word/2010/wordprocessingCanvas" xmlns:cx="http://schemas.microsoft.com/office/drawing/2014/chartex" xmlns:cx1="http://schemas.microsoft.com/office/drawing/2015/9/8/chartex" xmlns:cx2="http://schemas.microsoft.com/office/drawing/2015/10/21/chartex" xmlns:cx3="http://schemas.microsoft.com/office/drawing/2016/5/9/chartex" xmlns:cx4="http://schemas.microsoft.com/office/drawing/2016/5/10/chartex" xmlns:cx5="http://schemas.microsoft.com/office/drawing/2016/5/11/chartex" xmlns:cx6="http://schemas.microsoft.com/office/drawing/2016/5/12/chartex" xmlns:cx7="http://schemas.microsoft.com/office/drawing/2016/5/13/chartex" xmlns:cx8="http://schemas.microsoft.com/office/drawing/2016/5/14/chartex" xmlns:mc="http://schemas.openxmlformats.org/markup-compatibility/2006" xmlns:aink="http://schemas.microsoft.com/office/drawing/2016/ink" xmlns:am3d="http://schemas.microsoft.com/office/drawing/2017/model3d" xmlns:o="urn:schemas-microsoft-com:office:office" xmlns:oel="http://schemas.microsoft.com/office/2019/extlst" xmlns:r="http://schemas.openxmlformats.org/officeDocument/2006/relationships" xmlns:m="http://schemas.openxmlformats.org/officeDocument/2006/math" xmlns:v="urn:schemas-microsoft-com:vml" xmlns:wp14="http://schemas.microsoft.com/office/word/2010/wordprocessingDrawing" xmlns:wp="http://schemas.openxmlformats.org/drawingml/2006/wordprocessingDrawing" xmlns:w10="urn:schemas-microsoft-com:office:word" xmlns:w="http://schemas.openxmlformats.org/wordprocessingml/2006/main" xmlns:w14="http://schemas.microsoft.com/office/word/2010/wordml" xmlns:w15="http://schemas.microsoft.com/office/word/2012/wordml" xmlns:w16cex="http://schemas.microsoft.com/office/word/2018/wordml/cex" xmlns:w16cid="http://schemas.microsoft.com/office/word/2016/wordml/cid" xmlns:w16="http://schemas.microsoft.com/office/word/2018/wordml" xmlns:w16sdtdh="http://schemas.microsoft.com/office/word/2020/wordml/sdtdatahash" xmlns:w16se="http://schemas.microsoft.com/office/word/2015/wordml/symex" xmlns:wpg="http://schemas.microsoft.com/office/word/2010/wordprocessingGroup" xmlns:wpi="http://schemas.microsoft.com/office/word/2010/wordprocessingInk" xmlns:wne="http://schemas.microsoft.com/office/word/2006/wordml" xmlns:wps="http://schemas.microsoft.com/office/word/2010/wordprocessingShape" mc:Ignorable="w14 w15 w16se w16cid w16 w16cex w16sdtdh wp14">
+  <w15:commentEx w15:paraId="73FFE14B" w15:done="0"/>
+</w15:commentsEx>
+</file>
+
+<file path=word/commentsExtensible.xml><?xml version="1.0" encoding="utf-8"?>
+<w16cex:commentsExtensible xmlns:wpc="http://schemas.microsoft.com/office/word/2010/wordprocessingCanvas" xmlns:cx="http://schemas.microsoft.com/office/drawing/2014/chartex" xmlns:cx1="http://schemas.microsoft.com/office/drawing/2015/9/8/chartex" xmlns:cx2="http://schemas.microsoft.com/office/drawing/2015/10/21/chartex" xmlns:cx3="http://schemas.microsoft.com/office/drawing/2016/5/9/chartex" xmlns:cx4="http://schemas.microsoft.com/office/drawing/2016/5/10/chartex" xmlns:cx5="http://schemas.microsoft.com/office/drawing/2016/5/11/chartex" xmlns:cx6="http://schemas.microsoft.com/office/drawing/2016/5/12/chartex" xmlns:cx7="http://schemas.microsoft.com/office/drawing/2016/5/13/chartex" xmlns:cx8="http://schemas.microsoft.com/office/drawing/2016/5/14/chartex" xmlns:cr="http://schemas.microsoft.com/office/comments/2020/reactions" xmlns:mc="http://schemas.openxmlformats.org/markup-compatibility/2006" xmlns:aink="http://schemas.microsoft.com/office/drawing/2016/ink" xmlns:am3d="http://schemas.microsoft.com/office/drawing/2017/model3d" xmlns:o="urn:schemas-microsoft-com:office:office" xmlns:oel="http://schemas.microsoft.com/office/2019/extlst" xmlns:r="http://schemas.openxmlformats.org/officeDocument/2006/relationships" xmlns:m="http://schemas.openxmlformats.org/officeDocument/2006/math" xmlns:v="urn:schemas-microsoft-com:vml" xmlns:wp14="http://schemas.microsoft.com/office/word/2010/wordprocessingDrawing" xmlns:wp="http://schemas.openxmlformats.org/drawingml/2006/wordprocessingDrawing" xmlns:w10="urn:schemas-microsoft-com:office:word" xmlns:w="http://schemas.openxmlformats.org/wordprocessingml/2006/main" xmlns:w14="http://schemas.microsoft.com/office/word/2010/wordml" xmlns:w15="http://schemas.microsoft.com/office/word/2012/wordml" xmlns:w16cex="http://schemas.microsoft.com/office/word/2018/wordml/cex" xmlns:w16cid="http://schemas.microsoft.com/office/word/2016/wordml/cid" xmlns:w16="http://schemas.microsoft.com/office/word/2018/wordml" xmlns:w16sdtdh="http://schemas.microsoft.com/office/word/2020/wordml/sdtdatahash" xmlns:w16se="http://schemas.microsoft.com/office/word/2015/wordml/symex" xmlns:wpg="http://schemas.microsoft.com/office/word/2010/wordprocessingGroup" xmlns:wpi="http://schemas.microsoft.com/office/word/2010/wordprocessingInk" xmlns:wne="http://schemas.microsoft.com/office/word/2006/wordml" xmlns:wps="http://schemas.microsoft.com/office/word/2010/wordprocessingShape" mc:Ignorable="w14 w15 w16se w16cid w16 w16cex w16sdtdh cr wp14">
+  <w16cex:commentExtensible w16cex:durableId="1A65888B" w16cex:dateUtc="2024-05-06T22:46:00Z"/>
+</w16cex:commentsExtensible>
+</file>
+
+<file path=word/commentsIds.xml><?xml version="1.0" encoding="utf-8"?>
+<w16cid:commentsIds xmlns:wpc="http://schemas.microsoft.com/office/word/2010/wordprocessingCanvas" xmlns:cx="http://schemas.microsoft.com/office/drawing/2014/chartex" xmlns:cx1="http://schemas.microsoft.com/office/drawing/2015/9/8/chartex" xmlns:cx2="http://schemas.microsoft.com/office/drawing/2015/10/21/chartex" xmlns:cx3="http://schemas.microsoft.com/office/drawing/2016/5/9/chartex" xmlns:cx4="http://schemas.microsoft.com/office/drawing/2016/5/10/chartex" xmlns:cx5="http://schemas.microsoft.com/office/drawing/2016/5/11/chartex" xmlns:cx6="http://schemas.microsoft.com/office/drawing/2016/5/12/chartex" xmlns:cx7="http://schemas.microsoft.com/office/drawing/2016/5/13/chartex" xmlns:cx8="http://schemas.microsoft.com/office/drawing/2016/5/14/chartex" xmlns:mc="http://schemas.openxmlformats.org/markup-compatibility/2006" xmlns:aink="http://schemas.microsoft.com/office/drawing/2016/ink" xmlns:am3d="http://schemas.microsoft.com/office/drawing/2017/model3d" xmlns:o="urn:schemas-microsoft-com:office:office" xmlns:oel="http://schemas.microsoft.com/office/2019/extlst" xmlns:r="http://schemas.openxmlformats.org/officeDocument/2006/relationships" xmlns:m="http://schemas.openxmlformats.org/officeDocument/2006/math" xmlns:v="urn:schemas-microsoft-com:vml" xmlns:wp14="http://schemas.microsoft.com/office/word/2010/wordprocessingDrawing" xmlns:wp="http://schemas.openxmlformats.org/drawingml/2006/wordprocessingDrawing" xmlns:w10="urn:schemas-microsoft-com:office:word" xmlns:w="http://schemas.openxmlformats.org/wordprocessingml/2006/main" xmlns:w14="http://schemas.microsoft.com/office/word/2010/wordml" xmlns:w15="http://schemas.microsoft.com/office/word/2012/wordml" xmlns:w16cex="http://schemas.microsoft.com/office/word/2018/wordml/cex" xmlns:w16cid="http://schemas.microsoft.com/office/word/2016/wordml/cid" xmlns:w16="http://schemas.microsoft.com/office/word/2018/wordml" xmlns:w16sdtdh="http://schemas.microsoft.com/office/word/2020/wordml/sdtdatahash" xmlns:w16se="http://schemas.microsoft.com/office/word/2015/wordml/symex" xmlns:wpg="http://schemas.microsoft.com/office/word/2010/wordprocessingGroup" xmlns:wpi="http://schemas.microsoft.com/office/word/2010/wordprocessingInk" xmlns:wne="http://schemas.microsoft.com/office/word/2006/wordml" xmlns:wps="http://schemas.microsoft.com/office/word/2010/wordprocessingShape" mc:Ignorable="w14 w15 w16se w16cid w16 w16cex w16sdtdh wp14">
+  <w16cid:commentId w16cid:paraId="73FFE14B" w16cid:durableId="1A65888B"/>
+</w16cid:commentsIds>
+</file>
+
 <file path=word/numbering.xml><?xml version="1.0" encoding="utf-8"?>
 <w:numbering xmlns:wpc="http://schemas.microsoft.com/office/word/2010/wordprocessingCanvas" xmlns:cx="http://schemas.microsoft.com/office/drawing/2014/chartex" xmlns:cx1="http://schemas.microsoft.com/office/drawing/2015/9/8/chartex" xmlns:cx2="http://schemas.microsoft.com/office/drawing/2015/10/21/chartex" xmlns:cx3="http://schemas.microsoft.com/office/drawing/2016/5/9/chartex" xmlns:cx4="http://schemas.microsoft.com/office/drawing/2016/5/10/chartex" xmlns:cx5="http://schemas.microsoft.com/office/drawing/2016/5/11/chartex" xmlns:cx6="http://schemas.microsoft.com/office/drawing/2016/5/12/chartex" xmlns:cx7="http://schemas.microsoft.com/office/drawing/2016/5/13/chartex" xmlns:cx8="http://schemas.microsoft.com/office/drawing/2016/5/14/chartex" xmlns:mc="http://schemas.openxmlformats.org/markup-compatibility/2006" xmlns:aink="http://schemas.microsoft.com/office/drawing/2016/ink" xmlns:am3d="http://schemas.microsoft.com/office/drawing/2017/model3d" xmlns:o="urn:schemas-microsoft-com:office:office" xmlns:oel="http://schemas.microsoft.com/office/2019/extlst" xmlns:r="http://schemas.openxmlformats.org/officeDocument/2006/relationships" xmlns:m="http://schemas.openxmlformats.org/officeDocument/2006/math" xmlns:v="urn:schemas-microsoft-com:vml" xmlns:wp14="http://schemas.microsoft.com/office/word/2010/wordprocessingDrawing" xmlns:wp="http://schemas.openxmlformats.org/drawingml/2006/wordprocessingDrawing" xmlns:w10="urn:schemas-microsoft-com:office:word" xmlns:w="http://schemas.openxmlformats.org/wordprocessingml/2006/main" xmlns:w14="http://schemas.microsoft.com/office/word/2010/wordml" xmlns:w15="http://schemas.microsoft.com/office/word/2012/wordml" xmlns:w16cex="http://schemas.microsoft.com/office/word/2018/wordml/cex" xmlns:w16cid="http://schemas.microsoft.com/office/word/2016/wordml/cid" xmlns:w16="http://schemas.microsoft.com/office/word/2018/wordml" xmlns:w16sdtdh="http://schemas.microsoft.com/office/word/2020/wordml/sdtdatahash" xmlns:w16se="http://schemas.microsoft.com/office/word/2015/wordml/symex" xmlns:wpg="http://schemas.microsoft.com/office/word/2010/wordprocessingGroup" xmlns:wpi="http://schemas.microsoft.com/office/word/2010/wordprocessingInk" xmlns:wne="http://schemas.microsoft.com/office/word/2006/wordml" xmlns:wps="http://schemas.microsoft.com/office/word/2010/wordprocessingShape" mc:Ignorable="w14 w15 w16se w16cid w16 w16cex w16sdtdh wp14">
   <w:abstractNum w:abstractNumId="0" w15:restartNumberingAfterBreak="0">
+    <w:nsid w:val="135C5256"/>
+    <w:multiLevelType w:val="hybridMultilevel"/>
+    <w:tmpl w:val="0D48E7F8"/>
+    <w:lvl w:ilvl="0" w:tplc="04090001">
+      <w:start w:val="1"/>
+      <w:numFmt w:val="bullet"/>
+      <w:lvlText w:val=""/>
+      <w:lvlJc w:val="left"/>
+      <w:pPr>
+        <w:ind w:left="720" w:hanging="360"/>
+      </w:pPr>
+      <w:rPr>
+        <w:rFonts w:ascii="Symbol" w:hAnsi="Symbol" w:hint="default"/>
+      </w:rPr>
+    </w:lvl>
+    <w:lvl w:ilvl="1" w:tplc="04090003">
+      <w:start w:val="1"/>
+      <w:numFmt w:val="bullet"/>
+      <w:lvlText w:val="o"/>
+      <w:lvlJc w:val="left"/>
+      <w:pPr>
+        <w:ind w:left="1440" w:hanging="360"/>
+      </w:pPr>
+      <w:rPr>
+        <w:rFonts w:ascii="Courier New" w:hAnsi="Courier New" w:cs="Courier New" w:hint="default"/>
+      </w:rPr>
+    </w:lvl>
+    <w:lvl w:ilvl="2" w:tplc="04090005">
+      <w:start w:val="1"/>
+      <w:numFmt w:val="bullet"/>
+      <w:lvlText w:val=""/>
+      <w:lvlJc w:val="left"/>
+      <w:pPr>
+        <w:ind w:left="2160" w:hanging="360"/>
+      </w:pPr>
+      <w:rPr>
+        <w:rFonts w:ascii="Wingdings" w:hAnsi="Wingdings" w:hint="default"/>
+      </w:rPr>
+    </w:lvl>
+    <w:lvl w:ilvl="3" w:tplc="04090001">
+      <w:start w:val="1"/>
+      <w:numFmt w:val="bullet"/>
+      <w:lvlText w:val=""/>
+      <w:lvlJc w:val="left"/>
+      <w:pPr>
+        <w:ind w:left="2880" w:hanging="360"/>
+      </w:pPr>
+      <w:rPr>
+        <w:rFonts w:ascii="Symbol" w:hAnsi="Symbol" w:hint="default"/>
+      </w:rPr>
+    </w:lvl>
+    <w:lvl w:ilvl="4" w:tplc="04090003" w:tentative="1">
+      <w:start w:val="1"/>
+      <w:numFmt w:val="bullet"/>
+      <w:lvlText w:val="o"/>
+      <w:lvlJc w:val="left"/>
+      <w:pPr>
+        <w:ind w:left="3600" w:hanging="360"/>
+      </w:pPr>
+      <w:rPr>
+        <w:rFonts w:ascii="Courier New" w:hAnsi="Courier New" w:cs="Courier New" w:hint="default"/>
+      </w:rPr>
+    </w:lvl>
+    <w:lvl w:ilvl="5" w:tplc="04090005" w:tentative="1">
+      <w:start w:val="1"/>
+      <w:numFmt w:val="bullet"/>
+      <w:lvlText w:val=""/>
+      <w:lvlJc w:val="left"/>
+      <w:pPr>
+        <w:ind w:left="4320" w:hanging="360"/>
+      </w:pPr>
+      <w:rPr>
+        <w:rFonts w:ascii="Wingdings" w:hAnsi="Wingdings" w:hint="default"/>
+      </w:rPr>
+    </w:lvl>
+    <w:lvl w:ilvl="6" w:tplc="04090001" w:tentative="1">
+      <w:start w:val="1"/>
+      <w:numFmt w:val="bullet"/>
+      <w:lvlText w:val=""/>
+      <w:lvlJc w:val="left"/>
+      <w:pPr>
+        <w:ind w:left="5040" w:hanging="360"/>
+      </w:pPr>
+      <w:rPr>
+        <w:rFonts w:ascii="Symbol" w:hAnsi="Symbol" w:hint="default"/>
+      </w:rPr>
+    </w:lvl>
+    <w:lvl w:ilvl="7" w:tplc="04090003" w:tentative="1">
+      <w:start w:val="1"/>
+      <w:numFmt w:val="bullet"/>
+      <w:lvlText w:val="o"/>
+      <w:lvlJc w:val="left"/>
+      <w:pPr>
+        <w:ind w:left="5760" w:hanging="360"/>
+      </w:pPr>
+      <w:rPr>
+        <w:rFonts w:ascii="Courier New" w:hAnsi="Courier New" w:cs="Courier New" w:hint="default"/>
+      </w:rPr>
+    </w:lvl>
+    <w:lvl w:ilvl="8" w:tplc="04090005" w:tentative="1">
+      <w:start w:val="1"/>
+      <w:numFmt w:val="bullet"/>
+      <w:lvlText w:val=""/>
+      <w:lvlJc w:val="left"/>
+      <w:pPr>
+        <w:ind w:left="6480" w:hanging="360"/>
+      </w:pPr>
+      <w:rPr>
+        <w:rFonts w:ascii="Wingdings" w:hAnsi="Wingdings" w:hint="default"/>
+      </w:rPr>
+    </w:lvl>
+  </w:abstractNum>
+  <w:abstractNum w:abstractNumId="1" w15:restartNumberingAfterBreak="0">
+    <w:nsid w:val="39176963"/>
+    <w:multiLevelType w:val="hybridMultilevel"/>
+    <w:tmpl w:val="80768BCE"/>
+    <w:lvl w:ilvl="0" w:tplc="04090001">
+      <w:start w:val="1"/>
+      <w:numFmt w:val="bullet"/>
+      <w:lvlText w:val=""/>
+      <w:lvlJc w:val="left"/>
+      <w:pPr>
+        <w:ind w:left="720" w:hanging="360"/>
+      </w:pPr>
+      <w:rPr>
+        <w:rFonts w:ascii="Symbol" w:hAnsi="Symbol" w:hint="default"/>
+      </w:rPr>
+    </w:lvl>
+    <w:lvl w:ilvl="1" w:tplc="04090003">
+      <w:start w:val="1"/>
+      <w:numFmt w:val="bullet"/>
+      <w:lvlText w:val="o"/>
+      <w:lvlJc w:val="left"/>
+      <w:pPr>
+        <w:ind w:left="1440" w:hanging="360"/>
+      </w:pPr>
+      <w:rPr>
+        <w:rFonts w:ascii="Courier New" w:hAnsi="Courier New" w:cs="Courier New" w:hint="default"/>
+      </w:rPr>
+    </w:lvl>
+    <w:lvl w:ilvl="2" w:tplc="04090005">
+      <w:start w:val="1"/>
+      <w:numFmt w:val="bullet"/>
+      <w:lvlText w:val=""/>
+      <w:lvlJc w:val="left"/>
+      <w:pPr>
+        <w:ind w:left="2160" w:hanging="360"/>
+      </w:pPr>
+      <w:rPr>
+        <w:rFonts w:ascii="Wingdings" w:hAnsi="Wingdings" w:hint="default"/>
+      </w:rPr>
+    </w:lvl>
+    <w:lvl w:ilvl="3" w:tplc="04090001" w:tentative="1">
+      <w:start w:val="1"/>
+      <w:numFmt w:val="bullet"/>
+      <w:lvlText w:val=""/>
+      <w:lvlJc w:val="left"/>
+      <w:pPr>
+        <w:ind w:left="2880" w:hanging="360"/>
+      </w:pPr>
+      <w:rPr>
+        <w:rFonts w:ascii="Symbol" w:hAnsi="Symbol" w:hint="default"/>
+      </w:rPr>
+    </w:lvl>
+    <w:lvl w:ilvl="4" w:tplc="04090003" w:tentative="1">
+      <w:start w:val="1"/>
+      <w:numFmt w:val="bullet"/>
+      <w:lvlText w:val="o"/>
+      <w:lvlJc w:val="left"/>
+      <w:pPr>
+        <w:ind w:left="3600" w:hanging="360"/>
+      </w:pPr>
+      <w:rPr>
+        <w:rFonts w:ascii="Courier New" w:hAnsi="Courier New" w:cs="Courier New" w:hint="default"/>
+      </w:rPr>
+    </w:lvl>
+    <w:lvl w:ilvl="5" w:tplc="04090005" w:tentative="1">
+      <w:start w:val="1"/>
+      <w:numFmt w:val="bullet"/>
+      <w:lvlText w:val=""/>
+      <w:lvlJc w:val="left"/>
+      <w:pPr>
+        <w:ind w:left="4320" w:hanging="360"/>
+      </w:pPr>
+      <w:rPr>
+        <w:rFonts w:ascii="Wingdings" w:hAnsi="Wingdings" w:hint="default"/>
+      </w:rPr>
+    </w:lvl>
+    <w:lvl w:ilvl="6" w:tplc="04090001" w:tentative="1">
+      <w:start w:val="1"/>
+      <w:numFmt w:val="bullet"/>
+      <w:lvlText w:val=""/>
+      <w:lvlJc w:val="left"/>
+      <w:pPr>
+        <w:ind w:left="5040" w:hanging="360"/>
+      </w:pPr>
+      <w:rPr>
+        <w:rFonts w:ascii="Symbol" w:hAnsi="Symbol" w:hint="default"/>
+      </w:rPr>
+    </w:lvl>
+    <w:lvl w:ilvl="7" w:tplc="04090003" w:tentative="1">
+      <w:start w:val="1"/>
+      <w:numFmt w:val="bullet"/>
+      <w:lvlText w:val="o"/>
+      <w:lvlJc w:val="left"/>
+      <w:pPr>
+        <w:ind w:left="5760" w:hanging="360"/>
+      </w:pPr>
+      <w:rPr>
+        <w:rFonts w:ascii="Courier New" w:hAnsi="Courier New" w:cs="Courier New" w:hint="default"/>
+      </w:rPr>
+    </w:lvl>
+    <w:lvl w:ilvl="8" w:tplc="04090005" w:tentative="1">
+      <w:start w:val="1"/>
+      <w:numFmt w:val="bullet"/>
+      <w:lvlText w:val=""/>
+      <w:lvlJc w:val="left"/>
+      <w:pPr>
+        <w:ind w:left="6480" w:hanging="360"/>
+      </w:pPr>
+      <w:rPr>
+        <w:rFonts w:ascii="Wingdings" w:hAnsi="Wingdings" w:hint="default"/>
+      </w:rPr>
+    </w:lvl>
+  </w:abstractNum>
+  <w:abstractNum w:abstractNumId="2" w15:restartNumberingAfterBreak="0">
+    <w:nsid w:val="47E556DC"/>
+    <w:multiLevelType w:val="hybridMultilevel"/>
+    <w:tmpl w:val="FDE84A06"/>
+    <w:lvl w:ilvl="0" w:tplc="04090001">
+      <w:start w:val="1"/>
+      <w:numFmt w:val="bullet"/>
+      <w:lvlText w:val=""/>
+      <w:lvlJc w:val="left"/>
+      <w:pPr>
+        <w:ind w:left="1080" w:hanging="360"/>
+      </w:pPr>
+      <w:rPr>
+        <w:rFonts w:ascii="Symbol" w:hAnsi="Symbol" w:hint="default"/>
+      </w:rPr>
+    </w:lvl>
+    <w:lvl w:ilvl="1" w:tplc="04090003" w:tentative="1">
+      <w:start w:val="1"/>
+      <w:numFmt w:val="bullet"/>
+      <w:lvlText w:val="o"/>
+      <w:lvlJc w:val="left"/>
+      <w:pPr>
+        <w:ind w:left="1800" w:hanging="360"/>
+      </w:pPr>
+      <w:rPr>
+        <w:rFonts w:ascii="Courier New" w:hAnsi="Courier New" w:cs="Courier New" w:hint="default"/>
+      </w:rPr>
+    </w:lvl>
+    <w:lvl w:ilvl="2" w:tplc="04090005" w:tentative="1">
+      <w:start w:val="1"/>
+      <w:numFmt w:val="bullet"/>
+      <w:lvlText w:val=""/>
+      <w:lvlJc w:val="left"/>
+      <w:pPr>
+        <w:ind w:left="2520" w:hanging="360"/>
+      </w:pPr>
+      <w:rPr>
+        <w:rFonts w:ascii="Wingdings" w:hAnsi="Wingdings" w:hint="default"/>
+      </w:rPr>
+    </w:lvl>
+    <w:lvl w:ilvl="3" w:tplc="04090001" w:tentative="1">
+      <w:start w:val="1"/>
+      <w:numFmt w:val="bullet"/>
+      <w:lvlText w:val=""/>
+      <w:lvlJc w:val="left"/>
+      <w:pPr>
+        <w:ind w:left="3240" w:hanging="360"/>
+      </w:pPr>
+      <w:rPr>
+        <w:rFonts w:ascii="Symbol" w:hAnsi="Symbol" w:hint="default"/>
+      </w:rPr>
+    </w:lvl>
+    <w:lvl w:ilvl="4" w:tplc="04090003" w:tentative="1">
+      <w:start w:val="1"/>
+      <w:numFmt w:val="bullet"/>
+      <w:lvlText w:val="o"/>
+      <w:lvlJc w:val="left"/>
+      <w:pPr>
+        <w:ind w:left="3960" w:hanging="360"/>
+      </w:pPr>
+      <w:rPr>
+        <w:rFonts w:ascii="Courier New" w:hAnsi="Courier New" w:cs="Courier New" w:hint="default"/>
+      </w:rPr>
+    </w:lvl>
+    <w:lvl w:ilvl="5" w:tplc="04090005" w:tentative="1">
+      <w:start w:val="1"/>
+      <w:numFmt w:val="bullet"/>
+      <w:lvlText w:val=""/>
+      <w:lvlJc w:val="left"/>
+      <w:pPr>
+        <w:ind w:left="4680" w:hanging="360"/>
+      </w:pPr>
+      <w:rPr>
+        <w:rFonts w:ascii="Wingdings" w:hAnsi="Wingdings" w:hint="default"/>
+      </w:rPr>
+    </w:lvl>
+    <w:lvl w:ilvl="6" w:tplc="04090001" w:tentative="1">
+      <w:start w:val="1"/>
+      <w:numFmt w:val="bullet"/>
+      <w:lvlText w:val=""/>
+      <w:lvlJc w:val="left"/>
+      <w:pPr>
+        <w:ind w:left="5400" w:hanging="360"/>
+      </w:pPr>
+      <w:rPr>
+        <w:rFonts w:ascii="Symbol" w:hAnsi="Symbol" w:hint="default"/>
+      </w:rPr>
+    </w:lvl>
+    <w:lvl w:ilvl="7" w:tplc="04090003" w:tentative="1">
+      <w:start w:val="1"/>
+      <w:numFmt w:val="bullet"/>
+      <w:lvlText w:val="o"/>
+      <w:lvlJc w:val="left"/>
+      <w:pPr>
+        <w:ind w:left="6120" w:hanging="360"/>
+      </w:pPr>
+      <w:rPr>
+        <w:rFonts w:ascii="Courier New" w:hAnsi="Courier New" w:cs="Courier New" w:hint="default"/>
+      </w:rPr>
+    </w:lvl>
+    <w:lvl w:ilvl="8" w:tplc="04090005" w:tentative="1">
+      <w:start w:val="1"/>
+      <w:numFmt w:val="bullet"/>
+      <w:lvlText w:val=""/>
+      <w:lvlJc w:val="left"/>
+      <w:pPr>
+        <w:ind w:left="6840" w:hanging="360"/>
+      </w:pPr>
+      <w:rPr>
+        <w:rFonts w:ascii="Wingdings" w:hAnsi="Wingdings" w:hint="default"/>
+      </w:rPr>
+    </w:lvl>
+  </w:abstractNum>
+  <w:abstractNum w:abstractNumId="3" w15:restartNumberingAfterBreak="0">
+    <w:nsid w:val="48907924"/>
+    <w:multiLevelType w:val="hybridMultilevel"/>
+    <w:tmpl w:val="68726756"/>
+    <w:lvl w:ilvl="0" w:tplc="04090001">
+      <w:start w:val="1"/>
+      <w:numFmt w:val="bullet"/>
+      <w:lvlText w:val=""/>
+      <w:lvlJc w:val="left"/>
+      <w:pPr>
+        <w:ind w:left="720" w:hanging="360"/>
+      </w:pPr>
+      <w:rPr>
+        <w:rFonts w:ascii="Symbol" w:hAnsi="Symbol" w:hint="default"/>
+      </w:rPr>
+    </w:lvl>
+    <w:lvl w:ilvl="1" w:tplc="04090003">
+      <w:start w:val="1"/>
+      <w:numFmt w:val="bullet"/>
+      <w:lvlText w:val="o"/>
+      <w:lvlJc w:val="left"/>
+      <w:pPr>
+        <w:ind w:left="1440" w:hanging="360"/>
+      </w:pPr>
+      <w:rPr>
+        <w:rFonts w:ascii="Courier New" w:hAnsi="Courier New" w:cs="Courier New" w:hint="default"/>
+      </w:rPr>
+    </w:lvl>
+    <w:lvl w:ilvl="2" w:tplc="04090005">
+      <w:start w:val="1"/>
+      <w:numFmt w:val="bullet"/>
+      <w:lvlText w:val=""/>
+      <w:lvlJc w:val="left"/>
+      <w:pPr>
+        <w:ind w:left="2160" w:hanging="360"/>
+      </w:pPr>
+      <w:rPr>
+        <w:rFonts w:ascii="Wingdings" w:hAnsi="Wingdings" w:hint="default"/>
+      </w:rPr>
+    </w:lvl>
+    <w:lvl w:ilvl="3" w:tplc="04090001" w:tentative="1">
+      <w:start w:val="1"/>
+      <w:numFmt w:val="bullet"/>
+      <w:lvlText w:val=""/>
+      <w:lvlJc w:val="left"/>
+      <w:pPr>
+        <w:ind w:left="2880" w:hanging="360"/>
+      </w:pPr>
+      <w:rPr>
+        <w:rFonts w:ascii="Symbol" w:hAnsi="Symbol" w:hint="default"/>
+      </w:rPr>
+    </w:lvl>
+    <w:lvl w:ilvl="4" w:tplc="04090003" w:tentative="1">
+      <w:start w:val="1"/>
+      <w:numFmt w:val="bullet"/>
+      <w:lvlText w:val="o"/>
+      <w:lvlJc w:val="left"/>
+      <w:pPr>
+        <w:ind w:left="3600" w:hanging="360"/>
+      </w:pPr>
+      <w:rPr>
+        <w:rFonts w:ascii="Courier New" w:hAnsi="Courier New" w:cs="Courier New" w:hint="default"/>
+      </w:rPr>
+    </w:lvl>
+    <w:lvl w:ilvl="5" w:tplc="04090005" w:tentative="1">
+      <w:start w:val="1"/>
+      <w:numFmt w:val="bullet"/>
+      <w:lvlText w:val=""/>
+      <w:lvlJc w:val="left"/>
+      <w:pPr>
+        <w:ind w:left="4320" w:hanging="360"/>
+      </w:pPr>
+      <w:rPr>
+        <w:rFonts w:ascii="Wingdings" w:hAnsi="Wingdings" w:hint="default"/>
+      </w:rPr>
+    </w:lvl>
+    <w:lvl w:ilvl="6" w:tplc="04090001" w:tentative="1">
+      <w:start w:val="1"/>
+      <w:numFmt w:val="bullet"/>
+      <w:lvlText w:val=""/>
+      <w:lvlJc w:val="left"/>
+      <w:pPr>
+        <w:ind w:left="5040" w:hanging="360"/>
+      </w:pPr>
+      <w:rPr>
+        <w:rFonts w:ascii="Symbol" w:hAnsi="Symbol" w:hint="default"/>
+      </w:rPr>
+    </w:lvl>
+    <w:lvl w:ilvl="7" w:tplc="04090003" w:tentative="1">
+      <w:start w:val="1"/>
+      <w:numFmt w:val="bullet"/>
+      <w:lvlText w:val="o"/>
+      <w:lvlJc w:val="left"/>
+      <w:pPr>
+        <w:ind w:left="5760" w:hanging="360"/>
+      </w:pPr>
+      <w:rPr>
+        <w:rFonts w:ascii="Courier New" w:hAnsi="Courier New" w:cs="Courier New" w:hint="default"/>
+      </w:rPr>
+    </w:lvl>
+    <w:lvl w:ilvl="8" w:tplc="04090005" w:tentative="1">
+      <w:start w:val="1"/>
+      <w:numFmt w:val="bullet"/>
+      <w:lvlText w:val=""/>
+      <w:lvlJc w:val="left"/>
+      <w:pPr>
+        <w:ind w:left="6480" w:hanging="360"/>
+      </w:pPr>
+      <w:rPr>
+        <w:rFonts w:ascii="Wingdings" w:hAnsi="Wingdings" w:hint="default"/>
+      </w:rPr>
+    </w:lvl>
+  </w:abstractNum>
+  <w:abstractNum w:abstractNumId="4" w15:restartNumberingAfterBreak="0">
+    <w:nsid w:val="52153CBC"/>
+    <w:multiLevelType w:val="hybridMultilevel"/>
+    <w:tmpl w:val="52620DC2"/>
+    <w:lvl w:ilvl="0" w:tplc="04090001">
+      <w:start w:val="1"/>
+      <w:numFmt w:val="bullet"/>
+      <w:lvlText w:val=""/>
+      <w:lvlJc w:val="left"/>
+      <w:pPr>
+        <w:ind w:left="720" w:hanging="360"/>
+      </w:pPr>
+      <w:rPr>
+        <w:rFonts w:ascii="Symbol" w:hAnsi="Symbol" w:hint="default"/>
+      </w:rPr>
+    </w:lvl>
+    <w:lvl w:ilvl="1" w:tplc="04090003">
+      <w:start w:val="1"/>
+      <w:numFmt w:val="bullet"/>
+      <w:lvlText w:val="o"/>
+      <w:lvlJc w:val="left"/>
+      <w:pPr>
+        <w:ind w:left="1440" w:hanging="360"/>
+      </w:pPr>
+      <w:rPr>
+        <w:rFonts w:ascii="Courier New" w:hAnsi="Courier New" w:cs="Courier New" w:hint="default"/>
+      </w:rPr>
+    </w:lvl>
+    <w:lvl w:ilvl="2" w:tplc="04090005" w:tentative="1">
+      <w:start w:val="1"/>
+      <w:numFmt w:val="bullet"/>
+      <w:lvlText w:val=""/>
+      <w:lvlJc w:val="left"/>
+      <w:pPr>
+        <w:ind w:left="2160" w:hanging="360"/>
+      </w:pPr>
+      <w:rPr>
+        <w:rFonts w:ascii="Wingdings" w:hAnsi="Wingdings" w:hint="default"/>
+      </w:rPr>
+    </w:lvl>
+    <w:lvl w:ilvl="3" w:tplc="04090001" w:tentative="1">
+      <w:start w:val="1"/>
+      <w:numFmt w:val="bullet"/>
+      <w:lvlText w:val=""/>
+      <w:lvlJc w:val="left"/>
+      <w:pPr>
+        <w:ind w:left="2880" w:hanging="360"/>
+      </w:pPr>
+      <w:rPr>
+        <w:rFonts w:ascii="Symbol" w:hAnsi="Symbol" w:hint="default"/>
+      </w:rPr>
+    </w:lvl>
+    <w:lvl w:ilvl="4" w:tplc="04090003" w:tentative="1">
+      <w:start w:val="1"/>
+      <w:numFmt w:val="bullet"/>
+      <w:lvlText w:val="o"/>
+      <w:lvlJc w:val="left"/>
+      <w:pPr>
+        <w:ind w:left="3600" w:hanging="360"/>
+      </w:pPr>
+      <w:rPr>
+        <w:rFonts w:ascii="Courier New" w:hAnsi="Courier New" w:cs="Courier New" w:hint="default"/>
+      </w:rPr>
+    </w:lvl>
+    <w:lvl w:ilvl="5" w:tplc="04090005" w:tentative="1">
+      <w:start w:val="1"/>
+      <w:numFmt w:val="bullet"/>
+      <w:lvlText w:val=""/>
+      <w:lvlJc w:val="left"/>
+      <w:pPr>
+        <w:ind w:left="4320" w:hanging="360"/>
+      </w:pPr>
+      <w:rPr>
+        <w:rFonts w:ascii="Wingdings" w:hAnsi="Wingdings" w:hint="default"/>
+      </w:rPr>
+    </w:lvl>
+    <w:lvl w:ilvl="6" w:tplc="04090001" w:tentative="1">
+      <w:start w:val="1"/>
+      <w:numFmt w:val="bullet"/>
+      <w:lvlText w:val=""/>
+      <w:lvlJc w:val="left"/>
+      <w:pPr>
+        <w:ind w:left="5040" w:hanging="360"/>
+      </w:pPr>
+      <w:rPr>
+        <w:rFonts w:ascii="Symbol" w:hAnsi="Symbol" w:hint="default"/>
+      </w:rPr>
+    </w:lvl>
+    <w:lvl w:ilvl="7" w:tplc="04090003" w:tentative="1">
+      <w:start w:val="1"/>
+      <w:numFmt w:val="bullet"/>
+      <w:lvlText w:val="o"/>
+      <w:lvlJc w:val="left"/>
+      <w:pPr>
+        <w:ind w:left="5760" w:hanging="360"/>
+      </w:pPr>
+      <w:rPr>
+        <w:rFonts w:ascii="Courier New" w:hAnsi="Courier New" w:cs="Courier New" w:hint="default"/>
+      </w:rPr>
+    </w:lvl>
+    <w:lvl w:ilvl="8" w:tplc="04090005" w:tentative="1">
+      <w:start w:val="1"/>
+      <w:numFmt w:val="bullet"/>
+      <w:lvlText w:val=""/>
+      <w:lvlJc w:val="left"/>
+      <w:pPr>
+        <w:ind w:left="6480" w:hanging="360"/>
+      </w:pPr>
+      <w:rPr>
+        <w:rFonts w:ascii="Wingdings" w:hAnsi="Wingdings" w:hint="default"/>
+      </w:rPr>
+    </w:lvl>
+  </w:abstractNum>
+  <w:abstractNum w:abstractNumId="5" w15:restartNumberingAfterBreak="0">
+    <w:nsid w:val="5C835C97"/>
+    <w:multiLevelType w:val="hybridMultilevel"/>
+    <w:tmpl w:val="B14E82AE"/>
+    <w:lvl w:ilvl="0" w:tplc="04090001">
+      <w:start w:val="1"/>
+      <w:numFmt w:val="bullet"/>
+      <w:lvlText w:val=""/>
+      <w:lvlJc w:val="left"/>
+      <w:pPr>
+        <w:ind w:left="720" w:hanging="360"/>
+      </w:pPr>
+      <w:rPr>
+        <w:rFonts w:ascii="Symbol" w:hAnsi="Symbol" w:hint="default"/>
+      </w:rPr>
+    </w:lvl>
+    <w:lvl w:ilvl="1" w:tplc="04090003" w:tentative="1">
+      <w:start w:val="1"/>
+      <w:numFmt w:val="bullet"/>
+      <w:lvlText w:val="o"/>
+      <w:lvlJc w:val="left"/>
+      <w:pPr>
+        <w:ind w:left="1440" w:hanging="360"/>
+      </w:pPr>
+      <w:rPr>
+        <w:rFonts w:ascii="Courier New" w:hAnsi="Courier New" w:cs="Courier New" w:hint="default"/>
+      </w:rPr>
+    </w:lvl>
+    <w:lvl w:ilvl="2" w:tplc="04090005" w:tentative="1">
+      <w:start w:val="1"/>
+      <w:numFmt w:val="bullet"/>
+      <w:lvlText w:val=""/>
+      <w:lvlJc w:val="left"/>
+      <w:pPr>
+        <w:ind w:left="2160" w:hanging="360"/>
+      </w:pPr>
+      <w:rPr>
+        <w:rFonts w:ascii="Wingdings" w:hAnsi="Wingdings" w:hint="default"/>
+      </w:rPr>
+    </w:lvl>
+    <w:lvl w:ilvl="3" w:tplc="04090001" w:tentative="1">
+      <w:start w:val="1"/>
+      <w:numFmt w:val="bullet"/>
+      <w:lvlText w:val=""/>
+      <w:lvlJc w:val="left"/>
+      <w:pPr>
+        <w:ind w:left="2880" w:hanging="360"/>
+      </w:pPr>
+      <w:rPr>
+        <w:rFonts w:ascii="Symbol" w:hAnsi="Symbol" w:hint="default"/>
+      </w:rPr>
+    </w:lvl>
+    <w:lvl w:ilvl="4" w:tplc="04090003" w:tentative="1">
+      <w:start w:val="1"/>
+      <w:numFmt w:val="bullet"/>
+      <w:lvlText w:val="o"/>
+      <w:lvlJc w:val="left"/>
+      <w:pPr>
+        <w:ind w:left="3600" w:hanging="360"/>
+      </w:pPr>
+      <w:rPr>
+        <w:rFonts w:ascii="Courier New" w:hAnsi="Courier New" w:cs="Courier New" w:hint="default"/>
+      </w:rPr>
+    </w:lvl>
+    <w:lvl w:ilvl="5" w:tplc="04090005" w:tentative="1">
+      <w:start w:val="1"/>
+      <w:numFmt w:val="bullet"/>
+      <w:lvlText w:val=""/>
+      <w:lvlJc w:val="left"/>
+      <w:pPr>
+        <w:ind w:left="4320" w:hanging="360"/>
+      </w:pPr>
+      <w:rPr>
+        <w:rFonts w:ascii="Wingdings" w:hAnsi="Wingdings" w:hint="default"/>
+      </w:rPr>
+    </w:lvl>
+    <w:lvl w:ilvl="6" w:tplc="04090001" w:tentative="1">
+      <w:start w:val="1"/>
+      <w:numFmt w:val="bullet"/>
+      <w:lvlText w:val=""/>
+      <w:lvlJc w:val="left"/>
+      <w:pPr>
+        <w:ind w:left="5040" w:hanging="360"/>
+      </w:pPr>
+      <w:rPr>
+        <w:rFonts w:ascii="Symbol" w:hAnsi="Symbol" w:hint="default"/>
+      </w:rPr>
+    </w:lvl>
+    <w:lvl w:ilvl="7" w:tplc="04090003" w:tentative="1">
+      <w:start w:val="1"/>
+      <w:numFmt w:val="bullet"/>
+      <w:lvlText w:val="o"/>
+      <w:lvlJc w:val="left"/>
+      <w:pPr>
+        <w:ind w:left="5760" w:hanging="360"/>
+      </w:pPr>
+      <w:rPr>
+        <w:rFonts w:ascii="Courier New" w:hAnsi="Courier New" w:cs="Courier New" w:hint="default"/>
+      </w:rPr>
+    </w:lvl>
+    <w:lvl w:ilvl="8" w:tplc="04090005" w:tentative="1">
+      <w:start w:val="1"/>
+      <w:numFmt w:val="bullet"/>
+      <w:lvlText w:val=""/>
+      <w:lvlJc w:val="left"/>
+      <w:pPr>
+        <w:ind w:left="6480" w:hanging="360"/>
+      </w:pPr>
+      <w:rPr>
+        <w:rFonts w:ascii="Wingdings" w:hAnsi="Wingdings" w:hint="default"/>
+      </w:rPr>
+    </w:lvl>
+  </w:abstractNum>
+  <w:abstractNum w:abstractNumId="6" w15:restartNumberingAfterBreak="0">
     <w:nsid w:val="75C72427"/>
     <w:multiLevelType w:val="hybridMultilevel"/>
     <w:tmpl w:val="6EDC5C46"/>
@@ -659,7 +3308,7 @@
       </w:rPr>
     </w:lvl>
   </w:abstractNum>
-  <w:abstractNum w:abstractNumId="1" w15:restartNumberingAfterBreak="0">
+  <w:abstractNum w:abstractNumId="7" w15:restartNumberingAfterBreak="0">
     <w:nsid w:val="79155D4E"/>
     <w:multiLevelType w:val="hybridMultilevel"/>
     <w:tmpl w:val="43CE9830"/>
@@ -772,13 +3421,155 @@
       </w:rPr>
     </w:lvl>
   </w:abstractNum>
+  <w:abstractNum w:abstractNumId="8" w15:restartNumberingAfterBreak="0">
+    <w:nsid w:val="7D1A12D8"/>
+    <w:multiLevelType w:val="hybridMultilevel"/>
+    <w:tmpl w:val="1F566852"/>
+    <w:lvl w:ilvl="0" w:tplc="04090001">
+      <w:start w:val="1"/>
+      <w:numFmt w:val="bullet"/>
+      <w:lvlText w:val=""/>
+      <w:lvlJc w:val="left"/>
+      <w:pPr>
+        <w:ind w:left="720" w:hanging="360"/>
+      </w:pPr>
+      <w:rPr>
+        <w:rFonts w:ascii="Symbol" w:hAnsi="Symbol" w:hint="default"/>
+      </w:rPr>
+    </w:lvl>
+    <w:lvl w:ilvl="1" w:tplc="04090003" w:tentative="1">
+      <w:start w:val="1"/>
+      <w:numFmt w:val="bullet"/>
+      <w:lvlText w:val="o"/>
+      <w:lvlJc w:val="left"/>
+      <w:pPr>
+        <w:ind w:left="1440" w:hanging="360"/>
+      </w:pPr>
+      <w:rPr>
+        <w:rFonts w:ascii="Courier New" w:hAnsi="Courier New" w:cs="Courier New" w:hint="default"/>
+      </w:rPr>
+    </w:lvl>
+    <w:lvl w:ilvl="2" w:tplc="04090005" w:tentative="1">
+      <w:start w:val="1"/>
+      <w:numFmt w:val="bullet"/>
+      <w:lvlText w:val=""/>
+      <w:lvlJc w:val="left"/>
+      <w:pPr>
+        <w:ind w:left="2160" w:hanging="360"/>
+      </w:pPr>
+      <w:rPr>
+        <w:rFonts w:ascii="Wingdings" w:hAnsi="Wingdings" w:hint="default"/>
+      </w:rPr>
+    </w:lvl>
+    <w:lvl w:ilvl="3" w:tplc="04090001" w:tentative="1">
+      <w:start w:val="1"/>
+      <w:numFmt w:val="bullet"/>
+      <w:lvlText w:val=""/>
+      <w:lvlJc w:val="left"/>
+      <w:pPr>
+        <w:ind w:left="2880" w:hanging="360"/>
+      </w:pPr>
+      <w:rPr>
+        <w:rFonts w:ascii="Symbol" w:hAnsi="Symbol" w:hint="default"/>
+      </w:rPr>
+    </w:lvl>
+    <w:lvl w:ilvl="4" w:tplc="04090003" w:tentative="1">
+      <w:start w:val="1"/>
+      <w:numFmt w:val="bullet"/>
+      <w:lvlText w:val="o"/>
+      <w:lvlJc w:val="left"/>
+      <w:pPr>
+        <w:ind w:left="3600" w:hanging="360"/>
+      </w:pPr>
+      <w:rPr>
+        <w:rFonts w:ascii="Courier New" w:hAnsi="Courier New" w:cs="Courier New" w:hint="default"/>
+      </w:rPr>
+    </w:lvl>
+    <w:lvl w:ilvl="5" w:tplc="04090005" w:tentative="1">
+      <w:start w:val="1"/>
+      <w:numFmt w:val="bullet"/>
+      <w:lvlText w:val=""/>
+      <w:lvlJc w:val="left"/>
+      <w:pPr>
+        <w:ind w:left="4320" w:hanging="360"/>
+      </w:pPr>
+      <w:rPr>
+        <w:rFonts w:ascii="Wingdings" w:hAnsi="Wingdings" w:hint="default"/>
+      </w:rPr>
+    </w:lvl>
+    <w:lvl w:ilvl="6" w:tplc="04090001" w:tentative="1">
+      <w:start w:val="1"/>
+      <w:numFmt w:val="bullet"/>
+      <w:lvlText w:val=""/>
+      <w:lvlJc w:val="left"/>
+      <w:pPr>
+        <w:ind w:left="5040" w:hanging="360"/>
+      </w:pPr>
+      <w:rPr>
+        <w:rFonts w:ascii="Symbol" w:hAnsi="Symbol" w:hint="default"/>
+      </w:rPr>
+    </w:lvl>
+    <w:lvl w:ilvl="7" w:tplc="04090003" w:tentative="1">
+      <w:start w:val="1"/>
+      <w:numFmt w:val="bullet"/>
+      <w:lvlText w:val="o"/>
+      <w:lvlJc w:val="left"/>
+      <w:pPr>
+        <w:ind w:left="5760" w:hanging="360"/>
+      </w:pPr>
+      <w:rPr>
+        <w:rFonts w:ascii="Courier New" w:hAnsi="Courier New" w:cs="Courier New" w:hint="default"/>
+      </w:rPr>
+    </w:lvl>
+    <w:lvl w:ilvl="8" w:tplc="04090005" w:tentative="1">
+      <w:start w:val="1"/>
+      <w:numFmt w:val="bullet"/>
+      <w:lvlText w:val=""/>
+      <w:lvlJc w:val="left"/>
+      <w:pPr>
+        <w:ind w:left="6480" w:hanging="360"/>
+      </w:pPr>
+      <w:rPr>
+        <w:rFonts w:ascii="Wingdings" w:hAnsi="Wingdings" w:hint="default"/>
+      </w:rPr>
+    </w:lvl>
+  </w:abstractNum>
   <w:num w:numId="1" w16cid:durableId="66419736">
+    <w:abstractNumId w:val="7"/>
+  </w:num>
+  <w:num w:numId="2" w16cid:durableId="1028724343">
+    <w:abstractNumId w:val="6"/>
+  </w:num>
+  <w:num w:numId="3" w16cid:durableId="1861159157">
+    <w:abstractNumId w:val="5"/>
+  </w:num>
+  <w:num w:numId="4" w16cid:durableId="1543011571">
+    <w:abstractNumId w:val="3"/>
+  </w:num>
+  <w:num w:numId="5" w16cid:durableId="1200705394">
+    <w:abstractNumId w:val="0"/>
+  </w:num>
+  <w:num w:numId="6" w16cid:durableId="1258445030">
+    <w:abstractNumId w:val="2"/>
+  </w:num>
+  <w:num w:numId="7" w16cid:durableId="443353214">
+    <w:abstractNumId w:val="8"/>
+  </w:num>
+  <w:num w:numId="8" w16cid:durableId="260994690">
     <w:abstractNumId w:val="1"/>
   </w:num>
-  <w:num w:numId="2" w16cid:durableId="1028724343">
-    <w:abstractNumId w:val="0"/>
+  <w:num w:numId="9" w16cid:durableId="665981737">
+    <w:abstractNumId w:val="4"/>
   </w:num>
 </w:numbering>
+</file>
+
+<file path=word/people.xml><?xml version="1.0" encoding="utf-8"?>
+<w15:people xmlns:wpc="http://schemas.microsoft.com/office/word/2010/wordprocessingCanvas" xmlns:cx="http://schemas.microsoft.com/office/drawing/2014/chartex" xmlns:cx1="http://schemas.microsoft.com/office/drawing/2015/9/8/chartex" xmlns:cx2="http://schemas.microsoft.com/office/drawing/2015/10/21/chartex" xmlns:cx3="http://schemas.microsoft.com/office/drawing/2016/5/9/chartex" xmlns:cx4="http://schemas.microsoft.com/office/drawing/2016/5/10/chartex" xmlns:cx5="http://schemas.microsoft.com/office/drawing/2016/5/11/chartex" xmlns:cx6="http://schemas.microsoft.com/office/drawing/2016/5/12/chartex" xmlns:cx7="http://schemas.microsoft.com/office/drawing/2016/5/13/chartex" xmlns:cx8="http://schemas.microsoft.com/office/drawing/2016/5/14/chartex" xmlns:mc="http://schemas.openxmlformats.org/markup-compatibility/2006" xmlns:aink="http://schemas.microsoft.com/office/drawing/2016/ink" xmlns:am3d="http://schemas.microsoft.com/office/drawing/2017/model3d" xmlns:o="urn:schemas-microsoft-com:office:office" xmlns:oel="http://schemas.microsoft.com/office/2019/extlst" xmlns:r="http://schemas.openxmlformats.org/officeDocument/2006/relationships" xmlns:m="http://schemas.openxmlformats.org/officeDocument/2006/math" xmlns:v="urn:schemas-microsoft-com:vml" xmlns:wp14="http://schemas.microsoft.com/office/word/2010/wordprocessingDrawing" xmlns:wp="http://schemas.openxmlformats.org/drawingml/2006/wordprocessingDrawing" xmlns:w10="urn:schemas-microsoft-com:office:word" xmlns:w="http://schemas.openxmlformats.org/wordprocessingml/2006/main" xmlns:w14="http://schemas.microsoft.com/office/word/2010/wordml" xmlns:w15="http://schemas.microsoft.com/office/word/2012/wordml" xmlns:w16cex="http://schemas.microsoft.com/office/word/2018/wordml/cex" xmlns:w16cid="http://schemas.microsoft.com/office/word/2016/wordml/cid" xmlns:w16="http://schemas.microsoft.com/office/word/2018/wordml" xmlns:w16sdtdh="http://schemas.microsoft.com/office/word/2020/wordml/sdtdatahash" xmlns:w16se="http://schemas.microsoft.com/office/word/2015/wordml/symex" xmlns:wpg="http://schemas.microsoft.com/office/word/2010/wordprocessingGroup" xmlns:wpi="http://schemas.microsoft.com/office/word/2010/wordprocessingInk" xmlns:wne="http://schemas.microsoft.com/office/word/2006/wordml" xmlns:wps="http://schemas.microsoft.com/office/word/2010/wordprocessingShape" mc:Ignorable="w14 w15 w16se w16cid w16 w16cex w16sdtdh wp14">
+  <w15:person w15:author="HUBLER Shannon L * DEQ">
+    <w15:presenceInfo w15:providerId="AD" w15:userId="S::Shannon.L.HUBLER@deq.oregon.gov::394c61a7-ec60-4be5-9f83-be5c48f3fd83"/>
+  </w15:person>
+</w15:people>
 </file>
 
 <file path=word/styles.xml><?xml version="1.0" encoding="utf-8"?>
@@ -1300,6 +4091,72 @@
     <w:basedOn w:val="DefaultParagraphFont"/>
     <w:rsid w:val="0014444A"/>
   </w:style>
+  <w:style w:type="character" w:styleId="CommentReference">
+    <w:name w:val="annotation reference"/>
+    <w:basedOn w:val="DefaultParagraphFont"/>
+    <w:uiPriority w:val="99"/>
+    <w:semiHidden/>
+    <w:unhideWhenUsed/>
+    <w:rsid w:val="009C4B96"/>
+    <w:rPr>
+      <w:sz w:val="16"/>
+      <w:szCs w:val="16"/>
+    </w:rPr>
+  </w:style>
+  <w:style w:type="paragraph" w:styleId="CommentText">
+    <w:name w:val="annotation text"/>
+    <w:basedOn w:val="Normal"/>
+    <w:link w:val="CommentTextChar"/>
+    <w:uiPriority w:val="99"/>
+    <w:unhideWhenUsed/>
+    <w:rsid w:val="009C4B96"/>
+    <w:pPr>
+      <w:spacing w:line="240" w:lineRule="auto"/>
+    </w:pPr>
+    <w:rPr>
+      <w:sz w:val="20"/>
+      <w:szCs w:val="20"/>
+    </w:rPr>
+  </w:style>
+  <w:style w:type="character" w:customStyle="1" w:styleId="CommentTextChar">
+    <w:name w:val="Comment Text Char"/>
+    <w:basedOn w:val="DefaultParagraphFont"/>
+    <w:link w:val="CommentText"/>
+    <w:uiPriority w:val="99"/>
+    <w:rsid w:val="009C4B96"/>
+    <w:rPr>
+      <w:sz w:val="20"/>
+      <w:szCs w:val="20"/>
+    </w:rPr>
+  </w:style>
+  <w:style w:type="paragraph" w:styleId="CommentSubject">
+    <w:name w:val="annotation subject"/>
+    <w:basedOn w:val="CommentText"/>
+    <w:next w:val="CommentText"/>
+    <w:link w:val="CommentSubjectChar"/>
+    <w:uiPriority w:val="99"/>
+    <w:semiHidden/>
+    <w:unhideWhenUsed/>
+    <w:rsid w:val="009C4B96"/>
+    <w:rPr>
+      <w:b/>
+      <w:bCs/>
+    </w:rPr>
+  </w:style>
+  <w:style w:type="character" w:customStyle="1" w:styleId="CommentSubjectChar">
+    <w:name w:val="Comment Subject Char"/>
+    <w:basedOn w:val="CommentTextChar"/>
+    <w:link w:val="CommentSubject"/>
+    <w:uiPriority w:val="99"/>
+    <w:semiHidden/>
+    <w:rsid w:val="009C4B96"/>
+    <w:rPr>
+      <w:b/>
+      <w:bCs/>
+      <w:sz w:val="20"/>
+      <w:szCs w:val="20"/>
+    </w:rPr>
+  </w:style>
 </w:styles>
 </file>
 

</xml_diff>

<commit_message>
re-run models from start to finish.  FINALIZED model stats saved in documentation
working on scoring new data
</commit_message>
<xml_diff>
--- a/bugs analyses/MMI/_2024 model build/MMI 2024 - documentation.docx
+++ b/bugs analyses/MMI/_2024 model build/MMI 2024 - documentation.docx
@@ -70,8 +70,13 @@
         </w:numPr>
       </w:pPr>
       <w:r>
-        <w:t>AWQMS interface was down, so as in O/E models, we based the site pulls off of work done outside of the Stations table</w:t>
-      </w:r>
+        <w:t xml:space="preserve">AWQMS interface was down, so as in O/E models, we based the site pulls off of work done outside of the Stations </w:t>
+      </w:r>
+      <w:proofErr w:type="gramStart"/>
+      <w:r>
+        <w:t>table</w:t>
+      </w:r>
+      <w:proofErr w:type="gramEnd"/>
     </w:p>
     <w:p>
       <w:pPr>
@@ -85,8 +90,13 @@
         <w:t xml:space="preserve">Ref/Disturbed Designations </w:t>
       </w:r>
       <w:r>
-        <w:t>– we used what was in this file, originally pulled from Stations/One.Table_Rule.All</w:t>
-      </w:r>
+        <w:t>– we used what was in this file, originally pulled from Stations/</w:t>
+      </w:r>
+      <w:proofErr w:type="spellStart"/>
+      <w:r>
+        <w:t>One.Table_Rule.All</w:t>
+      </w:r>
+      <w:proofErr w:type="spellEnd"/>
     </w:p>
     <w:p>
       <w:pPr>
@@ -150,8 +160,13 @@
       <w:r>
         <w:t xml:space="preserve">SLH manually edited the </w:t>
       </w:r>
-      <w:r>
-        <w:t>Bio_MlocIDs_AWQMS_Most disturbed.SYB.xlsx</w:t>
+      <w:proofErr w:type="spellStart"/>
+      <w:r>
+        <w:t>Bio_MlocIDs_AWQMS_Most</w:t>
+      </w:r>
+      <w:proofErr w:type="spellEnd"/>
+      <w:r>
+        <w:t xml:space="preserve"> disturbed.SYB.xlsx</w:t>
       </w:r>
       <w:r>
         <w:t xml:space="preserve"> file to update the 23 sites to Moderately Disturbed.</w:t>
@@ -193,7 +208,15 @@
         <w:t>C</w:t>
       </w:r>
       <w:r>
-        <w:t>OMID: use same “COMID” and “Nearby_COMID” fields for associated WS /CAT metrics, as was done in O/E model.</w:t>
+        <w:t>OMID: use same “COMID” and “</w:t>
+      </w:r>
+      <w:proofErr w:type="spellStart"/>
+      <w:r>
+        <w:t>Nearby_COMID</w:t>
+      </w:r>
+      <w:proofErr w:type="spellEnd"/>
+      <w:r>
+        <w:t>” fields for associated WS /CAT metrics, as was done in O/E model.</w:t>
       </w:r>
     </w:p>
     <w:p>
@@ -251,8 +274,13 @@
         <w:t>Need</w:t>
       </w:r>
       <w:r>
-        <w:t xml:space="preserve"> to winnow down the sites to one per stream and eliminate spatial overlap</w:t>
-      </w:r>
+        <w:t xml:space="preserve"> to winnow down the sites to one per stream and eliminate spatial </w:t>
+      </w:r>
+      <w:proofErr w:type="gramStart"/>
+      <w:r>
+        <w:t>overlap</w:t>
+      </w:r>
+      <w:proofErr w:type="gramEnd"/>
     </w:p>
     <w:p>
       <w:pPr>
@@ -299,7 +327,20 @@
         <w:t xml:space="preserve"> complied from </w:t>
       </w:r>
       <w:r>
-        <w:t>AWQMS through (?) SQL queries (?). (‘raw_bugs.Rdata’)</w:t>
+        <w:t>AWQMS through (?) SQL queries (?). (‘</w:t>
+      </w:r>
+      <w:proofErr w:type="spellStart"/>
+      <w:r>
+        <w:t>raw_</w:t>
+      </w:r>
+      <w:proofErr w:type="gramStart"/>
+      <w:r>
+        <w:t>bugs.Rdata</w:t>
+      </w:r>
+      <w:proofErr w:type="spellEnd"/>
+      <w:proofErr w:type="gramEnd"/>
+      <w:r>
+        <w:t>’)</w:t>
       </w:r>
     </w:p>
     <w:p>
@@ -311,8 +352,13 @@
         </w:numPr>
       </w:pPr>
       <w:r>
-        <w:t>NEED METRICS, not raw data</w:t>
-      </w:r>
+        <w:t xml:space="preserve">NEED METRICS, not raw </w:t>
+      </w:r>
+      <w:proofErr w:type="gramStart"/>
+      <w:r>
+        <w:t>data</w:t>
+      </w:r>
+      <w:proofErr w:type="gramEnd"/>
     </w:p>
     <w:p>
       <w:pPr>
@@ -350,8 +396,13 @@
         </w:numPr>
       </w:pPr>
       <w:r>
-        <w:t>Requires adapting current METRICS code</w:t>
-      </w:r>
+        <w:t xml:space="preserve">Requires adapting current METRICS </w:t>
+      </w:r>
+      <w:proofErr w:type="gramStart"/>
+      <w:r>
+        <w:t>code</w:t>
+      </w:r>
+      <w:proofErr w:type="gramEnd"/>
     </w:p>
     <w:p>
       <w:pPr>
@@ -365,7 +416,15 @@
         <w:t>DECISION: use</w:t>
       </w:r>
       <w:r>
-        <w:t xml:space="preserve"> BioMonTools from Erik Leppo?</w:t>
+        <w:t xml:space="preserve"> </w:t>
+      </w:r>
+      <w:proofErr w:type="spellStart"/>
+      <w:r>
+        <w:t>BioMonTools</w:t>
+      </w:r>
+      <w:proofErr w:type="spellEnd"/>
+      <w:r>
+        <w:t xml:space="preserve"> from Erik Leppo?</w:t>
       </w:r>
     </w:p>
     <w:p>
@@ -389,7 +448,15 @@
         </w:numPr>
       </w:pPr>
       <w:r>
-        <w:t>USU verified that bugs needs to be rarified.  At least for richness metrics.</w:t>
+        <w:t xml:space="preserve">USU verified that bugs </w:t>
+      </w:r>
+      <w:proofErr w:type="gramStart"/>
+      <w:r>
+        <w:t>needs</w:t>
+      </w:r>
+      <w:proofErr w:type="gramEnd"/>
+      <w:r>
+        <w:t xml:space="preserve"> to be rarified.  At least for richness metrics.</w:t>
       </w:r>
     </w:p>
     <w:p>
@@ -419,7 +486,23 @@
         <w:rPr>
           <w:highlight w:val="yellow"/>
         </w:rPr>
-        <w:t>Travis fix for rarify: Need to change object to data.frame to work with rarify, otherwise this error comes up</w:t>
+        <w:t xml:space="preserve">Travis fix for rarify: Need to change object to </w:t>
+      </w:r>
+      <w:proofErr w:type="spellStart"/>
+      <w:proofErr w:type="gramStart"/>
+      <w:r>
+        <w:rPr>
+          <w:highlight w:val="yellow"/>
+        </w:rPr>
+        <w:t>data.frame</w:t>
+      </w:r>
+      <w:proofErr w:type="spellEnd"/>
+      <w:proofErr w:type="gramEnd"/>
+      <w:r>
+        <w:rPr>
+          <w:highlight w:val="yellow"/>
+        </w:rPr>
+        <w:t xml:space="preserve"> to work with rarify, otherwise this error comes up</w:t>
       </w:r>
     </w:p>
     <w:p>
@@ -468,7 +551,81 @@
           <w:szCs w:val="20"/>
           <w14:ligatures w14:val="none"/>
         </w:rPr>
-        <w:t xml:space="preserve">Error in Ops.data.frame(inbug[, sample.ID], isamp) : </w:t>
+        <w:t xml:space="preserve">Error in </w:t>
+      </w:r>
+      <w:proofErr w:type="spellStart"/>
+      <w:proofErr w:type="gramStart"/>
+      <w:r>
+        <w:rPr>
+          <w:rFonts w:ascii="Lucida Console" w:eastAsia="Times New Roman" w:hAnsi="Lucida Console" w:cs="Courier New"/>
+          <w:color w:val="FF628C"/>
+          <w:kern w:val="0"/>
+          <w:sz w:val="20"/>
+          <w:szCs w:val="20"/>
+          <w14:ligatures w14:val="none"/>
+        </w:rPr>
+        <w:t>Ops.data.frame</w:t>
+      </w:r>
+      <w:proofErr w:type="spellEnd"/>
+      <w:proofErr w:type="gramEnd"/>
+      <w:r>
+        <w:rPr>
+          <w:rFonts w:ascii="Lucida Console" w:eastAsia="Times New Roman" w:hAnsi="Lucida Console" w:cs="Courier New"/>
+          <w:color w:val="FF628C"/>
+          <w:kern w:val="0"/>
+          <w:sz w:val="20"/>
+          <w:szCs w:val="20"/>
+          <w14:ligatures w14:val="none"/>
+        </w:rPr>
+        <w:t>(</w:t>
+      </w:r>
+      <w:proofErr w:type="spellStart"/>
+      <w:r>
+        <w:rPr>
+          <w:rFonts w:ascii="Lucida Console" w:eastAsia="Times New Roman" w:hAnsi="Lucida Console" w:cs="Courier New"/>
+          <w:color w:val="FF628C"/>
+          <w:kern w:val="0"/>
+          <w:sz w:val="20"/>
+          <w:szCs w:val="20"/>
+          <w14:ligatures w14:val="none"/>
+        </w:rPr>
+        <w:t>inbug</w:t>
+      </w:r>
+      <w:proofErr w:type="spellEnd"/>
+      <w:r>
+        <w:rPr>
+          <w:rFonts w:ascii="Lucida Console" w:eastAsia="Times New Roman" w:hAnsi="Lucida Console" w:cs="Courier New"/>
+          <w:color w:val="FF628C"/>
+          <w:kern w:val="0"/>
+          <w:sz w:val="20"/>
+          <w:szCs w:val="20"/>
+          <w14:ligatures w14:val="none"/>
+        </w:rPr>
+        <w:t xml:space="preserve">[, sample.ID], </w:t>
+      </w:r>
+      <w:proofErr w:type="spellStart"/>
+      <w:r>
+        <w:rPr>
+          <w:rFonts w:ascii="Lucida Console" w:eastAsia="Times New Roman" w:hAnsi="Lucida Console" w:cs="Courier New"/>
+          <w:color w:val="FF628C"/>
+          <w:kern w:val="0"/>
+          <w:sz w:val="20"/>
+          <w:szCs w:val="20"/>
+          <w14:ligatures w14:val="none"/>
+        </w:rPr>
+        <w:t>isamp</w:t>
+      </w:r>
+      <w:proofErr w:type="spellEnd"/>
+      <w:r>
+        <w:rPr>
+          <w:rFonts w:ascii="Lucida Console" w:eastAsia="Times New Roman" w:hAnsi="Lucida Console" w:cs="Courier New"/>
+          <w:color w:val="FF628C"/>
+          <w:kern w:val="0"/>
+          <w:sz w:val="20"/>
+          <w:szCs w:val="20"/>
+          <w14:ligatures w14:val="none"/>
+        </w:rPr>
+        <w:t xml:space="preserve">) : </w:t>
       </w:r>
     </w:p>
     <w:p>
@@ -517,7 +674,31 @@
           <w:szCs w:val="20"/>
           <w14:ligatures w14:val="none"/>
         </w:rPr>
-        <w:t xml:space="preserve">  ‘==’ only defined for equally-sized data frames</w:t>
+        <w:t xml:space="preserve">  ‘==’ only defined for </w:t>
+      </w:r>
+      <w:proofErr w:type="gramStart"/>
+      <w:r>
+        <w:rPr>
+          <w:rFonts w:ascii="Lucida Console" w:eastAsia="Times New Roman" w:hAnsi="Lucida Console" w:cs="Courier New"/>
+          <w:color w:val="FF628C"/>
+          <w:kern w:val="0"/>
+          <w:sz w:val="20"/>
+          <w:szCs w:val="20"/>
+          <w14:ligatures w14:val="none"/>
+        </w:rPr>
+        <w:t>equally-sized</w:t>
+      </w:r>
+      <w:proofErr w:type="gramEnd"/>
+      <w:r>
+        <w:rPr>
+          <w:rFonts w:ascii="Lucida Console" w:eastAsia="Times New Roman" w:hAnsi="Lucida Console" w:cs="Courier New"/>
+          <w:color w:val="FF628C"/>
+          <w:kern w:val="0"/>
+          <w:sz w:val="20"/>
+          <w:szCs w:val="20"/>
+          <w14:ligatures w14:val="none"/>
+        </w:rPr>
+        <w:t xml:space="preserve"> data frames</w:t>
       </w:r>
     </w:p>
     <w:p>
@@ -571,8 +752,33 @@
           <w:b/>
           <w:bCs/>
         </w:rPr>
-        <w:t>New process: used BioMonTools and PNW Attribute table</w:t>
-      </w:r>
+        <w:t xml:space="preserve">New process: used </w:t>
+      </w:r>
+      <w:proofErr w:type="spellStart"/>
+      <w:r>
+        <w:rPr>
+          <w:b/>
+          <w:bCs/>
+        </w:rPr>
+        <w:t>BioMonTools</w:t>
+      </w:r>
+      <w:proofErr w:type="spellEnd"/>
+      <w:r>
+        <w:rPr>
+          <w:b/>
+          <w:bCs/>
+        </w:rPr>
+        <w:t xml:space="preserve"> and PNW Attribute </w:t>
+      </w:r>
+      <w:proofErr w:type="gramStart"/>
+      <w:r>
+        <w:rPr>
+          <w:b/>
+          <w:bCs/>
+        </w:rPr>
+        <w:t>table</w:t>
+      </w:r>
+      <w:proofErr w:type="gramEnd"/>
     </w:p>
     <w:p>
       <w:pPr>
@@ -601,8 +807,13 @@
         <w:t>PNW Attribute table</w:t>
       </w:r>
       <w:r>
-        <w:t>: available through BioMonTools</w:t>
-      </w:r>
+        <w:t xml:space="preserve">: available through </w:t>
+      </w:r>
+      <w:proofErr w:type="spellStart"/>
+      <w:r>
+        <w:t>BioMonTools</w:t>
+      </w:r>
+      <w:proofErr w:type="spellEnd"/>
     </w:p>
     <w:p>
       <w:pPr>
@@ -625,8 +836,15 @@
         </w:numPr>
       </w:pPr>
       <w:r>
-        <w:t>Discovered HABIT was missing, so Sean created a working copy for me to use until it was able to be uploaded to BioMonTools</w:t>
-      </w:r>
+        <w:t xml:space="preserve">Discovered HABIT was missing, so Sean created a working copy for me to use until it was able to be uploaded to </w:t>
+      </w:r>
+      <w:proofErr w:type="spellStart"/>
+      <w:proofErr w:type="gramStart"/>
+      <w:r>
+        <w:t>BioMonTools</w:t>
+      </w:r>
+      <w:proofErr w:type="spellEnd"/>
+      <w:proofErr w:type="gramEnd"/>
     </w:p>
     <w:p>
       <w:pPr>
@@ -637,7 +855,15 @@
         </w:numPr>
       </w:pPr>
       <w:r>
-        <w:t>Aligned DEQ bugs to BioMonTools taxonomy.</w:t>
+        <w:t xml:space="preserve">Aligned DEQ bugs to </w:t>
+      </w:r>
+      <w:proofErr w:type="spellStart"/>
+      <w:r>
+        <w:t>BioMonTools</w:t>
+      </w:r>
+      <w:proofErr w:type="spellEnd"/>
+      <w:r>
+        <w:t xml:space="preserve"> taxonomy.</w:t>
       </w:r>
     </w:p>
     <w:p>
@@ -649,8 +875,13 @@
         </w:numPr>
       </w:pPr>
       <w:r>
-        <w:t>Used that linkage to join with attributes, which are used for metric calculations</w:t>
-      </w:r>
+        <w:t xml:space="preserve">Used that linkage to join with attributes, which are used for metric </w:t>
+      </w:r>
+      <w:proofErr w:type="gramStart"/>
+      <w:r>
+        <w:t>calculations</w:t>
+      </w:r>
+      <w:proofErr w:type="gramEnd"/>
     </w:p>
     <w:p>
       <w:pPr>
@@ -661,7 +892,15 @@
         </w:numPr>
       </w:pPr>
       <w:r>
-        <w:t>“Excluded” function allows for calculation of richness metrics (nt = # of taxa, pt = % of taxa), without need for data to have labs submit “Unique taxon”.</w:t>
+        <w:t>“Excluded” function allows for calculation of richness metrics (</w:t>
+      </w:r>
+      <w:proofErr w:type="spellStart"/>
+      <w:r>
+        <w:t>nt</w:t>
+      </w:r>
+      <w:proofErr w:type="spellEnd"/>
+      <w:r>
+        <w:t xml:space="preserve"> = # of taxa, pt = % of taxa), without need for data to have labs submit “Unique taxon”.</w:t>
       </w:r>
     </w:p>
     <w:p>
@@ -748,8 +987,13 @@
         </w:numPr>
       </w:pPr>
       <w:r>
-        <w:t>Followed standard procedures used by USU</w:t>
-      </w:r>
+        <w:t xml:space="preserve">Followed standard procedures used by </w:t>
+      </w:r>
+      <w:proofErr w:type="gramStart"/>
+      <w:r>
+        <w:t>USU</w:t>
+      </w:r>
+      <w:proofErr w:type="gramEnd"/>
     </w:p>
     <w:p>
       <w:pPr>
@@ -777,7 +1021,15 @@
         <w:t xml:space="preserve"> </w:t>
       </w:r>
       <w:r>
-        <w:t>(Saved in IR 2026/Methodology/FW BioCriteria)</w:t>
+        <w:t xml:space="preserve">(Saved in IR 2026/Methodology/FW </w:t>
+      </w:r>
+      <w:proofErr w:type="spellStart"/>
+      <w:r>
+        <w:t>BioCriteria</w:t>
+      </w:r>
+      <w:proofErr w:type="spellEnd"/>
+      <w:r>
+        <w:t>)</w:t>
       </w:r>
     </w:p>
     <w:p>
@@ -801,7 +1053,17 @@
         </w:numPr>
       </w:pPr>
       <w:r>
-        <w:t>Criteria for using RF modeled metrics: &gt;= 10% variance explained (good.mods)</w:t>
+        <w:t>Criteria for using RF modeled metrics: &gt;= 10% variance explained (</w:t>
+      </w:r>
+      <w:proofErr w:type="spellStart"/>
+      <w:proofErr w:type="gramStart"/>
+      <w:r>
+        <w:t>good.mods</w:t>
+      </w:r>
+      <w:proofErr w:type="spellEnd"/>
+      <w:proofErr w:type="gramEnd"/>
+      <w:r>
+        <w:t>)</w:t>
       </w:r>
     </w:p>
     <w:p>
@@ -813,7 +1075,17 @@
         </w:numPr>
       </w:pPr>
       <w:r>
-        <w:t>If didn’t meet this criteria, used the raw metric in the next steps (poor.mods)</w:t>
+        <w:t>If didn’t meet this criteria, used the raw metric in the next steps (</w:t>
+      </w:r>
+      <w:proofErr w:type="spellStart"/>
+      <w:proofErr w:type="gramStart"/>
+      <w:r>
+        <w:t>poor.mods</w:t>
+      </w:r>
+      <w:proofErr w:type="spellEnd"/>
+      <w:proofErr w:type="gramEnd"/>
+      <w:r>
+        <w:t>)</w:t>
       </w:r>
     </w:p>
     <w:p>
@@ -825,8 +1097,13 @@
         </w:numPr>
       </w:pPr>
       <w:r>
-        <w:t>Get predictions for each metric, based on rf models</w:t>
-      </w:r>
+        <w:t xml:space="preserve">Get predictions for each metric, based on rf </w:t>
+      </w:r>
+      <w:proofErr w:type="gramStart"/>
+      <w:r>
+        <w:t>models</w:t>
+      </w:r>
+      <w:proofErr w:type="gramEnd"/>
     </w:p>
     <w:p>
       <w:pPr>
@@ -837,8 +1114,13 @@
         </w:numPr>
       </w:pPr>
       <w:r>
-        <w:t>Get residuals</w:t>
-      </w:r>
+        <w:t xml:space="preserve">Get </w:t>
+      </w:r>
+      <w:proofErr w:type="gramStart"/>
+      <w:r>
+        <w:t>residuals</w:t>
+      </w:r>
+      <w:proofErr w:type="gramEnd"/>
     </w:p>
     <w:p>
       <w:pPr>
@@ -861,8 +1143,15 @@
         </w:numPr>
       </w:pPr>
       <w:r>
-        <w:t>Residuals for good.mods</w:t>
-      </w:r>
+        <w:t xml:space="preserve">Residuals for </w:t>
+      </w:r>
+      <w:proofErr w:type="spellStart"/>
+      <w:proofErr w:type="gramStart"/>
+      <w:r>
+        <w:t>good.mods</w:t>
+      </w:r>
+      <w:proofErr w:type="spellEnd"/>
+      <w:proofErr w:type="gramEnd"/>
     </w:p>
     <w:p>
       <w:pPr>
@@ -873,8 +1162,15 @@
         </w:numPr>
       </w:pPr>
       <w:r>
-        <w:t>Raw metrics for poor.mods</w:t>
-      </w:r>
+        <w:t xml:space="preserve">Raw metrics for </w:t>
+      </w:r>
+      <w:proofErr w:type="spellStart"/>
+      <w:proofErr w:type="gramStart"/>
+      <w:r>
+        <w:t>poor.mods</w:t>
+      </w:r>
+      <w:proofErr w:type="spellEnd"/>
+      <w:proofErr w:type="gramEnd"/>
     </w:p>
     <w:p>
       <w:pPr>
@@ -909,10 +1205,45 @@
         </w:numPr>
       </w:pPr>
       <w:r>
-        <w:t>Combine PCA and t-vals: ‘</w:t>
-      </w:r>
-      <w:r>
-        <w:t>pca.tval_select final metrics_5.2.24.xlsx</w:t>
+        <w:t>Combine PCA and t-</w:t>
+      </w:r>
+      <w:proofErr w:type="spellStart"/>
+      <w:r>
+        <w:t>vals</w:t>
+      </w:r>
+      <w:proofErr w:type="spellEnd"/>
+      <w:r>
+        <w:t>: ‘</w:t>
+      </w:r>
+      <w:proofErr w:type="spellStart"/>
+      <w:proofErr w:type="gramStart"/>
+      <w:r>
+        <w:t>pca.tval</w:t>
+      </w:r>
+      <w:proofErr w:type="gramEnd"/>
+      <w:r>
+        <w:t>_select</w:t>
+      </w:r>
+      <w:proofErr w:type="spellEnd"/>
+      <w:r>
+        <w:t xml:space="preserve"> </w:t>
+      </w:r>
+      <w:r>
+        <w:t xml:space="preserve">FINAL </w:t>
+      </w:r>
+      <w:proofErr w:type="spellStart"/>
+      <w:r>
+        <w:t>FINAL</w:t>
+      </w:r>
+      <w:proofErr w:type="spellEnd"/>
+      <w:r>
+        <w:t xml:space="preserve"> metrics_5</w:t>
+      </w:r>
+      <w:r>
+        <w:t>.8</w:t>
+      </w:r>
+      <w:r>
+        <w:t>.24.xlsx</w:t>
       </w:r>
       <w:r>
         <w:t>’</w:t>
@@ -939,8 +1270,13 @@
         </w:numPr>
       </w:pPr>
       <w:r>
-        <w:t>Then sorted by absolute value of t-values</w:t>
-      </w:r>
+        <w:t>Then sorted by absolute value of t-</w:t>
+      </w:r>
+      <w:proofErr w:type="gramStart"/>
+      <w:r>
+        <w:t>values</w:t>
+      </w:r>
+      <w:proofErr w:type="gramEnd"/>
     </w:p>
     <w:p>
       <w:pPr>
@@ -963,7 +1299,15 @@
         </w:numPr>
       </w:pPr>
       <w:r>
-        <w:t>Optimal choice is take the highest t-value for each PCA axis</w:t>
+        <w:t xml:space="preserve">Optimal choice is </w:t>
+      </w:r>
+      <w:proofErr w:type="gramStart"/>
+      <w:r>
+        <w:t>take</w:t>
+      </w:r>
+      <w:proofErr w:type="gramEnd"/>
+      <w:r>
+        <w:t xml:space="preserve"> the highest t-value for each PCA axis</w:t>
       </w:r>
     </w:p>
     <w:p>
@@ -1000,8 +1344,13 @@
         </w:numPr>
       </w:pPr>
       <w:r>
-        <w:t>In other words, we wanted different metric types selected for each axis</w:t>
-      </w:r>
+        <w:t xml:space="preserve">In other words, we wanted different metric types selected for each </w:t>
+      </w:r>
+      <w:proofErr w:type="gramStart"/>
+      <w:r>
+        <w:t>axis</w:t>
+      </w:r>
+      <w:proofErr w:type="gramEnd"/>
     </w:p>
     <w:p>
       <w:pPr>
@@ -1039,20 +1388,13 @@
         </w:numPr>
       </w:pPr>
       <w:r>
-        <w:t>Ultimately, selected two candidate models</w:t>
-      </w:r>
-    </w:p>
-    <w:p>
-      <w:pPr>
-        <w:pStyle w:val="ListParagraph"/>
-        <w:numPr>
-          <w:ilvl w:val="2"/>
-          <w:numId w:val="5"/>
-        </w:numPr>
-      </w:pPr>
-      <w:r>
-        <w:t>Colors represent a different PCA axis</w:t>
-      </w:r>
+        <w:t xml:space="preserve">Ultimately, selected two candidate </w:t>
+      </w:r>
+      <w:proofErr w:type="gramStart"/>
+      <w:r>
+        <w:t>models</w:t>
+      </w:r>
+      <w:proofErr w:type="gramEnd"/>
     </w:p>
     <w:p>
       <w:pPr>
@@ -1062,29 +1404,30 @@
     </w:p>
     <w:tbl>
       <w:tblPr>
-        <w:tblW w:w="5920" w:type="dxa"/>
+        <w:tblW w:w="6400" w:type="dxa"/>
         <w:tblLook w:val="04A0" w:firstRow="1" w:lastRow="0" w:firstColumn="1" w:lastColumn="0" w:noHBand="0" w:noVBand="1"/>
       </w:tblPr>
       <w:tblGrid>
-        <w:gridCol w:w="3143"/>
-        <w:gridCol w:w="3143"/>
+        <w:gridCol w:w="3200"/>
+        <w:gridCol w:w="3200"/>
       </w:tblGrid>
       <w:tr>
         <w:trPr>
-          <w:trHeight w:val="300"/>
+          <w:trHeight w:val="315"/>
         </w:trPr>
         <w:tc>
           <w:tcPr>
-            <w:tcW w:w="2960" w:type="dxa"/>
+            <w:tcW w:w="3200" w:type="dxa"/>
             <w:tcBorders>
-              <w:top w:val="nil"/>
-              <w:left w:val="nil"/>
-              <w:bottom w:val="nil"/>
+              <w:top w:val="single" w:sz="8" w:space="0" w:color="auto"/>
+              <w:left w:val="single" w:sz="8" w:space="0" w:color="auto"/>
+              <w:bottom w:val="single" w:sz="8" w:space="0" w:color="auto"/>
               <w:right w:val="nil"/>
             </w:tcBorders>
-            <w:shd w:val="clear" w:color="000000" w:fill="B4C6E7"/>
+            <w:shd w:val="clear" w:color="auto" w:fill="auto"/>
             <w:noWrap/>
             <w:vAlign w:val="bottom"/>
+            <w:hideMark/>
           </w:tcPr>
           <w:p>
             <w:pPr>
@@ -1107,22 +1450,23 @@
                 <w:kern w:val="0"/>
                 <w14:ligatures w14:val="none"/>
               </w:rPr>
-              <w:t>5 metric model</w:t>
+              <w:t>1st choice</w:t>
             </w:r>
           </w:p>
         </w:tc>
         <w:tc>
           <w:tcPr>
-            <w:tcW w:w="2960" w:type="dxa"/>
+            <w:tcW w:w="3200" w:type="dxa"/>
             <w:tcBorders>
-              <w:top w:val="nil"/>
+              <w:top w:val="single" w:sz="8" w:space="0" w:color="auto"/>
               <w:left w:val="nil"/>
-              <w:bottom w:val="nil"/>
-              <w:right w:val="nil"/>
+              <w:bottom w:val="single" w:sz="8" w:space="0" w:color="auto"/>
+              <w:right w:val="single" w:sz="8" w:space="0" w:color="auto"/>
             </w:tcBorders>
-            <w:shd w:val="clear" w:color="000000" w:fill="B4C6E7"/>
+            <w:shd w:val="clear" w:color="auto" w:fill="auto"/>
             <w:noWrap/>
             <w:vAlign w:val="bottom"/>
+            <w:hideMark/>
           </w:tcPr>
           <w:p>
             <w:pPr>
@@ -1145,7 +1489,7 @@
                 <w:kern w:val="0"/>
                 <w14:ligatures w14:val="none"/>
               </w:rPr>
-              <w:t>4 metric model</w:t>
+              <w:t>2nd choice</w:t>
             </w:r>
           </w:p>
         </w:tc>
@@ -1156,14 +1500,14 @@
         </w:trPr>
         <w:tc>
           <w:tcPr>
-            <w:tcW w:w="2960" w:type="dxa"/>
+            <w:tcW w:w="3200" w:type="dxa"/>
             <w:tcBorders>
               <w:top w:val="nil"/>
-              <w:left w:val="nil"/>
+              <w:left w:val="single" w:sz="8" w:space="0" w:color="auto"/>
               <w:bottom w:val="nil"/>
               <w:right w:val="nil"/>
             </w:tcBorders>
-            <w:shd w:val="clear" w:color="000000" w:fill="B4C6E7"/>
+            <w:shd w:val="clear" w:color="auto" w:fill="auto"/>
             <w:noWrap/>
             <w:vAlign w:val="bottom"/>
             <w:hideMark/>
@@ -1178,6 +1522,7 @@
                 <w14:ligatures w14:val="none"/>
               </w:rPr>
             </w:pPr>
+            <w:proofErr w:type="spellStart"/>
             <w:r>
               <w:rPr>
                 <w:rFonts w:ascii="Calibri" w:eastAsia="Times New Roman" w:hAnsi="Calibri" w:cs="Calibri"/>
@@ -1187,18 +1532,19 @@
               </w:rPr>
               <w:t>pt_habitat_rheo_resid</w:t>
             </w:r>
+            <w:proofErr w:type="spellEnd"/>
           </w:p>
         </w:tc>
         <w:tc>
           <w:tcPr>
-            <w:tcW w:w="2960" w:type="dxa"/>
+            <w:tcW w:w="3200" w:type="dxa"/>
             <w:tcBorders>
               <w:top w:val="nil"/>
               <w:left w:val="nil"/>
               <w:bottom w:val="nil"/>
-              <w:right w:val="nil"/>
+              <w:right w:val="single" w:sz="8" w:space="0" w:color="auto"/>
             </w:tcBorders>
-            <w:shd w:val="clear" w:color="000000" w:fill="B4C6E7"/>
+            <w:shd w:val="clear" w:color="auto" w:fill="auto"/>
             <w:noWrap/>
             <w:vAlign w:val="bottom"/>
             <w:hideMark/>
@@ -1213,6 +1559,7 @@
                 <w14:ligatures w14:val="none"/>
               </w:rPr>
             </w:pPr>
+            <w:proofErr w:type="spellStart"/>
             <w:r>
               <w:rPr>
                 <w:rFonts w:ascii="Calibri" w:eastAsia="Times New Roman" w:hAnsi="Calibri" w:cs="Calibri"/>
@@ -1222,6 +1569,7 @@
               </w:rPr>
               <w:t>pt_tv_intol_resid</w:t>
             </w:r>
+            <w:proofErr w:type="spellEnd"/>
           </w:p>
         </w:tc>
       </w:tr>
@@ -1231,14 +1579,14 @@
         </w:trPr>
         <w:tc>
           <w:tcPr>
-            <w:tcW w:w="2960" w:type="dxa"/>
+            <w:tcW w:w="3200" w:type="dxa"/>
             <w:tcBorders>
               <w:top w:val="nil"/>
-              <w:left w:val="nil"/>
+              <w:left w:val="single" w:sz="8" w:space="0" w:color="auto"/>
               <w:bottom w:val="nil"/>
               <w:right w:val="nil"/>
             </w:tcBorders>
-            <w:shd w:val="clear" w:color="000000" w:fill="C6E0B4"/>
+            <w:shd w:val="clear" w:color="auto" w:fill="auto"/>
             <w:noWrap/>
             <w:vAlign w:val="bottom"/>
             <w:hideMark/>
@@ -1253,6 +1601,7 @@
                 <w14:ligatures w14:val="none"/>
               </w:rPr>
             </w:pPr>
+            <w:proofErr w:type="spellStart"/>
             <w:r>
               <w:rPr>
                 <w:rFonts w:ascii="Calibri" w:eastAsia="Times New Roman" w:hAnsi="Calibri" w:cs="Calibri"/>
@@ -1262,18 +1611,19 @@
               </w:rPr>
               <w:t>nt_habit_cling_resid</w:t>
             </w:r>
+            <w:proofErr w:type="spellEnd"/>
           </w:p>
         </w:tc>
         <w:tc>
           <w:tcPr>
-            <w:tcW w:w="2960" w:type="dxa"/>
+            <w:tcW w:w="3200" w:type="dxa"/>
             <w:tcBorders>
               <w:top w:val="nil"/>
               <w:left w:val="nil"/>
               <w:bottom w:val="nil"/>
-              <w:right w:val="nil"/>
+              <w:right w:val="single" w:sz="8" w:space="0" w:color="auto"/>
             </w:tcBorders>
-            <w:shd w:val="clear" w:color="000000" w:fill="C6E0B4"/>
+            <w:shd w:val="clear" w:color="auto" w:fill="auto"/>
             <w:noWrap/>
             <w:vAlign w:val="bottom"/>
             <w:hideMark/>
@@ -1288,6 +1638,7 @@
                 <w14:ligatures w14:val="none"/>
               </w:rPr>
             </w:pPr>
+            <w:proofErr w:type="spellStart"/>
             <w:r>
               <w:rPr>
                 <w:rFonts w:ascii="Calibri" w:eastAsia="Times New Roman" w:hAnsi="Calibri" w:cs="Calibri"/>
@@ -1297,6 +1648,7 @@
               </w:rPr>
               <w:t>nt_habitat_rheo_resid</w:t>
             </w:r>
+            <w:proofErr w:type="spellEnd"/>
           </w:p>
         </w:tc>
       </w:tr>
@@ -1306,14 +1658,14 @@
         </w:trPr>
         <w:tc>
           <w:tcPr>
-            <w:tcW w:w="2960" w:type="dxa"/>
+            <w:tcW w:w="3200" w:type="dxa"/>
             <w:tcBorders>
               <w:top w:val="nil"/>
-              <w:left w:val="nil"/>
+              <w:left w:val="single" w:sz="8" w:space="0" w:color="auto"/>
               <w:bottom w:val="nil"/>
               <w:right w:val="nil"/>
             </w:tcBorders>
-            <w:shd w:val="clear" w:color="000000" w:fill="F4B084"/>
+            <w:shd w:val="clear" w:color="auto" w:fill="auto"/>
             <w:noWrap/>
             <w:vAlign w:val="bottom"/>
             <w:hideMark/>
@@ -1328,6 +1680,7 @@
                 <w14:ligatures w14:val="none"/>
               </w:rPr>
             </w:pPr>
+            <w:proofErr w:type="spellStart"/>
             <w:r>
               <w:rPr>
                 <w:rFonts w:ascii="Calibri" w:eastAsia="Times New Roman" w:hAnsi="Calibri" w:cs="Calibri"/>
@@ -1337,18 +1690,19 @@
               </w:rPr>
               <w:t>pt_ti_stenocold_cold_cool_resid</w:t>
             </w:r>
+            <w:proofErr w:type="spellEnd"/>
           </w:p>
         </w:tc>
         <w:tc>
           <w:tcPr>
-            <w:tcW w:w="2960" w:type="dxa"/>
+            <w:tcW w:w="3200" w:type="dxa"/>
             <w:tcBorders>
               <w:top w:val="nil"/>
               <w:left w:val="nil"/>
               <w:bottom w:val="nil"/>
-              <w:right w:val="nil"/>
+              <w:right w:val="single" w:sz="8" w:space="0" w:color="auto"/>
             </w:tcBorders>
-            <w:shd w:val="clear" w:color="000000" w:fill="F4B084"/>
+            <w:shd w:val="clear" w:color="auto" w:fill="auto"/>
             <w:noWrap/>
             <w:vAlign w:val="bottom"/>
             <w:hideMark/>
@@ -1363,6 +1717,7 @@
                 <w14:ligatures w14:val="none"/>
               </w:rPr>
             </w:pPr>
+            <w:proofErr w:type="spellStart"/>
             <w:r>
               <w:rPr>
                 <w:rFonts w:ascii="Calibri" w:eastAsia="Times New Roman" w:hAnsi="Calibri" w:cs="Calibri"/>
@@ -1372,6 +1727,7 @@
               </w:rPr>
               <w:t>pt_ti_stenocold_cold_cool_resid</w:t>
             </w:r>
+            <w:proofErr w:type="spellEnd"/>
           </w:p>
         </w:tc>
       </w:tr>
@@ -1381,14 +1737,14 @@
         </w:trPr>
         <w:tc>
           <w:tcPr>
-            <w:tcW w:w="2960" w:type="dxa"/>
+            <w:tcW w:w="3200" w:type="dxa"/>
             <w:tcBorders>
               <w:top w:val="nil"/>
-              <w:left w:val="nil"/>
+              <w:left w:val="single" w:sz="8" w:space="0" w:color="auto"/>
               <w:bottom w:val="nil"/>
               <w:right w:val="nil"/>
             </w:tcBorders>
-            <w:shd w:val="clear" w:color="000000" w:fill="FFE699"/>
+            <w:shd w:val="clear" w:color="auto" w:fill="auto"/>
             <w:noWrap/>
             <w:vAlign w:val="bottom"/>
             <w:hideMark/>
@@ -1403,6 +1759,7 @@
                 <w14:ligatures w14:val="none"/>
               </w:rPr>
             </w:pPr>
+            <w:proofErr w:type="spellStart"/>
             <w:r>
               <w:rPr>
                 <w:rFonts w:ascii="Calibri" w:eastAsia="Times New Roman" w:hAnsi="Calibri" w:cs="Calibri"/>
@@ -1412,18 +1769,19 @@
               </w:rPr>
               <w:t>pi_tv_intol_resid</w:t>
             </w:r>
+            <w:proofErr w:type="spellEnd"/>
           </w:p>
         </w:tc>
         <w:tc>
           <w:tcPr>
-            <w:tcW w:w="2960" w:type="dxa"/>
+            <w:tcW w:w="3200" w:type="dxa"/>
             <w:tcBorders>
               <w:top w:val="nil"/>
               <w:left w:val="nil"/>
               <w:bottom w:val="nil"/>
-              <w:right w:val="nil"/>
+              <w:right w:val="single" w:sz="8" w:space="0" w:color="auto"/>
             </w:tcBorders>
-            <w:shd w:val="clear" w:color="000000" w:fill="FFE699"/>
+            <w:shd w:val="clear" w:color="auto" w:fill="auto"/>
             <w:noWrap/>
             <w:vAlign w:val="bottom"/>
             <w:hideMark/>
@@ -1438,6 +1796,7 @@
                 <w14:ligatures w14:val="none"/>
               </w:rPr>
             </w:pPr>
+            <w:proofErr w:type="spellStart"/>
             <w:r>
               <w:rPr>
                 <w:rFonts w:ascii="Calibri" w:eastAsia="Times New Roman" w:hAnsi="Calibri" w:cs="Calibri"/>
@@ -1445,25 +1804,26 @@
                 <w:kern w:val="0"/>
                 <w14:ligatures w14:val="none"/>
               </w:rPr>
-              <w:t>pi_EPTNoHydro_resid</w:t>
+              <w:t>pi_POET</w:t>
             </w:r>
+            <w:proofErr w:type="spellEnd"/>
           </w:p>
         </w:tc>
       </w:tr>
       <w:tr>
         <w:trPr>
-          <w:trHeight w:val="300"/>
+          <w:trHeight w:val="315"/>
         </w:trPr>
         <w:tc>
           <w:tcPr>
-            <w:tcW w:w="2960" w:type="dxa"/>
+            <w:tcW w:w="3200" w:type="dxa"/>
             <w:tcBorders>
               <w:top w:val="nil"/>
-              <w:left w:val="nil"/>
-              <w:bottom w:val="nil"/>
+              <w:left w:val="single" w:sz="8" w:space="0" w:color="auto"/>
+              <w:bottom w:val="single" w:sz="8" w:space="0" w:color="auto"/>
               <w:right w:val="nil"/>
             </w:tcBorders>
-            <w:shd w:val="clear" w:color="000000" w:fill="CC99FF"/>
+            <w:shd w:val="clear" w:color="auto" w:fill="auto"/>
             <w:noWrap/>
             <w:vAlign w:val="bottom"/>
             <w:hideMark/>
@@ -1478,6 +1838,7 @@
                 <w14:ligatures w14:val="none"/>
               </w:rPr>
             </w:pPr>
+            <w:proofErr w:type="spellStart"/>
             <w:r>
               <w:rPr>
                 <w:rFonts w:ascii="Calibri" w:eastAsia="Times New Roman" w:hAnsi="Calibri" w:cs="Calibri"/>
@@ -1487,18 +1848,19 @@
               </w:rPr>
               <w:t>pi_Pleco_resid</w:t>
             </w:r>
+            <w:proofErr w:type="spellEnd"/>
           </w:p>
         </w:tc>
         <w:tc>
           <w:tcPr>
-            <w:tcW w:w="2960" w:type="dxa"/>
+            <w:tcW w:w="3200" w:type="dxa"/>
             <w:tcBorders>
               <w:top w:val="nil"/>
               <w:left w:val="nil"/>
-              <w:bottom w:val="nil"/>
-              <w:right w:val="nil"/>
+              <w:bottom w:val="single" w:sz="8" w:space="0" w:color="auto"/>
+              <w:right w:val="single" w:sz="8" w:space="0" w:color="auto"/>
             </w:tcBorders>
-            <w:shd w:val="clear" w:color="000000" w:fill="CC99FF"/>
+            <w:shd w:val="clear" w:color="auto" w:fill="auto"/>
             <w:noWrap/>
             <w:vAlign w:val="bottom"/>
             <w:hideMark/>
@@ -1553,10 +1915,7 @@
         </w:numPr>
       </w:pPr>
       <w:r>
-        <w:t>5 metrics</w:t>
-      </w:r>
-      <w:r>
-        <w:t xml:space="preserve">: </w:t>
+        <w:t xml:space="preserve">5 metrics: </w:t>
       </w:r>
     </w:p>
     <w:p>
@@ -1568,7 +1927,13 @@
         </w:numPr>
       </w:pPr>
       <w:r>
-        <w:t>t = -12.636, p &lt; 2.2e-16</w:t>
+        <w:t>t = -12.6</w:t>
+      </w:r>
+      <w:r>
+        <w:t>1</w:t>
+      </w:r>
+      <w:r>
+        <w:t>6, p &lt; 2.2e-16</w:t>
       </w:r>
     </w:p>
     <w:p>
@@ -1580,7 +1945,13 @@
         </w:numPr>
       </w:pPr>
       <w:r>
-        <w:t>mean Most = 0.440, mean REF = 0.680</w:t>
+        <w:t>mean Most = 0.4</w:t>
+      </w:r>
+      <w:r>
+        <w:t>38</w:t>
+      </w:r>
+      <w:r>
+        <w:t>, mean REF = 0.680</w:t>
       </w:r>
     </w:p>
     <w:p>
@@ -1608,14 +1979,26 @@
           <w:ilvl w:val="3"/>
           <w:numId w:val="5"/>
         </w:numPr>
-      </w:pPr>
-      <w:r>
         <w:rPr>
           <w:highlight w:val="yellow"/>
         </w:rPr>
-        <w:t>t = -13.034</w:t>
-      </w:r>
-      <w:r>
+      </w:pPr>
+      <w:r>
+        <w:rPr>
+          <w:highlight w:val="yellow"/>
+        </w:rPr>
+        <w:t>t = -13.</w:t>
+      </w:r>
+      <w:r>
+        <w:rPr>
+          <w:highlight w:val="yellow"/>
+        </w:rPr>
+        <w:t>412</w:t>
+      </w:r>
+      <w:r>
+        <w:rPr>
+          <w:highlight w:val="yellow"/>
+        </w:rPr>
         <w:t>, p &lt; 2.2e-16</w:t>
       </w:r>
     </w:p>
@@ -1626,9 +2009,33 @@
           <w:ilvl w:val="3"/>
           <w:numId w:val="5"/>
         </w:numPr>
-      </w:pPr>
-      <w:r>
-        <w:t>mean Most = 0.451, mean REF = 0.727</w:t>
+        <w:rPr>
+          <w:highlight w:val="yellow"/>
+        </w:rPr>
+      </w:pPr>
+      <w:r>
+        <w:rPr>
+          <w:highlight w:val="yellow"/>
+        </w:rPr>
+        <w:t>mean Most = 0.4</w:t>
+      </w:r>
+      <w:r>
+        <w:rPr>
+          <w:highlight w:val="yellow"/>
+        </w:rPr>
+        <w:t>6</w:t>
+      </w:r>
+      <w:r>
+        <w:rPr>
+          <w:highlight w:val="yellow"/>
+        </w:rPr>
+        <w:t>1, mean REF = 0.7</w:t>
+      </w:r>
+      <w:r>
+        <w:rPr>
+          <w:highlight w:val="yellow"/>
+        </w:rPr>
+        <w:t>32</w:t>
       </w:r>
     </w:p>
     <w:p>
@@ -1651,9 +2058,19 @@
           <w:numId w:val="5"/>
         </w:numPr>
       </w:pPr>
-      <w:r>
-        <w:t>Pt_tv_intol: 36% variability explained</w:t>
-      </w:r>
+      <w:proofErr w:type="spellStart"/>
+      <w:r>
+        <w:t>Pt_tv_intol</w:t>
+      </w:r>
+      <w:proofErr w:type="spellEnd"/>
+      <w:r>
+        <w:t xml:space="preserve">: 36% variability </w:t>
+      </w:r>
+      <w:proofErr w:type="gramStart"/>
+      <w:r>
+        <w:t>explained</w:t>
+      </w:r>
+      <w:proofErr w:type="gramEnd"/>
     </w:p>
     <w:p>
       <w:pPr>
@@ -1723,12 +2140,19 @@
           <w:numId w:val="5"/>
         </w:numPr>
       </w:pPr>
+      <w:proofErr w:type="spellStart"/>
       <w:r>
         <w:t>nt_habitat_rheo</w:t>
       </w:r>
-      <w:r>
-        <w:t>: 18% variability explained</w:t>
-      </w:r>
+      <w:proofErr w:type="spellEnd"/>
+      <w:r>
+        <w:t xml:space="preserve">: 18% variability </w:t>
+      </w:r>
+      <w:proofErr w:type="gramStart"/>
+      <w:r>
+        <w:t>explained</w:t>
+      </w:r>
+      <w:proofErr w:type="gramEnd"/>
     </w:p>
     <w:p>
       <w:pPr>
@@ -1774,12 +2198,19 @@
           <w:numId w:val="5"/>
         </w:numPr>
       </w:pPr>
+      <w:proofErr w:type="spellStart"/>
       <w:r>
         <w:t>pt_ti_stenocold_cold_cool</w:t>
       </w:r>
-      <w:r>
-        <w:t>: 34% variability explained</w:t>
-      </w:r>
+      <w:proofErr w:type="spellEnd"/>
+      <w:r>
+        <w:t xml:space="preserve">: 34% variability </w:t>
+      </w:r>
+      <w:proofErr w:type="gramStart"/>
+      <w:r>
+        <w:t>explained</w:t>
+      </w:r>
+      <w:proofErr w:type="gramEnd"/>
     </w:p>
     <w:p>
       <w:pPr>
@@ -1874,12 +2305,28 @@
           <w:numId w:val="5"/>
         </w:numPr>
       </w:pPr>
+      <w:proofErr w:type="spellStart"/>
       <w:r>
         <w:t>pi_EPTNoHydro</w:t>
       </w:r>
-      <w:r>
-        <w:t>: 13% variability explained</w:t>
-      </w:r>
+      <w:proofErr w:type="spellEnd"/>
+      <w:r>
+        <w:t>:</w:t>
+      </w:r>
+      <w:r>
+        <w:t xml:space="preserve"> </w:t>
+      </w:r>
+      <w:r>
+        <w:t>12</w:t>
+      </w:r>
+      <w:r>
+        <w:t xml:space="preserve">% variability </w:t>
+      </w:r>
+      <w:proofErr w:type="gramStart"/>
+      <w:r>
+        <w:t>explained</w:t>
+      </w:r>
+      <w:proofErr w:type="gramEnd"/>
     </w:p>
     <w:p>
       <w:pPr>
@@ -1926,7 +2373,7 @@
         </w:numPr>
       </w:pPr>
       <w:r>
-        <w:t>P2O5</w:t>
+        <w:t>P205</w:t>
       </w:r>
     </w:p>
     <w:p>
@@ -1986,7 +2433,10 @@
       </w:r>
       <w:r>
         <w:tab/>
-        <w:t>= 0.28</w:t>
+        <w:t>= 0.</w:t>
+      </w:r>
+      <w:r>
+        <w:t>271</w:t>
       </w:r>
     </w:p>
     <w:p>
@@ -2000,6 +2450,9 @@
       <w:r>
         <w:t>Ref = 0.73</w:t>
       </w:r>
+      <w:r>
+        <w:t>2</w:t>
+      </w:r>
     </w:p>
     <w:p>
       <w:pPr>
@@ -2010,7 +2463,10 @@
         </w:numPr>
       </w:pPr>
       <w:r>
-        <w:t>Most = 0.45</w:t>
+        <w:t>Most = 0.4</w:t>
+      </w:r>
+      <w:r>
+        <w:t>61</w:t>
       </w:r>
     </w:p>
     <w:p>
@@ -2041,7 +2497,10 @@
       </w:r>
       <w:r>
         <w:tab/>
-        <w:t>= -13.0</w:t>
+        <w:t>= -13.</w:t>
+      </w:r>
+      <w:r>
+        <w:t>412</w:t>
       </w:r>
     </w:p>
     <w:p>
@@ -2086,10 +2545,10 @@
         <w:tab/>
       </w:r>
       <w:r>
-        <w:t>= 0.10</w:t>
-      </w:r>
-      <w:r>
-        <w:t>2</w:t>
+        <w:t>= 0.</w:t>
+      </w:r>
+      <w:r>
+        <w:t>103</w:t>
       </w:r>
     </w:p>
     <w:p>
@@ -2111,7 +2570,10 @@
       </w:r>
       <w:r>
         <w:tab/>
-        <w:t>= 0.245</w:t>
+        <w:t>= 0.</w:t>
+      </w:r>
+      <w:r>
+        <w:t>245</w:t>
       </w:r>
     </w:p>
     <w:p>
@@ -2145,9 +2607,31 @@
       </w:r>
       <w:r>
         <w:tab/>
-      </w:r>
-      <w:r>
-        <w:t>= 0.60</w:t>
+        <w:t>= 0.</w:t>
+      </w:r>
+      <w:r>
+        <w:t>60</w:t>
+      </w:r>
+    </w:p>
+    <w:p>
+      <w:pPr>
+        <w:pStyle w:val="ListParagraph"/>
+        <w:numPr>
+          <w:ilvl w:val="1"/>
+          <w:numId w:val="8"/>
+        </w:numPr>
+      </w:pPr>
+      <w:r>
+        <w:t>5</w:t>
+      </w:r>
+      <w:r>
+        <w:rPr>
+          <w:vertAlign w:val="superscript"/>
+        </w:rPr>
+        <w:t>th</w:t>
+      </w:r>
+      <w:r>
+        <w:t xml:space="preserve"> = 0.55</w:t>
       </w:r>
     </w:p>
     <w:p>
@@ -2186,7 +2670,13 @@
         </w:numPr>
       </w:pPr>
       <w:r>
-        <w:t xml:space="preserve">109/158 </w:t>
+        <w:t>1</w:t>
+      </w:r>
+      <w:r>
+        <w:t>13</w:t>
+      </w:r>
+      <w:r>
+        <w:t xml:space="preserve">/158 </w:t>
       </w:r>
       <w:r>
         <w:tab/>
@@ -2202,7 +2692,16 @@
       </w:r>
       <w:r>
         <w:tab/>
-        <w:t>= 69%</w:t>
+        <w:t xml:space="preserve">= </w:t>
+      </w:r>
+      <w:r>
+        <w:t>7</w:t>
+      </w:r>
+      <w:r>
+        <w:t>0</w:t>
+      </w:r>
+      <w:r>
+        <w:t>%</w:t>
       </w:r>
     </w:p>
     <w:p>
@@ -2229,8 +2728,21 @@
         </w:numPr>
       </w:pPr>
       <w:r>
-        <w:t>Ran a randomForests model of the final mmi scores, against a suite of 28 ‘natural’ predictors</w:t>
-      </w:r>
+        <w:t xml:space="preserve">Ran a </w:t>
+      </w:r>
+      <w:proofErr w:type="spellStart"/>
+      <w:r>
+        <w:t>randomForests</w:t>
+      </w:r>
+      <w:proofErr w:type="spellEnd"/>
+      <w:r>
+        <w:t xml:space="preserve"> model of the final mmi scores, against a suite of 28 ‘natural’ </w:t>
+      </w:r>
+      <w:proofErr w:type="gramStart"/>
+      <w:r>
+        <w:t>predictors</w:t>
+      </w:r>
+      <w:proofErr w:type="gramEnd"/>
     </w:p>
     <w:p>
       <w:pPr>
@@ -2278,7 +2790,13 @@
       </w:r>
       <w:r>
         <w:tab/>
-        <w:t>= -25.5%</w:t>
+        <w:t>= -</w:t>
+      </w:r>
+      <w:r>
+        <w:t>26.7</w:t>
+      </w:r>
+      <w:r>
+        <w:t>%</w:t>
       </w:r>
     </w:p>
     <w:bookmarkEnd w:id="0"/>
@@ -2288,10 +2806,10 @@
           <w:noProof/>
         </w:rPr>
         <w:drawing>
-          <wp:inline distT="0" distB="0" distL="0" distR="0" wp14:anchorId="22ABA5C8" wp14:editId="573A22E2">
-            <wp:extent cx="5152445" cy="3348174"/>
-            <wp:effectExtent l="0" t="0" r="0" b="5080"/>
-            <wp:docPr id="1838822921" name="Picture 2"/>
+          <wp:inline distT="0" distB="0" distL="0" distR="0" wp14:anchorId="2FD8EBFB" wp14:editId="3F4AA5C5">
+            <wp:extent cx="5607555" cy="2600077"/>
+            <wp:effectExtent l="0" t="0" r="0" b="0"/>
+            <wp:docPr id="965476724" name="Picture 1"/>
             <wp:cNvGraphicFramePr>
               <a:graphicFrameLocks xmlns:a="http://schemas.openxmlformats.org/drawingml/2006/main" noChangeAspect="1"/>
             </wp:cNvGraphicFramePr>
@@ -2299,7 +2817,7 @@
               <a:graphicData uri="http://schemas.openxmlformats.org/drawingml/2006/picture">
                 <pic:pic xmlns:pic="http://schemas.openxmlformats.org/drawingml/2006/picture">
                   <pic:nvPicPr>
-                    <pic:cNvPr id="0" name="Picture 3"/>
+                    <pic:cNvPr id="0" name="Picture 2"/>
                     <pic:cNvPicPr>
                       <a:picLocks noChangeAspect="1" noChangeArrowheads="1"/>
                     </pic:cNvPicPr>
@@ -2320,7 +2838,7 @@
                   <pic:spPr bwMode="auto">
                     <a:xfrm>
                       <a:off x="0" y="0"/>
-                      <a:ext cx="5171836" cy="3360775"/>
+                      <a:ext cx="5664498" cy="2626480"/>
                     </a:xfrm>
                     <a:prstGeom prst="rect">
                       <a:avLst/>
@@ -2341,12 +2859,276 @@
           <w:bCs/>
         </w:rPr>
       </w:pPr>
-      <w:commentRangeStart w:id="1"/>
       <w:r>
         <w:rPr>
           <w:b/>
           <w:bCs/>
         </w:rPr>
+        <w:br w:type="page"/>
+      </w:r>
+    </w:p>
+    <w:p>
+      <w:pPr>
+        <w:rPr>
+          <w:b/>
+          <w:bCs/>
+        </w:rPr>
+      </w:pPr>
+      <w:r>
+        <w:rPr>
+          <w:b/>
+          <w:bCs/>
+        </w:rPr>
+        <w:lastRenderedPageBreak/>
+        <w:t xml:space="preserve">### </w:t>
+      </w:r>
+    </w:p>
+    <w:p>
+      <w:pPr>
+        <w:rPr>
+          <w:b/>
+          <w:bCs/>
+        </w:rPr>
+      </w:pPr>
+    </w:p>
+    <w:p>
+      <w:pPr>
+        <w:rPr>
+          <w:b/>
+          <w:bCs/>
+        </w:rPr>
+      </w:pPr>
+      <w:r>
+        <w:rPr>
+          <w:b/>
+          <w:bCs/>
+        </w:rPr>
+        <w:t>#       Standardize MMI scores to compare to O/E models</w:t>
+      </w:r>
+    </w:p>
+    <w:p>
+      <w:pPr>
+        <w:rPr>
+          <w:b/>
+          <w:bCs/>
+        </w:rPr>
+      </w:pPr>
+    </w:p>
+    <w:p>
+      <w:pPr>
+        <w:rPr>
+          <w:b/>
+          <w:bCs/>
+        </w:rPr>
+      </w:pPr>
+      <w:r>
+        <w:rPr>
+          <w:b/>
+          <w:bCs/>
+        </w:rPr>
+        <w:t>###</w:t>
+      </w:r>
+    </w:p>
+    <w:p>
+      <w:pPr>
+        <w:rPr>
+          <w:b/>
+          <w:bCs/>
+        </w:rPr>
+      </w:pPr>
+    </w:p>
+    <w:p/>
+    <w:p>
+      <w:proofErr w:type="spellStart"/>
+      <w:r>
+        <w:t>ref.X</w:t>
+      </w:r>
+      <w:proofErr w:type="spellEnd"/>
+      <w:r>
+        <w:t xml:space="preserve"> &lt;- mean(mmi.ref$MMI.2024) </w:t>
+      </w:r>
+      <w:r>
+        <w:rPr>
+          <w:color w:val="FF0000"/>
+        </w:rPr>
+        <w:t># 0.</w:t>
+      </w:r>
+      <w:r>
+        <w:rPr>
+          <w:color w:val="FF0000"/>
+        </w:rPr>
+        <w:t>727</w:t>
+      </w:r>
+    </w:p>
+    <w:p/>
+    <w:p>
+      <w:proofErr w:type="spellStart"/>
+      <w:r>
+        <w:t>mmi.ref_</w:t>
+      </w:r>
+      <w:proofErr w:type="gramStart"/>
+      <w:r>
+        <w:t>stand.mean</w:t>
+      </w:r>
+      <w:proofErr w:type="spellEnd"/>
+      <w:proofErr w:type="gramEnd"/>
+      <w:r>
+        <w:t xml:space="preserve"> &lt;- (mmi.ref$MMI.2024)/</w:t>
+      </w:r>
+      <w:proofErr w:type="spellStart"/>
+      <w:r>
+        <w:t>ref.X</w:t>
+      </w:r>
+      <w:proofErr w:type="spellEnd"/>
+    </w:p>
+    <w:p/>
+    <w:p>
+      <w:r>
+        <w:t>mean(</w:t>
+      </w:r>
+      <w:proofErr w:type="spellStart"/>
+      <w:r>
+        <w:t>mmi.ref_</w:t>
+      </w:r>
+      <w:proofErr w:type="gramStart"/>
+      <w:r>
+        <w:t>stand.mean</w:t>
+      </w:r>
+      <w:proofErr w:type="spellEnd"/>
+      <w:proofErr w:type="gramEnd"/>
+      <w:r>
+        <w:t xml:space="preserve">) # </w:t>
+      </w:r>
+      <w:r>
+        <w:rPr>
+          <w:color w:val="FF0000"/>
+        </w:rPr>
+        <w:t>1</w:t>
+      </w:r>
+    </w:p>
+    <w:p>
+      <w:proofErr w:type="spellStart"/>
+      <w:r>
+        <w:t>sd</w:t>
+      </w:r>
+      <w:proofErr w:type="spellEnd"/>
+      <w:r>
+        <w:t>(</w:t>
+      </w:r>
+      <w:proofErr w:type="spellStart"/>
+      <w:r>
+        <w:t>mmi.ref_</w:t>
+      </w:r>
+      <w:proofErr w:type="gramStart"/>
+      <w:r>
+        <w:t>stand.mean</w:t>
+      </w:r>
+      <w:proofErr w:type="spellEnd"/>
+      <w:proofErr w:type="gramEnd"/>
+      <w:r>
+        <w:t xml:space="preserve">) </w:t>
+      </w:r>
+      <w:r>
+        <w:rPr>
+          <w:color w:val="FF0000"/>
+        </w:rPr>
+        <w:t># 0.1</w:t>
+      </w:r>
+      <w:r>
+        <w:rPr>
+          <w:color w:val="FF0000"/>
+        </w:rPr>
+        <w:t>42</w:t>
+      </w:r>
+    </w:p>
+    <w:p/>
+    <w:p>
+      <w:pPr>
+        <w:rPr>
+          <w:color w:val="FF0000"/>
+        </w:rPr>
+      </w:pPr>
+      <w:proofErr w:type="gramStart"/>
+      <w:r>
+        <w:t>quantile(</w:t>
+      </w:r>
+      <w:proofErr w:type="spellStart"/>
+      <w:proofErr w:type="gramEnd"/>
+      <w:r>
+        <w:t>mmi.ref_stand.mean</w:t>
+      </w:r>
+      <w:proofErr w:type="spellEnd"/>
+      <w:r>
+        <w:t xml:space="preserve">, probs = c(0.05, </w:t>
+      </w:r>
+      <w:r>
+        <w:rPr>
+          <w:color w:val="FF0000"/>
+        </w:rPr>
+        <w:t>0.1</w:t>
+      </w:r>
+      <w:r>
+        <w:t xml:space="preserve">, 0.25, 0.5, 0.75, 0.9, 0.95)) # </w:t>
+      </w:r>
+      <w:r>
+        <w:rPr>
+          <w:color w:val="FF0000"/>
+        </w:rPr>
+        <w:t>0.8</w:t>
+      </w:r>
+      <w:r>
+        <w:rPr>
+          <w:color w:val="FF0000"/>
+        </w:rPr>
+        <w:t>2</w:t>
+      </w:r>
+    </w:p>
+    <w:p/>
+    <w:p/>
+    <w:p>
+      <w:pPr>
+        <w:rPr>
+          <w:b/>
+          <w:bCs/>
+        </w:rPr>
+      </w:pPr>
+    </w:p>
+    <w:p>
+      <w:pPr>
+        <w:rPr>
+          <w:b/>
+          <w:bCs/>
+        </w:rPr>
+      </w:pPr>
+    </w:p>
+    <w:p>
+      <w:pPr>
+        <w:rPr>
+          <w:b/>
+          <w:bCs/>
+        </w:rPr>
+      </w:pPr>
+      <w:r>
+        <w:rPr>
+          <w:b/>
+          <w:bCs/>
+        </w:rPr>
+        <w:br w:type="page"/>
+      </w:r>
+    </w:p>
+    <w:p>
+      <w:pPr>
+        <w:rPr>
+          <w:b/>
+          <w:bCs/>
+        </w:rPr>
+      </w:pPr>
+      <w:commentRangeStart w:id="1"/>
+      <w:r>
+        <w:rPr>
+          <w:b/>
+          <w:bCs/>
+        </w:rPr>
         <w:lastRenderedPageBreak/>
         <w:t>RUNNING MMI on new bug data</w:t>
       </w:r>
@@ -2367,8 +3149,13 @@
         </w:numPr>
       </w:pPr>
       <w:r>
-        <w:t>Pull bugs</w:t>
-      </w:r>
+        <w:t xml:space="preserve">Pull </w:t>
+      </w:r>
+      <w:proofErr w:type="gramStart"/>
+      <w:r>
+        <w:t>bugs</w:t>
+      </w:r>
+      <w:proofErr w:type="gramEnd"/>
     </w:p>
     <w:p>
       <w:pPr>
@@ -2391,8 +3178,15 @@
         </w:numPr>
       </w:pPr>
       <w:r>
-        <w:t>Subsample bugs to 300 ct</w:t>
-      </w:r>
+        <w:t xml:space="preserve">Subsample bugs to 300 </w:t>
+      </w:r>
+      <w:proofErr w:type="spellStart"/>
+      <w:proofErr w:type="gramStart"/>
+      <w:r>
+        <w:t>ct</w:t>
+      </w:r>
+      <w:proofErr w:type="spellEnd"/>
+      <w:proofErr w:type="gramEnd"/>
     </w:p>
     <w:p>
       <w:pPr>
@@ -2403,8 +3197,15 @@
         </w:numPr>
       </w:pPr>
       <w:r>
-        <w:t>Calculate metrics using BiomonTools</w:t>
-      </w:r>
+        <w:t xml:space="preserve">Calculate metrics using </w:t>
+      </w:r>
+      <w:proofErr w:type="spellStart"/>
+      <w:proofErr w:type="gramStart"/>
+      <w:r>
+        <w:t>BiomonTools</w:t>
+      </w:r>
+      <w:proofErr w:type="spellEnd"/>
+      <w:proofErr w:type="gramEnd"/>
     </w:p>
     <w:p>
       <w:pPr>
@@ -2415,8 +3216,13 @@
         </w:numPr>
       </w:pPr>
       <w:r>
-        <w:t>Get EXPECTED metric values</w:t>
-      </w:r>
+        <w:t xml:space="preserve">Get EXPECTED metric </w:t>
+      </w:r>
+      <w:proofErr w:type="gramStart"/>
+      <w:r>
+        <w:t>values</w:t>
+      </w:r>
+      <w:proofErr w:type="gramEnd"/>
     </w:p>
     <w:p>
       <w:pPr>
@@ -2427,8 +3233,21 @@
         </w:numPr>
       </w:pPr>
       <w:r>
-        <w:t>Run metrics through saved randomForests models</w:t>
-      </w:r>
+        <w:t xml:space="preserve">Run metrics through saved </w:t>
+      </w:r>
+      <w:proofErr w:type="spellStart"/>
+      <w:r>
+        <w:t>randomForests</w:t>
+      </w:r>
+      <w:proofErr w:type="spellEnd"/>
+      <w:r>
+        <w:t xml:space="preserve"> </w:t>
+      </w:r>
+      <w:proofErr w:type="gramStart"/>
+      <w:r>
+        <w:t>models</w:t>
+      </w:r>
+      <w:proofErr w:type="gramEnd"/>
     </w:p>
     <w:p>
       <w:pPr>
@@ -2451,8 +3270,13 @@
         </w:numPr>
       </w:pPr>
       <w:r>
-        <w:t>RESCALE residuals to 0-1</w:t>
-      </w:r>
+        <w:t xml:space="preserve">RESCALE residuals to </w:t>
+      </w:r>
+      <w:proofErr w:type="gramStart"/>
+      <w:r>
+        <w:t>0-1</w:t>
+      </w:r>
+      <w:proofErr w:type="gramEnd"/>
     </w:p>
     <w:p>
       <w:pPr>

</xml_diff>

<commit_message>
MMI rebuild, based on proper ref sites to match O/E model, and MOST filtered to drop glacial/low count/SEOR
</commit_message>
<xml_diff>
--- a/bugs analyses/MMI/_2024 model build/MMI 2024 - documentation.docx
+++ b/bugs analyses/MMI/_2024 model build/MMI 2024 - documentation.docx
@@ -1,6 +1,6 @@
 
 <file path=word/document.xml><?xml version="1.0" encoding="utf-8"?>
-<w:document xmlns:wpc="http://schemas.microsoft.com/office/word/2010/wordprocessingCanvas" xmlns:cx="http://schemas.microsoft.com/office/drawing/2014/chartex" xmlns:cx1="http://schemas.microsoft.com/office/drawing/2015/9/8/chartex" xmlns:cx2="http://schemas.microsoft.com/office/drawing/2015/10/21/chartex" xmlns:cx3="http://schemas.microsoft.com/office/drawing/2016/5/9/chartex" xmlns:cx4="http://schemas.microsoft.com/office/drawing/2016/5/10/chartex" xmlns:cx5="http://schemas.microsoft.com/office/drawing/2016/5/11/chartex" xmlns:cx6="http://schemas.microsoft.com/office/drawing/2016/5/12/chartex" xmlns:cx7="http://schemas.microsoft.com/office/drawing/2016/5/13/chartex" xmlns:cx8="http://schemas.microsoft.com/office/drawing/2016/5/14/chartex" xmlns:mc="http://schemas.openxmlformats.org/markup-compatibility/2006" xmlns:aink="http://schemas.microsoft.com/office/drawing/2016/ink" xmlns:am3d="http://schemas.microsoft.com/office/drawing/2017/model3d" xmlns:o="urn:schemas-microsoft-com:office:office" xmlns:oel="http://schemas.microsoft.com/office/2019/extlst" xmlns:r="http://schemas.openxmlformats.org/officeDocument/2006/relationships" xmlns:m="http://schemas.openxmlformats.org/officeDocument/2006/math" xmlns:v="urn:schemas-microsoft-com:vml" xmlns:wp14="http://schemas.microsoft.com/office/word/2010/wordprocessingDrawing" xmlns:wp="http://schemas.openxmlformats.org/drawingml/2006/wordprocessingDrawing" xmlns:w10="urn:schemas-microsoft-com:office:word" xmlns:w="http://schemas.openxmlformats.org/wordprocessingml/2006/main" xmlns:w14="http://schemas.microsoft.com/office/word/2010/wordml" xmlns:w15="http://schemas.microsoft.com/office/word/2012/wordml" xmlns:w16cex="http://schemas.microsoft.com/office/word/2018/wordml/cex" xmlns:w16cid="http://schemas.microsoft.com/office/word/2016/wordml/cid" xmlns:w16="http://schemas.microsoft.com/office/word/2018/wordml" xmlns:w16sdtdh="http://schemas.microsoft.com/office/word/2020/wordml/sdtdatahash" xmlns:w16se="http://schemas.microsoft.com/office/word/2015/wordml/symex" xmlns:wpg="http://schemas.microsoft.com/office/word/2010/wordprocessingGroup" xmlns:wpi="http://schemas.microsoft.com/office/word/2010/wordprocessingInk" xmlns:wne="http://schemas.microsoft.com/office/word/2006/wordml" xmlns:wps="http://schemas.microsoft.com/office/word/2010/wordprocessingShape" mc:Ignorable="w14 w15 w16se w16cid w16 w16cex w16sdtdh wp14">
+<w:document xmlns:wpc="http://schemas.microsoft.com/office/word/2010/wordprocessingCanvas" xmlns:cx="http://schemas.microsoft.com/office/drawing/2014/chartex" xmlns:cx1="http://schemas.microsoft.com/office/drawing/2015/9/8/chartex" xmlns:cx2="http://schemas.microsoft.com/office/drawing/2015/10/21/chartex" xmlns:cx3="http://schemas.microsoft.com/office/drawing/2016/5/9/chartex" xmlns:cx4="http://schemas.microsoft.com/office/drawing/2016/5/10/chartex" xmlns:cx5="http://schemas.microsoft.com/office/drawing/2016/5/11/chartex" xmlns:cx6="http://schemas.microsoft.com/office/drawing/2016/5/12/chartex" xmlns:cx7="http://schemas.microsoft.com/office/drawing/2016/5/13/chartex" xmlns:cx8="http://schemas.microsoft.com/office/drawing/2016/5/14/chartex" xmlns:mc="http://schemas.openxmlformats.org/markup-compatibility/2006" xmlns:aink="http://schemas.microsoft.com/office/drawing/2016/ink" xmlns:am3d="http://schemas.microsoft.com/office/drawing/2017/model3d" xmlns:o="urn:schemas-microsoft-com:office:office" xmlns:oel="http://schemas.microsoft.com/office/2019/extlst" xmlns:r="http://schemas.openxmlformats.org/officeDocument/2006/relationships" xmlns:m="http://schemas.openxmlformats.org/officeDocument/2006/math" xmlns:v="urn:schemas-microsoft-com:vml" xmlns:wp14="http://schemas.microsoft.com/office/word/2010/wordprocessingDrawing" xmlns:wp="http://schemas.openxmlformats.org/drawingml/2006/wordprocessingDrawing" xmlns:w10="urn:schemas-microsoft-com:office:word" xmlns:w="http://schemas.openxmlformats.org/wordprocessingml/2006/main" xmlns:w14="http://schemas.microsoft.com/office/word/2010/wordml" xmlns:w15="http://schemas.microsoft.com/office/word/2012/wordml" xmlns:w16cex="http://schemas.microsoft.com/office/word/2018/wordml/cex" xmlns:w16cid="http://schemas.microsoft.com/office/word/2016/wordml/cid" xmlns:w16="http://schemas.microsoft.com/office/word/2018/wordml" xmlns:w16du="http://schemas.microsoft.com/office/word/2023/wordml/word16du" xmlns:w16sdtdh="http://schemas.microsoft.com/office/word/2020/wordml/sdtdatahash" xmlns:w16se="http://schemas.microsoft.com/office/word/2015/wordml/symex" xmlns:wpg="http://schemas.microsoft.com/office/word/2010/wordprocessingGroup" xmlns:wpi="http://schemas.microsoft.com/office/word/2010/wordprocessingInk" xmlns:wne="http://schemas.microsoft.com/office/word/2006/wordml" xmlns:wps="http://schemas.microsoft.com/office/word/2010/wordprocessingShape" mc:Ignorable="w14 w15 w16se w16cid w16 w16cex w16sdtdh w16du wp14">
   <w:body>
     <w:p>
       <w:pPr>
@@ -70,13 +70,8 @@
         </w:numPr>
       </w:pPr>
       <w:r>
-        <w:t xml:space="preserve">AWQMS interface was down, so as in O/E models, we based the site pulls off of work done outside of the Stations </w:t>
-      </w:r>
-      <w:proofErr w:type="gramStart"/>
-      <w:r>
-        <w:t>table</w:t>
-      </w:r>
-      <w:proofErr w:type="gramEnd"/>
+        <w:t>AWQMS interface was down, so as in O/E models, we based the site pulls off of work done outside of the Stations table</w:t>
+      </w:r>
     </w:p>
     <w:p>
       <w:pPr>
@@ -90,13 +85,8 @@
         <w:t xml:space="preserve">Ref/Disturbed Designations </w:t>
       </w:r>
       <w:r>
-        <w:t>– we used what was in this file, originally pulled from Stations/</w:t>
-      </w:r>
-      <w:proofErr w:type="spellStart"/>
-      <w:r>
-        <w:t>One.Table_Rule.All</w:t>
-      </w:r>
-      <w:proofErr w:type="spellEnd"/>
+        <w:t>– we used what was in this file, originally pulled from Stations/One.Table_Rule.All</w:t>
+      </w:r>
     </w:p>
     <w:p>
       <w:pPr>
@@ -160,13 +150,8 @@
       <w:r>
         <w:t xml:space="preserve">SLH manually edited the </w:t>
       </w:r>
-      <w:proofErr w:type="spellStart"/>
-      <w:r>
-        <w:t>Bio_MlocIDs_AWQMS_Most</w:t>
-      </w:r>
-      <w:proofErr w:type="spellEnd"/>
-      <w:r>
-        <w:t xml:space="preserve"> disturbed.SYB.xlsx</w:t>
+      <w:r>
+        <w:t>Bio_MlocIDs_AWQMS_Most disturbed.SYB.xlsx</w:t>
       </w:r>
       <w:r>
         <w:t xml:space="preserve"> file to update the 23 sites to Moderately Disturbed.</w:t>
@@ -208,15 +193,7 @@
         <w:t>C</w:t>
       </w:r>
       <w:r>
-        <w:t>OMID: use same “COMID” and “</w:t>
-      </w:r>
-      <w:proofErr w:type="spellStart"/>
-      <w:r>
-        <w:t>Nearby_COMID</w:t>
-      </w:r>
-      <w:proofErr w:type="spellEnd"/>
-      <w:r>
-        <w:t>” fields for associated WS /CAT metrics, as was done in O/E model.</w:t>
+        <w:t>OMID: use same “COMID” and “Nearby_COMID” fields for associated WS /CAT metrics, as was done in O/E model.</w:t>
       </w:r>
     </w:p>
     <w:p>
@@ -274,13 +251,8 @@
         <w:t>Need</w:t>
       </w:r>
       <w:r>
-        <w:t xml:space="preserve"> to winnow down the sites to one per stream and eliminate spatial </w:t>
-      </w:r>
-      <w:proofErr w:type="gramStart"/>
-      <w:r>
-        <w:t>overlap</w:t>
-      </w:r>
-      <w:proofErr w:type="gramEnd"/>
+        <w:t xml:space="preserve"> to winnow down the sites to one per stream and eliminate spatial overlap</w:t>
+      </w:r>
     </w:p>
     <w:p>
       <w:pPr>
@@ -327,20 +299,7 @@
         <w:t xml:space="preserve"> complied from </w:t>
       </w:r>
       <w:r>
-        <w:t>AWQMS through (?) SQL queries (?). (‘</w:t>
-      </w:r>
-      <w:proofErr w:type="spellStart"/>
-      <w:r>
-        <w:t>raw_</w:t>
-      </w:r>
-      <w:proofErr w:type="gramStart"/>
-      <w:r>
-        <w:t>bugs.Rdata</w:t>
-      </w:r>
-      <w:proofErr w:type="spellEnd"/>
-      <w:proofErr w:type="gramEnd"/>
-      <w:r>
-        <w:t>’)</w:t>
+        <w:t>AWQMS through (?) SQL queries (?). (‘raw_bugs.Rdata’)</w:t>
       </w:r>
     </w:p>
     <w:p>
@@ -352,13 +311,8 @@
         </w:numPr>
       </w:pPr>
       <w:r>
-        <w:t xml:space="preserve">NEED METRICS, not raw </w:t>
-      </w:r>
-      <w:proofErr w:type="gramStart"/>
-      <w:r>
-        <w:t>data</w:t>
-      </w:r>
-      <w:proofErr w:type="gramEnd"/>
+        <w:t>NEED METRICS, not raw data</w:t>
+      </w:r>
     </w:p>
     <w:p>
       <w:pPr>
@@ -396,13 +350,8 @@
         </w:numPr>
       </w:pPr>
       <w:r>
-        <w:t xml:space="preserve">Requires adapting current METRICS </w:t>
-      </w:r>
-      <w:proofErr w:type="gramStart"/>
-      <w:r>
-        <w:t>code</w:t>
-      </w:r>
-      <w:proofErr w:type="gramEnd"/>
+        <w:t>Requires adapting current METRICS code</w:t>
+      </w:r>
     </w:p>
     <w:p>
       <w:pPr>
@@ -416,15 +365,7 @@
         <w:t>DECISION: use</w:t>
       </w:r>
       <w:r>
-        <w:t xml:space="preserve"> </w:t>
-      </w:r>
-      <w:proofErr w:type="spellStart"/>
-      <w:r>
-        <w:t>BioMonTools</w:t>
-      </w:r>
-      <w:proofErr w:type="spellEnd"/>
-      <w:r>
-        <w:t xml:space="preserve"> from Erik Leppo?</w:t>
+        <w:t xml:space="preserve"> BioMonTools from Erik Leppo?</w:t>
       </w:r>
     </w:p>
     <w:p>
@@ -448,15 +389,7 @@
         </w:numPr>
       </w:pPr>
       <w:r>
-        <w:t xml:space="preserve">USU verified that bugs </w:t>
-      </w:r>
-      <w:proofErr w:type="gramStart"/>
-      <w:r>
-        <w:t>needs</w:t>
-      </w:r>
-      <w:proofErr w:type="gramEnd"/>
-      <w:r>
-        <w:t xml:space="preserve"> to be rarified.  At least for richness metrics.</w:t>
+        <w:t>USU verified that bugs needs to be rarified.  At least for richness metrics.</w:t>
       </w:r>
     </w:p>
     <w:p>
@@ -486,23 +419,7 @@
         <w:rPr>
           <w:highlight w:val="yellow"/>
         </w:rPr>
-        <w:t xml:space="preserve">Travis fix for rarify: Need to change object to </w:t>
-      </w:r>
-      <w:proofErr w:type="spellStart"/>
-      <w:proofErr w:type="gramStart"/>
-      <w:r>
-        <w:rPr>
-          <w:highlight w:val="yellow"/>
-        </w:rPr>
-        <w:t>data.frame</w:t>
-      </w:r>
-      <w:proofErr w:type="spellEnd"/>
-      <w:proofErr w:type="gramEnd"/>
-      <w:r>
-        <w:rPr>
-          <w:highlight w:val="yellow"/>
-        </w:rPr>
-        <w:t xml:space="preserve"> to work with rarify, otherwise this error comes up</w:t>
+        <w:t>Travis fix for rarify: Need to change object to data.frame to work with rarify, otherwise this error comes up</w:t>
       </w:r>
     </w:p>
     <w:p>
@@ -551,81 +468,7 @@
           <w:szCs w:val="20"/>
           <w14:ligatures w14:val="none"/>
         </w:rPr>
-        <w:t xml:space="preserve">Error in </w:t>
-      </w:r>
-      <w:proofErr w:type="spellStart"/>
-      <w:proofErr w:type="gramStart"/>
-      <w:r>
-        <w:rPr>
-          <w:rFonts w:ascii="Lucida Console" w:eastAsia="Times New Roman" w:hAnsi="Lucida Console" w:cs="Courier New"/>
-          <w:color w:val="FF628C"/>
-          <w:kern w:val="0"/>
-          <w:sz w:val="20"/>
-          <w:szCs w:val="20"/>
-          <w14:ligatures w14:val="none"/>
-        </w:rPr>
-        <w:t>Ops.data.frame</w:t>
-      </w:r>
-      <w:proofErr w:type="spellEnd"/>
-      <w:proofErr w:type="gramEnd"/>
-      <w:r>
-        <w:rPr>
-          <w:rFonts w:ascii="Lucida Console" w:eastAsia="Times New Roman" w:hAnsi="Lucida Console" w:cs="Courier New"/>
-          <w:color w:val="FF628C"/>
-          <w:kern w:val="0"/>
-          <w:sz w:val="20"/>
-          <w:szCs w:val="20"/>
-          <w14:ligatures w14:val="none"/>
-        </w:rPr>
-        <w:t>(</w:t>
-      </w:r>
-      <w:proofErr w:type="spellStart"/>
-      <w:r>
-        <w:rPr>
-          <w:rFonts w:ascii="Lucida Console" w:eastAsia="Times New Roman" w:hAnsi="Lucida Console" w:cs="Courier New"/>
-          <w:color w:val="FF628C"/>
-          <w:kern w:val="0"/>
-          <w:sz w:val="20"/>
-          <w:szCs w:val="20"/>
-          <w14:ligatures w14:val="none"/>
-        </w:rPr>
-        <w:t>inbug</w:t>
-      </w:r>
-      <w:proofErr w:type="spellEnd"/>
-      <w:r>
-        <w:rPr>
-          <w:rFonts w:ascii="Lucida Console" w:eastAsia="Times New Roman" w:hAnsi="Lucida Console" w:cs="Courier New"/>
-          <w:color w:val="FF628C"/>
-          <w:kern w:val="0"/>
-          <w:sz w:val="20"/>
-          <w:szCs w:val="20"/>
-          <w14:ligatures w14:val="none"/>
-        </w:rPr>
-        <w:t xml:space="preserve">[, sample.ID], </w:t>
-      </w:r>
-      <w:proofErr w:type="spellStart"/>
-      <w:r>
-        <w:rPr>
-          <w:rFonts w:ascii="Lucida Console" w:eastAsia="Times New Roman" w:hAnsi="Lucida Console" w:cs="Courier New"/>
-          <w:color w:val="FF628C"/>
-          <w:kern w:val="0"/>
-          <w:sz w:val="20"/>
-          <w:szCs w:val="20"/>
-          <w14:ligatures w14:val="none"/>
-        </w:rPr>
-        <w:t>isamp</w:t>
-      </w:r>
-      <w:proofErr w:type="spellEnd"/>
-      <w:r>
-        <w:rPr>
-          <w:rFonts w:ascii="Lucida Console" w:eastAsia="Times New Roman" w:hAnsi="Lucida Console" w:cs="Courier New"/>
-          <w:color w:val="FF628C"/>
-          <w:kern w:val="0"/>
-          <w:sz w:val="20"/>
-          <w:szCs w:val="20"/>
-          <w14:ligatures w14:val="none"/>
-        </w:rPr>
-        <w:t xml:space="preserve">) : </w:t>
+        <w:t xml:space="preserve">Error in Ops.data.frame(inbug[, sample.ID], isamp) : </w:t>
       </w:r>
     </w:p>
     <w:p>
@@ -674,31 +517,7 @@
           <w:szCs w:val="20"/>
           <w14:ligatures w14:val="none"/>
         </w:rPr>
-        <w:t xml:space="preserve">  ‘==’ only defined for </w:t>
-      </w:r>
-      <w:proofErr w:type="gramStart"/>
-      <w:r>
-        <w:rPr>
-          <w:rFonts w:ascii="Lucida Console" w:eastAsia="Times New Roman" w:hAnsi="Lucida Console" w:cs="Courier New"/>
-          <w:color w:val="FF628C"/>
-          <w:kern w:val="0"/>
-          <w:sz w:val="20"/>
-          <w:szCs w:val="20"/>
-          <w14:ligatures w14:val="none"/>
-        </w:rPr>
-        <w:t>equally-sized</w:t>
-      </w:r>
-      <w:proofErr w:type="gramEnd"/>
-      <w:r>
-        <w:rPr>
-          <w:rFonts w:ascii="Lucida Console" w:eastAsia="Times New Roman" w:hAnsi="Lucida Console" w:cs="Courier New"/>
-          <w:color w:val="FF628C"/>
-          <w:kern w:val="0"/>
-          <w:sz w:val="20"/>
-          <w:szCs w:val="20"/>
-          <w14:ligatures w14:val="none"/>
-        </w:rPr>
-        <w:t xml:space="preserve"> data frames</w:t>
+        <w:t xml:space="preserve">  ‘==’ only defined for equally-sized data frames</w:t>
       </w:r>
     </w:p>
     <w:p>
@@ -752,47 +571,237 @@
           <w:b/>
           <w:bCs/>
         </w:rPr>
-        <w:t xml:space="preserve">New process: used </w:t>
-      </w:r>
-      <w:proofErr w:type="spellStart"/>
-      <w:r>
+        <w:t>New process: used BioMonTools and PNW Attribute table</w:t>
+      </w:r>
+    </w:p>
+    <w:p>
+      <w:pPr>
+        <w:pStyle w:val="ListParagraph"/>
+        <w:numPr>
+          <w:ilvl w:val="1"/>
+          <w:numId w:val="4"/>
+        </w:numPr>
+      </w:pPr>
+      <w:r>
+        <w:t>R package developed</w:t>
+      </w:r>
+      <w:r>
+        <w:t xml:space="preserve"> by Erik Leppo (Tetra Tech, available on GitHub)</w:t>
+      </w:r>
+    </w:p>
+    <w:p>
+      <w:pPr>
+        <w:pStyle w:val="ListParagraph"/>
+        <w:numPr>
+          <w:ilvl w:val="1"/>
+          <w:numId w:val="4"/>
+        </w:numPr>
+      </w:pPr>
+      <w:r>
+        <w:t>PNW Attribute table</w:t>
+      </w:r>
+      <w:r>
+        <w:t>: available through BioMonTools</w:t>
+      </w:r>
+    </w:p>
+    <w:p>
+      <w:pPr>
+        <w:pStyle w:val="ListParagraph"/>
+        <w:numPr>
+          <w:ilvl w:val="2"/>
+          <w:numId w:val="4"/>
+        </w:numPr>
+      </w:pPr>
+      <w:r>
+        <w:t>Managed by Sean Sullivan (Rhithron)</w:t>
+      </w:r>
+    </w:p>
+    <w:p>
+      <w:pPr>
+        <w:pStyle w:val="ListParagraph"/>
+        <w:numPr>
+          <w:ilvl w:val="2"/>
+          <w:numId w:val="4"/>
+        </w:numPr>
+      </w:pPr>
+      <w:r>
+        <w:t>Discovered HABIT was missing, so Sean created a working copy for me to use until it was able to be uploaded to BioMonTools</w:t>
+      </w:r>
+    </w:p>
+    <w:p>
+      <w:pPr>
+        <w:pStyle w:val="ListParagraph"/>
+        <w:numPr>
+          <w:ilvl w:val="1"/>
+          <w:numId w:val="4"/>
+        </w:numPr>
+      </w:pPr>
+      <w:r>
+        <w:t>Aligned DEQ bugs to BioMonTools taxonomy.</w:t>
+      </w:r>
+    </w:p>
+    <w:p>
+      <w:pPr>
+        <w:pStyle w:val="ListParagraph"/>
+        <w:numPr>
+          <w:ilvl w:val="1"/>
+          <w:numId w:val="4"/>
+        </w:numPr>
+      </w:pPr>
+      <w:r>
+        <w:t>Used that linkage to join with attributes, which are used for metric calculations</w:t>
+      </w:r>
+    </w:p>
+    <w:p>
+      <w:pPr>
+        <w:pStyle w:val="ListParagraph"/>
+        <w:numPr>
+          <w:ilvl w:val="1"/>
+          <w:numId w:val="4"/>
+        </w:numPr>
+      </w:pPr>
+      <w:r>
+        <w:t>“Excluded” function allows for calculation of richness metrics (nt = # of taxa, pt = % of taxa), without need for data to have labs submit “Unique taxon”.</w:t>
+      </w:r>
+    </w:p>
+    <w:p>
+      <w:pPr>
+        <w:pStyle w:val="ListParagraph"/>
+        <w:numPr>
+          <w:ilvl w:val="0"/>
+          <w:numId w:val="4"/>
+        </w:numPr>
+      </w:pPr>
+      <w:r>
+        <w:t>Hundreds of metrics calculated.</w:t>
+      </w:r>
+    </w:p>
+    <w:p>
+      <w:pPr>
+        <w:pStyle w:val="ListParagraph"/>
+        <w:numPr>
+          <w:ilvl w:val="1"/>
+          <w:numId w:val="4"/>
+        </w:numPr>
+      </w:pPr>
+      <w:r>
+        <w:t>Several dropped because of “infinite” values</w:t>
+      </w:r>
+      <w:r>
+        <w:t>, or no non-zero results.</w:t>
+      </w:r>
+    </w:p>
+    <w:p>
+      <w:pPr>
         <w:rPr>
           <w:b/>
           <w:bCs/>
         </w:rPr>
-        <w:t>BioMonTools</w:t>
-      </w:r>
-      <w:proofErr w:type="spellEnd"/>
+      </w:pPr>
       <w:r>
         <w:rPr>
           <w:b/>
           <w:bCs/>
         </w:rPr>
-        <w:t xml:space="preserve"> and PNW Attribute </w:t>
-      </w:r>
-      <w:proofErr w:type="gramStart"/>
+        <w:t>PREDICTORS</w:t>
+      </w:r>
+    </w:p>
+    <w:p>
+      <w:pPr>
+        <w:pStyle w:val="ListParagraph"/>
+        <w:numPr>
+          <w:ilvl w:val="0"/>
+          <w:numId w:val="3"/>
+        </w:numPr>
+      </w:pPr>
+      <w:r>
+        <w:t xml:space="preserve">Used same StreamCat predictors as O/E. </w:t>
+      </w:r>
+    </w:p>
+    <w:p>
+      <w:pPr>
+        <w:pStyle w:val="ListParagraph"/>
+        <w:numPr>
+          <w:ilvl w:val="0"/>
+          <w:numId w:val="3"/>
+        </w:numPr>
+      </w:pPr>
+      <w:r>
+        <w:t>Similarly used WS metrics at sites with matching COMID, and CAT metrics for sites without matching COMID.</w:t>
+      </w:r>
+    </w:p>
+    <w:p>
       <w:r>
         <w:rPr>
           <w:b/>
           <w:bCs/>
         </w:rPr>
-        <w:t>table</w:t>
-      </w:r>
-      <w:proofErr w:type="gramEnd"/>
+        <w:t>MMI Modeling</w:t>
+      </w:r>
+    </w:p>
+    <w:p>
+      <w:pPr>
+        <w:pStyle w:val="ListParagraph"/>
+        <w:numPr>
+          <w:ilvl w:val="0"/>
+          <w:numId w:val="5"/>
+        </w:numPr>
+      </w:pPr>
+      <w:r>
+        <w:t>Followed standard procedures used by USU</w:t>
+      </w:r>
+    </w:p>
+    <w:p>
+      <w:pPr>
+        <w:pStyle w:val="ListParagraph"/>
+        <w:numPr>
+          <w:ilvl w:val="0"/>
+          <w:numId w:val="5"/>
+        </w:numPr>
+      </w:pPr>
+      <w:r>
+        <w:t xml:space="preserve">See </w:t>
+      </w:r>
+      <w:r>
+        <w:rPr>
+          <w:i/>
+          <w:iCs/>
+        </w:rPr>
+        <w:t>Hawkins, C.P., Cao, Y. and Roper, B., 2010. Method of predicting reference condition biota affects the performance and interpretation of ecological indices. Freshwater Biology, 55(5), pp.1066-1085.</w:t>
+      </w:r>
+      <w:r>
+        <w:rPr>
+          <w:i/>
+          <w:iCs/>
+        </w:rPr>
+        <w:t xml:space="preserve"> </w:t>
+      </w:r>
+      <w:r>
+        <w:t>(Saved in IR 2026/Methodology/FW BioCriteria)</w:t>
+      </w:r>
+    </w:p>
+    <w:p>
+      <w:pPr>
+        <w:pStyle w:val="ListParagraph"/>
+        <w:numPr>
+          <w:ilvl w:val="0"/>
+          <w:numId w:val="5"/>
+        </w:numPr>
+      </w:pPr>
+      <w:r>
+        <w:t>RF models for each metric</w:t>
+      </w:r>
     </w:p>
     <w:p>
       <w:pPr>
         <w:pStyle w:val="ListParagraph"/>
         <w:numPr>
           <w:ilvl w:val="1"/>
-          <w:numId w:val="4"/>
-        </w:numPr>
-      </w:pPr>
-      <w:r>
-        <w:t>R package developed</w:t>
-      </w:r>
-      <w:r>
-        <w:t xml:space="preserve"> by Erik Leppo (Tetra Tech, available on GitHub)</w:t>
+          <w:numId w:val="5"/>
+        </w:numPr>
+      </w:pPr>
+      <w:r>
+        <w:t>Criteria for using RF modeled metrics: &gt;= 10% variance explained (good.mods)</w:t>
       </w:r>
     </w:p>
     <w:p>
@@ -800,31 +809,198 @@
         <w:pStyle w:val="ListParagraph"/>
         <w:numPr>
           <w:ilvl w:val="1"/>
-          <w:numId w:val="4"/>
-        </w:numPr>
-      </w:pPr>
-      <w:r>
-        <w:t>PNW Attribute table</w:t>
-      </w:r>
-      <w:r>
-        <w:t xml:space="preserve">: available through </w:t>
-      </w:r>
-      <w:proofErr w:type="spellStart"/>
-      <w:r>
-        <w:t>BioMonTools</w:t>
-      </w:r>
-      <w:proofErr w:type="spellEnd"/>
+          <w:numId w:val="5"/>
+        </w:numPr>
+      </w:pPr>
+      <w:r>
+        <w:t>If didn’t meet this criteria, used the raw metric in the next steps (poor.mods)</w:t>
+      </w:r>
+    </w:p>
+    <w:p>
+      <w:pPr>
+        <w:pStyle w:val="ListParagraph"/>
+        <w:numPr>
+          <w:ilvl w:val="0"/>
+          <w:numId w:val="5"/>
+        </w:numPr>
+      </w:pPr>
+      <w:r>
+        <w:t>Get predictions for each metric, based on rf models</w:t>
+      </w:r>
+    </w:p>
+    <w:p>
+      <w:pPr>
+        <w:pStyle w:val="ListParagraph"/>
+        <w:numPr>
+          <w:ilvl w:val="0"/>
+          <w:numId w:val="5"/>
+        </w:numPr>
+      </w:pPr>
+      <w:r>
+        <w:t>Get residuals</w:t>
+      </w:r>
+    </w:p>
+    <w:p>
+      <w:pPr>
+        <w:pStyle w:val="ListParagraph"/>
+        <w:numPr>
+          <w:ilvl w:val="0"/>
+          <w:numId w:val="5"/>
+        </w:numPr>
+      </w:pPr>
+      <w:r>
+        <w:t>T-tests between reference and most disturbed</w:t>
+      </w:r>
+    </w:p>
+    <w:p>
+      <w:pPr>
+        <w:pStyle w:val="ListParagraph"/>
+        <w:numPr>
+          <w:ilvl w:val="1"/>
+          <w:numId w:val="5"/>
+        </w:numPr>
+      </w:pPr>
+      <w:r>
+        <w:t>Residuals for good.mods</w:t>
+      </w:r>
+    </w:p>
+    <w:p>
+      <w:pPr>
+        <w:pStyle w:val="ListParagraph"/>
+        <w:numPr>
+          <w:ilvl w:val="1"/>
+          <w:numId w:val="5"/>
+        </w:numPr>
+      </w:pPr>
+      <w:r>
+        <w:t>Raw metrics for poor.mods</w:t>
+      </w:r>
+    </w:p>
+    <w:p>
+      <w:pPr>
+        <w:pStyle w:val="ListParagraph"/>
+        <w:numPr>
+          <w:ilvl w:val="0"/>
+          <w:numId w:val="5"/>
+        </w:numPr>
+      </w:pPr>
+      <w:r>
+        <w:t>PCA (principal components analysis) used to identify metrics with similar axis loadings (correlated metrics)</w:t>
+      </w:r>
+    </w:p>
+    <w:p>
+      <w:pPr>
+        <w:pStyle w:val="ListParagraph"/>
+        <w:numPr>
+          <w:ilvl w:val="0"/>
+          <w:numId w:val="5"/>
+        </w:numPr>
+      </w:pPr>
+      <w:r>
+        <w:t>Selecting final MMI</w:t>
+      </w:r>
+    </w:p>
+    <w:p>
+      <w:pPr>
+        <w:pStyle w:val="ListParagraph"/>
+        <w:numPr>
+          <w:ilvl w:val="1"/>
+          <w:numId w:val="5"/>
+        </w:numPr>
+      </w:pPr>
+      <w:r>
+        <w:t>Combine PCA and t-vals: ‘</w:t>
+      </w:r>
+      <w:r>
+        <w:t xml:space="preserve">pca.tval_select </w:t>
+      </w:r>
+      <w:r>
+        <w:t>FINAL FINAL</w:t>
+      </w:r>
+      <w:r>
+        <w:t xml:space="preserve"> metrics_5</w:t>
+      </w:r>
+      <w:r>
+        <w:t>.8</w:t>
+      </w:r>
+      <w:r>
+        <w:t>.24.xlsx</w:t>
+      </w:r>
+      <w:r>
+        <w:t>’</w:t>
+      </w:r>
+    </w:p>
+    <w:p>
+      <w:pPr>
+        <w:pStyle w:val="ListParagraph"/>
+        <w:numPr>
+          <w:ilvl w:val="1"/>
+          <w:numId w:val="5"/>
+        </w:numPr>
+      </w:pPr>
+      <w:r>
+        <w:t>Used absolute values for each PCA to identify the metrics with the strongest axis loadings (&gt; 0.7, or 0.6 for last axis)</w:t>
+      </w:r>
+    </w:p>
+    <w:p>
+      <w:pPr>
+        <w:pStyle w:val="ListParagraph"/>
+        <w:numPr>
+          <w:ilvl w:val="1"/>
+          <w:numId w:val="5"/>
+        </w:numPr>
+      </w:pPr>
+      <w:r>
+        <w:t>Then sorted by absolute value of t-values</w:t>
+      </w:r>
+    </w:p>
+    <w:p>
+      <w:pPr>
+        <w:pStyle w:val="ListParagraph"/>
+        <w:numPr>
+          <w:ilvl w:val="1"/>
+          <w:numId w:val="5"/>
+        </w:numPr>
+      </w:pPr>
+      <w:r>
+        <w:t>Identified what “type” of metrics were included on each axis.</w:t>
+      </w:r>
+    </w:p>
+    <w:p>
+      <w:pPr>
+        <w:pStyle w:val="ListParagraph"/>
+        <w:numPr>
+          <w:ilvl w:val="1"/>
+          <w:numId w:val="5"/>
+        </w:numPr>
+      </w:pPr>
+      <w:r>
+        <w:t>Optimal choice is take the highest t-value for each PCA axis</w:t>
+      </w:r>
     </w:p>
     <w:p>
       <w:pPr>
         <w:pStyle w:val="ListParagraph"/>
         <w:numPr>
           <w:ilvl w:val="2"/>
-          <w:numId w:val="4"/>
-        </w:numPr>
-      </w:pPr>
-      <w:r>
-        <w:t>Managed by Sean Sullivan (Rhithron)</w:t>
+          <w:numId w:val="5"/>
+        </w:numPr>
+      </w:pPr>
+      <w:r>
+        <w:t>Higher ‘t’ = greater discrimination between reference and most disturbed samples</w:t>
+      </w:r>
+    </w:p>
+    <w:p>
+      <w:pPr>
+        <w:pStyle w:val="ListParagraph"/>
+        <w:numPr>
+          <w:ilvl w:val="1"/>
+          <w:numId w:val="5"/>
+        </w:numPr>
+      </w:pPr>
+      <w:r>
+        <w:lastRenderedPageBreak/>
+        <w:t>However, also had the goal of maintaining ecological independence in the metrics chosen for each axis.</w:t>
       </w:r>
     </w:p>
     <w:p>
@@ -832,575 +1008,77 @@
         <w:pStyle w:val="ListParagraph"/>
         <w:numPr>
           <w:ilvl w:val="2"/>
-          <w:numId w:val="4"/>
-        </w:numPr>
-      </w:pPr>
-      <w:r>
-        <w:t xml:space="preserve">Discovered HABIT was missing, so Sean created a working copy for me to use until it was able to be uploaded to </w:t>
-      </w:r>
-      <w:proofErr w:type="spellStart"/>
-      <w:proofErr w:type="gramStart"/>
-      <w:r>
-        <w:t>BioMonTools</w:t>
-      </w:r>
-      <w:proofErr w:type="spellEnd"/>
-      <w:proofErr w:type="gramEnd"/>
+          <w:numId w:val="5"/>
+        </w:numPr>
+      </w:pPr>
+      <w:r>
+        <w:t>In other words, we wanted different metric types selected for each axis</w:t>
+      </w:r>
+    </w:p>
+    <w:p>
+      <w:pPr>
+        <w:pStyle w:val="ListParagraph"/>
+        <w:numPr>
+          <w:ilvl w:val="2"/>
+          <w:numId w:val="5"/>
+        </w:numPr>
+      </w:pPr>
+      <w:r>
+        <w:t xml:space="preserve">E.g., if intolerance is </w:t>
+      </w:r>
+      <w:r>
+        <w:t>highest in Axes 1 and 4, only select one axis to include an intolerance metric.</w:t>
+      </w:r>
+    </w:p>
+    <w:p>
+      <w:pPr>
+        <w:pStyle w:val="ListParagraph"/>
+        <w:numPr>
+          <w:ilvl w:val="2"/>
+          <w:numId w:val="5"/>
+        </w:numPr>
+      </w:pPr>
+      <w:r>
+        <w:t>This helps reduce redundancy in the metrics and expands the types of disturbances potentially identifiable by the MMI.</w:t>
+      </w:r>
     </w:p>
     <w:p>
       <w:pPr>
         <w:pStyle w:val="ListParagraph"/>
         <w:numPr>
           <w:ilvl w:val="1"/>
-          <w:numId w:val="4"/>
-        </w:numPr>
-      </w:pPr>
-      <w:r>
-        <w:t xml:space="preserve">Aligned DEQ bugs to </w:t>
-      </w:r>
-      <w:proofErr w:type="spellStart"/>
-      <w:r>
-        <w:t>BioMonTools</w:t>
-      </w:r>
-      <w:proofErr w:type="spellEnd"/>
-      <w:r>
-        <w:t xml:space="preserve"> taxonomy.</w:t>
-      </w:r>
-    </w:p>
-    <w:p>
-      <w:pPr>
-        <w:pStyle w:val="ListParagraph"/>
-        <w:numPr>
-          <w:ilvl w:val="1"/>
-          <w:numId w:val="4"/>
-        </w:numPr>
-      </w:pPr>
-      <w:r>
-        <w:t xml:space="preserve">Used that linkage to join with attributes, which are used for metric </w:t>
-      </w:r>
-      <w:proofErr w:type="gramStart"/>
-      <w:r>
-        <w:t>calculations</w:t>
-      </w:r>
-      <w:proofErr w:type="gramEnd"/>
-    </w:p>
-    <w:p>
-      <w:pPr>
-        <w:pStyle w:val="ListParagraph"/>
-        <w:numPr>
-          <w:ilvl w:val="1"/>
-          <w:numId w:val="4"/>
-        </w:numPr>
-      </w:pPr>
-      <w:r>
-        <w:t>“Excluded” function allows for calculation of richness metrics (</w:t>
-      </w:r>
-      <w:proofErr w:type="spellStart"/>
-      <w:r>
-        <w:t>nt</w:t>
-      </w:r>
-      <w:proofErr w:type="spellEnd"/>
-      <w:r>
-        <w:t xml:space="preserve"> = # of taxa, pt = % of taxa), without need for data to have labs submit “Unique taxon”.</w:t>
-      </w:r>
-    </w:p>
-    <w:p>
-      <w:pPr>
-        <w:pStyle w:val="ListParagraph"/>
-        <w:numPr>
-          <w:ilvl w:val="0"/>
-          <w:numId w:val="4"/>
-        </w:numPr>
-      </w:pPr>
-      <w:r>
-        <w:t>Hundreds of metrics calculated.</w:t>
-      </w:r>
-    </w:p>
-    <w:p>
-      <w:pPr>
-        <w:pStyle w:val="ListParagraph"/>
-        <w:numPr>
-          <w:ilvl w:val="1"/>
-          <w:numId w:val="4"/>
-        </w:numPr>
-      </w:pPr>
-      <w:r>
-        <w:t>Several dropped because of “infinite” values</w:t>
-      </w:r>
-      <w:r>
-        <w:t>, or no non-zero results.</w:t>
-      </w:r>
-    </w:p>
+          <w:numId w:val="5"/>
+        </w:numPr>
+      </w:pPr>
+      <w:r>
+        <w:t>Ultimately, selected two candidate models</w:t>
+      </w:r>
+    </w:p>
+    <w:p/>
     <w:p>
       <w:pPr>
         <w:rPr>
           <w:b/>
           <w:bCs/>
+          <w:color w:val="00B050"/>
         </w:rPr>
       </w:pPr>
       <w:r>
         <w:rPr>
           <w:b/>
           <w:bCs/>
-        </w:rPr>
-        <w:t>PREDICTORS</w:t>
-      </w:r>
-    </w:p>
-    <w:p>
-      <w:pPr>
-        <w:pStyle w:val="ListParagraph"/>
-        <w:numPr>
-          <w:ilvl w:val="0"/>
-          <w:numId w:val="3"/>
-        </w:numPr>
-      </w:pPr>
-      <w:r>
-        <w:t xml:space="preserve">Used same StreamCat predictors as O/E. </w:t>
-      </w:r>
-    </w:p>
-    <w:p>
-      <w:pPr>
-        <w:pStyle w:val="ListParagraph"/>
-        <w:numPr>
-          <w:ilvl w:val="0"/>
-          <w:numId w:val="3"/>
-        </w:numPr>
-      </w:pPr>
-      <w:r>
-        <w:t>Similarly used WS metrics at sites with matching COMID, and CAT metrics for sites without matching COMID.</w:t>
-      </w:r>
-    </w:p>
-    <w:p>
+          <w:color w:val="00B050"/>
+        </w:rPr>
+        <w:t>SLH 8.6.24: discovered some errors in sites use din MOST and REF pops.  Removed and re-ran modeling.  Only 4-metric model fully explored.  Exact same metrics chosen. Very similar modeling results.</w:t>
+      </w:r>
       <w:r>
         <w:rPr>
           <w:b/>
           <w:bCs/>
-        </w:rPr>
-        <w:t>MMI Modeling</w:t>
-      </w:r>
-    </w:p>
-    <w:p>
-      <w:pPr>
-        <w:pStyle w:val="ListParagraph"/>
-        <w:numPr>
-          <w:ilvl w:val="0"/>
-          <w:numId w:val="5"/>
-        </w:numPr>
-      </w:pPr>
-      <w:r>
-        <w:t xml:space="preserve">Followed standard procedures used by </w:t>
-      </w:r>
-      <w:proofErr w:type="gramStart"/>
-      <w:r>
-        <w:t>USU</w:t>
-      </w:r>
-      <w:proofErr w:type="gramEnd"/>
-    </w:p>
-    <w:p>
-      <w:pPr>
-        <w:pStyle w:val="ListParagraph"/>
-        <w:numPr>
-          <w:ilvl w:val="0"/>
-          <w:numId w:val="5"/>
-        </w:numPr>
-      </w:pPr>
-      <w:r>
-        <w:t xml:space="preserve">See </w:t>
-      </w:r>
-      <w:r>
-        <w:rPr>
-          <w:i/>
-          <w:iCs/>
-        </w:rPr>
-        <w:t>Hawkins, C.P., Cao, Y. and Roper, B., 2010. Method of predicting reference condition biota affects the performance and interpretation of ecological indices. Freshwater Biology, 55(5), pp.1066-1085.</w:t>
-      </w:r>
-      <w:r>
-        <w:rPr>
-          <w:i/>
-          <w:iCs/>
-        </w:rPr>
-        <w:t xml:space="preserve"> </w:t>
-      </w:r>
-      <w:r>
-        <w:t xml:space="preserve">(Saved in IR 2026/Methodology/FW </w:t>
-      </w:r>
-      <w:proofErr w:type="spellStart"/>
-      <w:r>
-        <w:t>BioCriteria</w:t>
-      </w:r>
-      <w:proofErr w:type="spellEnd"/>
-      <w:r>
-        <w:t>)</w:t>
-      </w:r>
-    </w:p>
-    <w:p>
-      <w:pPr>
-        <w:pStyle w:val="ListParagraph"/>
-        <w:numPr>
-          <w:ilvl w:val="0"/>
-          <w:numId w:val="5"/>
-        </w:numPr>
-      </w:pPr>
-      <w:r>
-        <w:t>RF models for each metric</w:t>
-      </w:r>
-    </w:p>
-    <w:p>
-      <w:pPr>
-        <w:pStyle w:val="ListParagraph"/>
-        <w:numPr>
-          <w:ilvl w:val="1"/>
-          <w:numId w:val="5"/>
-        </w:numPr>
-      </w:pPr>
-      <w:r>
-        <w:t>Criteria for using RF modeled metrics: &gt;= 10% variance explained (</w:t>
-      </w:r>
-      <w:proofErr w:type="spellStart"/>
-      <w:proofErr w:type="gramStart"/>
-      <w:r>
-        <w:t>good.mods</w:t>
-      </w:r>
-      <w:proofErr w:type="spellEnd"/>
-      <w:proofErr w:type="gramEnd"/>
-      <w:r>
-        <w:t>)</w:t>
-      </w:r>
-    </w:p>
-    <w:p>
-      <w:pPr>
-        <w:pStyle w:val="ListParagraph"/>
-        <w:numPr>
-          <w:ilvl w:val="1"/>
-          <w:numId w:val="5"/>
-        </w:numPr>
-      </w:pPr>
-      <w:r>
-        <w:t>If didn’t meet this criteria, used the raw metric in the next steps (</w:t>
-      </w:r>
-      <w:proofErr w:type="spellStart"/>
-      <w:proofErr w:type="gramStart"/>
-      <w:r>
-        <w:t>poor.mods</w:t>
-      </w:r>
-      <w:proofErr w:type="spellEnd"/>
-      <w:proofErr w:type="gramEnd"/>
-      <w:r>
-        <w:t>)</w:t>
-      </w:r>
-    </w:p>
-    <w:p>
-      <w:pPr>
-        <w:pStyle w:val="ListParagraph"/>
-        <w:numPr>
-          <w:ilvl w:val="0"/>
-          <w:numId w:val="5"/>
-        </w:numPr>
-      </w:pPr>
-      <w:r>
-        <w:t xml:space="preserve">Get predictions for each metric, based on rf </w:t>
-      </w:r>
-      <w:proofErr w:type="gramStart"/>
-      <w:r>
-        <w:t>models</w:t>
-      </w:r>
-      <w:proofErr w:type="gramEnd"/>
-    </w:p>
-    <w:p>
-      <w:pPr>
-        <w:pStyle w:val="ListParagraph"/>
-        <w:numPr>
-          <w:ilvl w:val="0"/>
-          <w:numId w:val="5"/>
-        </w:numPr>
-      </w:pPr>
-      <w:r>
-        <w:t xml:space="preserve">Get </w:t>
-      </w:r>
-      <w:proofErr w:type="gramStart"/>
-      <w:r>
-        <w:t>residuals</w:t>
-      </w:r>
-      <w:proofErr w:type="gramEnd"/>
-    </w:p>
-    <w:p>
-      <w:pPr>
-        <w:pStyle w:val="ListParagraph"/>
-        <w:numPr>
-          <w:ilvl w:val="0"/>
-          <w:numId w:val="5"/>
-        </w:numPr>
-      </w:pPr>
-      <w:r>
-        <w:t>T-tests between reference and most disturbed</w:t>
-      </w:r>
-    </w:p>
-    <w:p>
-      <w:pPr>
-        <w:pStyle w:val="ListParagraph"/>
-        <w:numPr>
-          <w:ilvl w:val="1"/>
-          <w:numId w:val="5"/>
-        </w:numPr>
-      </w:pPr>
-      <w:r>
-        <w:t xml:space="preserve">Residuals for </w:t>
-      </w:r>
-      <w:proofErr w:type="spellStart"/>
-      <w:proofErr w:type="gramStart"/>
-      <w:r>
-        <w:t>good.mods</w:t>
-      </w:r>
-      <w:proofErr w:type="spellEnd"/>
-      <w:proofErr w:type="gramEnd"/>
-    </w:p>
-    <w:p>
-      <w:pPr>
-        <w:pStyle w:val="ListParagraph"/>
-        <w:numPr>
-          <w:ilvl w:val="1"/>
-          <w:numId w:val="5"/>
-        </w:numPr>
-      </w:pPr>
-      <w:r>
-        <w:t xml:space="preserve">Raw metrics for </w:t>
-      </w:r>
-      <w:proofErr w:type="spellStart"/>
-      <w:proofErr w:type="gramStart"/>
-      <w:r>
-        <w:t>poor.mods</w:t>
-      </w:r>
-      <w:proofErr w:type="spellEnd"/>
-      <w:proofErr w:type="gramEnd"/>
-    </w:p>
-    <w:p>
-      <w:pPr>
-        <w:pStyle w:val="ListParagraph"/>
-        <w:numPr>
-          <w:ilvl w:val="0"/>
-          <w:numId w:val="5"/>
-        </w:numPr>
-      </w:pPr>
-      <w:r>
-        <w:t>PCA (principal components analysis) used to identify metrics with similar axis loadings (correlated metrics)</w:t>
-      </w:r>
-    </w:p>
-    <w:p>
-      <w:pPr>
-        <w:pStyle w:val="ListParagraph"/>
-        <w:numPr>
-          <w:ilvl w:val="0"/>
-          <w:numId w:val="5"/>
-        </w:numPr>
-      </w:pPr>
-      <w:r>
-        <w:t>Selecting final MMI</w:t>
-      </w:r>
-    </w:p>
-    <w:p>
-      <w:pPr>
-        <w:pStyle w:val="ListParagraph"/>
-        <w:numPr>
-          <w:ilvl w:val="1"/>
-          <w:numId w:val="5"/>
-        </w:numPr>
-      </w:pPr>
-      <w:r>
-        <w:t>Combine PCA and t-</w:t>
-      </w:r>
-      <w:proofErr w:type="spellStart"/>
-      <w:r>
-        <w:t>vals</w:t>
-      </w:r>
-      <w:proofErr w:type="spellEnd"/>
-      <w:r>
-        <w:t>: ‘</w:t>
-      </w:r>
-      <w:proofErr w:type="spellStart"/>
-      <w:proofErr w:type="gramStart"/>
-      <w:r>
-        <w:t>pca.tval</w:t>
-      </w:r>
-      <w:proofErr w:type="gramEnd"/>
-      <w:r>
-        <w:t>_select</w:t>
-      </w:r>
-      <w:proofErr w:type="spellEnd"/>
-      <w:r>
-        <w:t xml:space="preserve"> </w:t>
-      </w:r>
-      <w:r>
-        <w:t xml:space="preserve">FINAL </w:t>
-      </w:r>
-      <w:proofErr w:type="spellStart"/>
-      <w:r>
-        <w:t>FINAL</w:t>
-      </w:r>
-      <w:proofErr w:type="spellEnd"/>
-      <w:r>
-        <w:t xml:space="preserve"> metrics_5</w:t>
-      </w:r>
-      <w:r>
-        <w:t>.8</w:t>
-      </w:r>
-      <w:r>
-        <w:t>.24.xlsx</w:t>
-      </w:r>
-      <w:r>
-        <w:t>’</w:t>
-      </w:r>
-    </w:p>
-    <w:p>
-      <w:pPr>
-        <w:pStyle w:val="ListParagraph"/>
-        <w:numPr>
-          <w:ilvl w:val="1"/>
-          <w:numId w:val="5"/>
-        </w:numPr>
-      </w:pPr>
-      <w:r>
-        <w:t>Used absolute values for each PCA to identify the metrics with the strongest axis loadings (&gt; 0.7, or 0.6 for last axis)</w:t>
-      </w:r>
-    </w:p>
-    <w:p>
-      <w:pPr>
-        <w:pStyle w:val="ListParagraph"/>
-        <w:numPr>
-          <w:ilvl w:val="1"/>
-          <w:numId w:val="5"/>
-        </w:numPr>
-      </w:pPr>
-      <w:r>
-        <w:t>Then sorted by absolute value of t-</w:t>
-      </w:r>
-      <w:proofErr w:type="gramStart"/>
-      <w:r>
-        <w:t>values</w:t>
-      </w:r>
-      <w:proofErr w:type="gramEnd"/>
-    </w:p>
-    <w:p>
-      <w:pPr>
-        <w:pStyle w:val="ListParagraph"/>
-        <w:numPr>
-          <w:ilvl w:val="1"/>
-          <w:numId w:val="5"/>
-        </w:numPr>
-      </w:pPr>
-      <w:r>
-        <w:t>Identified what “type” of metrics were included on each axis.</w:t>
-      </w:r>
-    </w:p>
-    <w:p>
-      <w:pPr>
-        <w:pStyle w:val="ListParagraph"/>
-        <w:numPr>
-          <w:ilvl w:val="1"/>
-          <w:numId w:val="5"/>
-        </w:numPr>
-      </w:pPr>
-      <w:r>
-        <w:t xml:space="preserve">Optimal choice is </w:t>
-      </w:r>
-      <w:proofErr w:type="gramStart"/>
-      <w:r>
-        <w:t>take</w:t>
-      </w:r>
-      <w:proofErr w:type="gramEnd"/>
-      <w:r>
-        <w:t xml:space="preserve"> the highest t-value for each PCA axis</w:t>
-      </w:r>
-    </w:p>
-    <w:p>
-      <w:pPr>
-        <w:pStyle w:val="ListParagraph"/>
-        <w:numPr>
-          <w:ilvl w:val="2"/>
-          <w:numId w:val="5"/>
-        </w:numPr>
-      </w:pPr>
-      <w:r>
-        <w:t>Higher ‘t’ = greater discrimination between reference and most disturbed samples</w:t>
-      </w:r>
-    </w:p>
-    <w:p>
-      <w:pPr>
-        <w:pStyle w:val="ListParagraph"/>
-        <w:numPr>
-          <w:ilvl w:val="1"/>
-          <w:numId w:val="5"/>
-        </w:numPr>
-      </w:pPr>
-      <w:r>
-        <w:lastRenderedPageBreak/>
-        <w:t>However, also had the goal of maintaining ecological independence in the metrics chosen for each axis.</w:t>
-      </w:r>
-    </w:p>
-    <w:p>
-      <w:pPr>
-        <w:pStyle w:val="ListParagraph"/>
-        <w:numPr>
-          <w:ilvl w:val="2"/>
-          <w:numId w:val="5"/>
-        </w:numPr>
-      </w:pPr>
-      <w:r>
-        <w:t xml:space="preserve">In other words, we wanted different metric types selected for each </w:t>
-      </w:r>
-      <w:proofErr w:type="gramStart"/>
-      <w:r>
-        <w:t>axis</w:t>
-      </w:r>
-      <w:proofErr w:type="gramEnd"/>
-    </w:p>
-    <w:p>
-      <w:pPr>
-        <w:pStyle w:val="ListParagraph"/>
-        <w:numPr>
-          <w:ilvl w:val="2"/>
-          <w:numId w:val="5"/>
-        </w:numPr>
-      </w:pPr>
-      <w:r>
-        <w:t xml:space="preserve">E.g., if intolerance is </w:t>
-      </w:r>
-      <w:r>
-        <w:t>highest in Axes 1 and 4, only select one axis to include an intolerance metric.</w:t>
-      </w:r>
-    </w:p>
-    <w:p>
-      <w:pPr>
-        <w:pStyle w:val="ListParagraph"/>
-        <w:numPr>
-          <w:ilvl w:val="2"/>
-          <w:numId w:val="5"/>
-        </w:numPr>
-      </w:pPr>
-      <w:r>
-        <w:t>This helps reduce redundancy in the metrics and expands the types of disturbances potentially identifiable by the MMI.</w:t>
-      </w:r>
-    </w:p>
-    <w:p>
-      <w:pPr>
-        <w:pStyle w:val="ListParagraph"/>
-        <w:numPr>
-          <w:ilvl w:val="1"/>
-          <w:numId w:val="5"/>
-        </w:numPr>
-      </w:pPr>
-      <w:r>
-        <w:t xml:space="preserve">Ultimately, selected two candidate </w:t>
-      </w:r>
-      <w:proofErr w:type="gramStart"/>
-      <w:r>
-        <w:t>models</w:t>
-      </w:r>
-      <w:proofErr w:type="gramEnd"/>
-    </w:p>
-    <w:p>
-      <w:pPr>
-        <w:pStyle w:val="ListParagraph"/>
-        <w:ind w:left="2160"/>
-      </w:pPr>
+          <w:color w:val="00B050"/>
+        </w:rPr>
+        <w:t xml:space="preserve"> Results reported for 8.6.24 model.</w:t>
+      </w:r>
     </w:p>
     <w:tbl>
       <w:tblPr>
@@ -1436,6 +1114,7 @@
                 <w:rFonts w:ascii="Calibri" w:eastAsia="Times New Roman" w:hAnsi="Calibri" w:cs="Calibri"/>
                 <w:b/>
                 <w:bCs/>
+                <w:strike/>
                 <w:color w:val="000000"/>
                 <w:kern w:val="0"/>
                 <w14:ligatures w14:val="none"/>
@@ -1446,6 +1125,7 @@
                 <w:rFonts w:ascii="Calibri" w:eastAsia="Times New Roman" w:hAnsi="Calibri" w:cs="Calibri"/>
                 <w:b/>
                 <w:bCs/>
+                <w:strike/>
                 <w:color w:val="000000"/>
                 <w:kern w:val="0"/>
                 <w14:ligatures w14:val="none"/>
@@ -1477,6 +1157,7 @@
                 <w:bCs/>
                 <w:color w:val="000000"/>
                 <w:kern w:val="0"/>
+                <w:highlight w:val="yellow"/>
                 <w14:ligatures w14:val="none"/>
               </w:rPr>
             </w:pPr>
@@ -1487,6 +1168,7 @@
                 <w:bCs/>
                 <w:color w:val="000000"/>
                 <w:kern w:val="0"/>
+                <w:highlight w:val="yellow"/>
                 <w14:ligatures w14:val="none"/>
               </w:rPr>
               <w:t>2nd choice</w:t>
@@ -1517,22 +1199,22 @@
               <w:spacing w:after="0" w:line="240" w:lineRule="auto"/>
               <w:rPr>
                 <w:rFonts w:ascii="Calibri" w:eastAsia="Times New Roman" w:hAnsi="Calibri" w:cs="Calibri"/>
+                <w:strike/>
                 <w:color w:val="000000"/>
                 <w:kern w:val="0"/>
                 <w14:ligatures w14:val="none"/>
               </w:rPr>
             </w:pPr>
-            <w:proofErr w:type="spellStart"/>
             <w:r>
               <w:rPr>
                 <w:rFonts w:ascii="Calibri" w:eastAsia="Times New Roman" w:hAnsi="Calibri" w:cs="Calibri"/>
+                <w:strike/>
                 <w:color w:val="000000"/>
                 <w:kern w:val="0"/>
                 <w14:ligatures w14:val="none"/>
               </w:rPr>
               <w:t>pt_habitat_rheo_resid</w:t>
             </w:r>
-            <w:proofErr w:type="spellEnd"/>
           </w:p>
         </w:tc>
         <w:tc>
@@ -1556,20 +1238,20 @@
                 <w:rFonts w:ascii="Calibri" w:eastAsia="Times New Roman" w:hAnsi="Calibri" w:cs="Calibri"/>
                 <w:color w:val="000000"/>
                 <w:kern w:val="0"/>
+                <w:highlight w:val="yellow"/>
                 <w14:ligatures w14:val="none"/>
               </w:rPr>
             </w:pPr>
-            <w:proofErr w:type="spellStart"/>
             <w:r>
               <w:rPr>
                 <w:rFonts w:ascii="Calibri" w:eastAsia="Times New Roman" w:hAnsi="Calibri" w:cs="Calibri"/>
                 <w:color w:val="000000"/>
                 <w:kern w:val="0"/>
+                <w:highlight w:val="yellow"/>
                 <w14:ligatures w14:val="none"/>
               </w:rPr>
               <w:t>pt_tv_intol_resid</w:t>
             </w:r>
-            <w:proofErr w:type="spellEnd"/>
           </w:p>
         </w:tc>
       </w:tr>
@@ -1596,22 +1278,22 @@
               <w:spacing w:after="0" w:line="240" w:lineRule="auto"/>
               <w:rPr>
                 <w:rFonts w:ascii="Calibri" w:eastAsia="Times New Roman" w:hAnsi="Calibri" w:cs="Calibri"/>
+                <w:strike/>
                 <w:color w:val="000000"/>
                 <w:kern w:val="0"/>
                 <w14:ligatures w14:val="none"/>
               </w:rPr>
             </w:pPr>
-            <w:proofErr w:type="spellStart"/>
             <w:r>
               <w:rPr>
                 <w:rFonts w:ascii="Calibri" w:eastAsia="Times New Roman" w:hAnsi="Calibri" w:cs="Calibri"/>
+                <w:strike/>
                 <w:color w:val="000000"/>
                 <w:kern w:val="0"/>
                 <w14:ligatures w14:val="none"/>
               </w:rPr>
               <w:t>nt_habit_cling_resid</w:t>
             </w:r>
-            <w:proofErr w:type="spellEnd"/>
           </w:p>
         </w:tc>
         <w:tc>
@@ -1635,20 +1317,20 @@
                 <w:rFonts w:ascii="Calibri" w:eastAsia="Times New Roman" w:hAnsi="Calibri" w:cs="Calibri"/>
                 <w:color w:val="000000"/>
                 <w:kern w:val="0"/>
+                <w:highlight w:val="yellow"/>
                 <w14:ligatures w14:val="none"/>
               </w:rPr>
             </w:pPr>
-            <w:proofErr w:type="spellStart"/>
             <w:r>
               <w:rPr>
                 <w:rFonts w:ascii="Calibri" w:eastAsia="Times New Roman" w:hAnsi="Calibri" w:cs="Calibri"/>
                 <w:color w:val="000000"/>
                 <w:kern w:val="0"/>
+                <w:highlight w:val="yellow"/>
                 <w14:ligatures w14:val="none"/>
               </w:rPr>
               <w:t>nt_habitat_rheo_resid</w:t>
             </w:r>
-            <w:proofErr w:type="spellEnd"/>
           </w:p>
         </w:tc>
       </w:tr>
@@ -1675,22 +1357,22 @@
               <w:spacing w:after="0" w:line="240" w:lineRule="auto"/>
               <w:rPr>
                 <w:rFonts w:ascii="Calibri" w:eastAsia="Times New Roman" w:hAnsi="Calibri" w:cs="Calibri"/>
+                <w:strike/>
                 <w:color w:val="000000"/>
                 <w:kern w:val="0"/>
                 <w14:ligatures w14:val="none"/>
               </w:rPr>
             </w:pPr>
-            <w:proofErr w:type="spellStart"/>
             <w:r>
               <w:rPr>
                 <w:rFonts w:ascii="Calibri" w:eastAsia="Times New Roman" w:hAnsi="Calibri" w:cs="Calibri"/>
+                <w:strike/>
                 <w:color w:val="000000"/>
                 <w:kern w:val="0"/>
                 <w14:ligatures w14:val="none"/>
               </w:rPr>
               <w:t>pt_ti_stenocold_cold_cool_resid</w:t>
             </w:r>
-            <w:proofErr w:type="spellEnd"/>
           </w:p>
         </w:tc>
         <w:tc>
@@ -1714,20 +1396,20 @@
                 <w:rFonts w:ascii="Calibri" w:eastAsia="Times New Roman" w:hAnsi="Calibri" w:cs="Calibri"/>
                 <w:color w:val="000000"/>
                 <w:kern w:val="0"/>
+                <w:highlight w:val="yellow"/>
                 <w14:ligatures w14:val="none"/>
               </w:rPr>
             </w:pPr>
-            <w:proofErr w:type="spellStart"/>
             <w:r>
               <w:rPr>
                 <w:rFonts w:ascii="Calibri" w:eastAsia="Times New Roman" w:hAnsi="Calibri" w:cs="Calibri"/>
                 <w:color w:val="000000"/>
                 <w:kern w:val="0"/>
+                <w:highlight w:val="yellow"/>
                 <w14:ligatures w14:val="none"/>
               </w:rPr>
               <w:t>pt_ti_stenocold_cold_cool_resid</w:t>
             </w:r>
-            <w:proofErr w:type="spellEnd"/>
           </w:p>
         </w:tc>
       </w:tr>
@@ -1754,22 +1436,22 @@
               <w:spacing w:after="0" w:line="240" w:lineRule="auto"/>
               <w:rPr>
                 <w:rFonts w:ascii="Calibri" w:eastAsia="Times New Roman" w:hAnsi="Calibri" w:cs="Calibri"/>
+                <w:strike/>
                 <w:color w:val="000000"/>
                 <w:kern w:val="0"/>
                 <w14:ligatures w14:val="none"/>
               </w:rPr>
             </w:pPr>
-            <w:proofErr w:type="spellStart"/>
             <w:r>
               <w:rPr>
                 <w:rFonts w:ascii="Calibri" w:eastAsia="Times New Roman" w:hAnsi="Calibri" w:cs="Calibri"/>
+                <w:strike/>
                 <w:color w:val="000000"/>
                 <w:kern w:val="0"/>
                 <w14:ligatures w14:val="none"/>
               </w:rPr>
               <w:t>pi_tv_intol_resid</w:t>
             </w:r>
-            <w:proofErr w:type="spellEnd"/>
           </w:p>
         </w:tc>
         <w:tc>
@@ -1793,20 +1475,20 @@
                 <w:rFonts w:ascii="Calibri" w:eastAsia="Times New Roman" w:hAnsi="Calibri" w:cs="Calibri"/>
                 <w:color w:val="000000"/>
                 <w:kern w:val="0"/>
+                <w:highlight w:val="yellow"/>
                 <w14:ligatures w14:val="none"/>
               </w:rPr>
             </w:pPr>
-            <w:proofErr w:type="spellStart"/>
             <w:r>
               <w:rPr>
                 <w:rFonts w:ascii="Calibri" w:eastAsia="Times New Roman" w:hAnsi="Calibri" w:cs="Calibri"/>
                 <w:color w:val="000000"/>
                 <w:kern w:val="0"/>
+                <w:highlight w:val="yellow"/>
                 <w14:ligatures w14:val="none"/>
               </w:rPr>
-              <w:t>pi_POET</w:t>
+              <w:t>pi_EPTNoHydro_resid</w:t>
             </w:r>
-            <w:proofErr w:type="spellEnd"/>
           </w:p>
         </w:tc>
       </w:tr>
@@ -1833,22 +1515,22 @@
               <w:spacing w:after="0" w:line="240" w:lineRule="auto"/>
               <w:rPr>
                 <w:rFonts w:ascii="Calibri" w:eastAsia="Times New Roman" w:hAnsi="Calibri" w:cs="Calibri"/>
+                <w:strike/>
                 <w:color w:val="000000"/>
                 <w:kern w:val="0"/>
                 <w14:ligatures w14:val="none"/>
               </w:rPr>
             </w:pPr>
-            <w:proofErr w:type="spellStart"/>
             <w:r>
               <w:rPr>
                 <w:rFonts w:ascii="Calibri" w:eastAsia="Times New Roman" w:hAnsi="Calibri" w:cs="Calibri"/>
+                <w:strike/>
                 <w:color w:val="000000"/>
                 <w:kern w:val="0"/>
                 <w14:ligatures w14:val="none"/>
               </w:rPr>
               <w:t>pi_Pleco_resid</w:t>
             </w:r>
-            <w:proofErr w:type="spellEnd"/>
           </w:p>
         </w:tc>
         <w:tc>
@@ -1913,8 +1595,14 @@
           <w:ilvl w:val="2"/>
           <w:numId w:val="5"/>
         </w:numPr>
-      </w:pPr>
-      <w:r>
+        <w:rPr>
+          <w:strike/>
+        </w:rPr>
+      </w:pPr>
+      <w:r>
+        <w:rPr>
+          <w:strike/>
+        </w:rPr>
         <w:t xml:space="preserve">5 metrics: </w:t>
       </w:r>
     </w:p>
@@ -1925,14 +1613,26 @@
           <w:ilvl w:val="3"/>
           <w:numId w:val="5"/>
         </w:numPr>
-      </w:pPr>
-      <w:r>
+        <w:rPr>
+          <w:strike/>
+        </w:rPr>
+      </w:pPr>
+      <w:r>
+        <w:rPr>
+          <w:strike/>
+        </w:rPr>
         <w:t>t = -12.6</w:t>
       </w:r>
       <w:r>
+        <w:rPr>
+          <w:strike/>
+        </w:rPr>
         <w:t>1</w:t>
       </w:r>
       <w:r>
+        <w:rPr>
+          <w:strike/>
+        </w:rPr>
         <w:t>6, p &lt; 2.2e-16</w:t>
       </w:r>
     </w:p>
@@ -1943,14 +1643,26 @@
           <w:ilvl w:val="3"/>
           <w:numId w:val="5"/>
         </w:numPr>
-      </w:pPr>
-      <w:r>
+        <w:rPr>
+          <w:strike/>
+        </w:rPr>
+      </w:pPr>
+      <w:r>
+        <w:rPr>
+          <w:strike/>
+        </w:rPr>
         <w:t>mean Most = 0.4</w:t>
       </w:r>
       <w:r>
+        <w:rPr>
+          <w:strike/>
+        </w:rPr>
         <w:t>38</w:t>
       </w:r>
       <w:r>
+        <w:rPr>
+          <w:strike/>
+        </w:rPr>
         <w:t>, mean REF = 0.680</w:t>
       </w:r>
     </w:p>
@@ -1962,11 +1674,13 @@
           <w:numId w:val="5"/>
         </w:numPr>
         <w:rPr>
+          <w:strike/>
           <w:highlight w:val="yellow"/>
         </w:rPr>
       </w:pPr>
       <w:r>
         <w:rPr>
+          <w:strike/>
           <w:highlight w:val="yellow"/>
         </w:rPr>
         <w:t xml:space="preserve">4 metrics: </w:t>
@@ -1987,19 +1701,33 @@
         <w:rPr>
           <w:highlight w:val="yellow"/>
         </w:rPr>
-        <w:t>t = -13.</w:t>
-      </w:r>
-      <w:r>
-        <w:rPr>
+        <w:t xml:space="preserve">t = </w:t>
+      </w:r>
+      <w:r>
+        <w:rPr>
+          <w:strike/>
           <w:highlight w:val="yellow"/>
         </w:rPr>
+        <w:t>-13.</w:t>
+      </w:r>
+      <w:r>
+        <w:rPr>
+          <w:strike/>
+          <w:highlight w:val="yellow"/>
+        </w:rPr>
         <w:t>412</w:t>
       </w:r>
       <w:r>
         <w:rPr>
           <w:highlight w:val="yellow"/>
         </w:rPr>
-        <w:t>, p &lt; 2.2e-16</w:t>
+        <w:t xml:space="preserve"> -12.583,</w:t>
+      </w:r>
+      <w:r>
+        <w:rPr>
+          <w:highlight w:val="yellow"/>
+        </w:rPr>
+        <w:t xml:space="preserve"> p &lt; 2.2e-16</w:t>
       </w:r>
     </w:p>
     <w:p>
@@ -2017,26 +1745,68 @@
         <w:rPr>
           <w:highlight w:val="yellow"/>
         </w:rPr>
-        <w:t>mean Most = 0.4</w:t>
-      </w:r>
-      <w:r>
-        <w:rPr>
+        <w:t xml:space="preserve">mean Most = </w:t>
+      </w:r>
+      <w:r>
+        <w:rPr>
+          <w:strike/>
           <w:highlight w:val="yellow"/>
         </w:rPr>
+        <w:t>0.4</w:t>
+      </w:r>
+      <w:r>
+        <w:rPr>
+          <w:strike/>
+          <w:highlight w:val="yellow"/>
+        </w:rPr>
         <w:t>6</w:t>
       </w:r>
       <w:r>
         <w:rPr>
+          <w:strike/>
           <w:highlight w:val="yellow"/>
         </w:rPr>
-        <w:t>1, mean REF = 0.7</w:t>
+        <w:t>1</w:t>
       </w:r>
       <w:r>
         <w:rPr>
           <w:highlight w:val="yellow"/>
         </w:rPr>
+        <w:t xml:space="preserve"> 0.457</w:t>
+      </w:r>
+      <w:r>
+        <w:rPr>
+          <w:highlight w:val="yellow"/>
+        </w:rPr>
+        <w:t xml:space="preserve">, mean REF = </w:t>
+      </w:r>
+      <w:r>
+        <w:rPr>
+          <w:strike/>
+          <w:highlight w:val="yellow"/>
+        </w:rPr>
+        <w:t>0.7</w:t>
+      </w:r>
+      <w:r>
+        <w:rPr>
+          <w:strike/>
+          <w:highlight w:val="yellow"/>
+        </w:rPr>
         <w:t>32</w:t>
       </w:r>
+      <w:r>
+        <w:rPr>
+          <w:strike/>
+          <w:highlight w:val="yellow"/>
+        </w:rPr>
+        <w:t xml:space="preserve"> </w:t>
+      </w:r>
+      <w:r>
+        <w:rPr>
+          <w:highlight w:val="yellow"/>
+        </w:rPr>
+        <w:t>0.730</w:t>
+      </w:r>
     </w:p>
     <w:p>
       <w:pPr>
@@ -2058,19 +1828,9 @@
           <w:numId w:val="5"/>
         </w:numPr>
       </w:pPr>
-      <w:proofErr w:type="spellStart"/>
-      <w:r>
-        <w:t>Pt_tv_intol</w:t>
-      </w:r>
-      <w:proofErr w:type="spellEnd"/>
-      <w:r>
-        <w:t xml:space="preserve">: 36% variability </w:t>
-      </w:r>
-      <w:proofErr w:type="gramStart"/>
-      <w:r>
-        <w:t>explained</w:t>
-      </w:r>
-      <w:proofErr w:type="gramEnd"/>
+      <w:r>
+        <w:t>Pt_tv_intol: 36% variability explained</w:t>
+      </w:r>
     </w:p>
     <w:p>
       <w:pPr>
@@ -2140,19 +1900,12 @@
           <w:numId w:val="5"/>
         </w:numPr>
       </w:pPr>
-      <w:proofErr w:type="spellStart"/>
       <w:r>
         <w:t>nt_habitat_rheo</w:t>
       </w:r>
-      <w:proofErr w:type="spellEnd"/>
-      <w:r>
-        <w:t xml:space="preserve">: 18% variability </w:t>
-      </w:r>
-      <w:proofErr w:type="gramStart"/>
-      <w:r>
-        <w:t>explained</w:t>
-      </w:r>
-      <w:proofErr w:type="gramEnd"/>
+      <w:r>
+        <w:t>: 18% variability explained</w:t>
+      </w:r>
     </w:p>
     <w:p>
       <w:pPr>
@@ -2198,19 +1951,12 @@
           <w:numId w:val="5"/>
         </w:numPr>
       </w:pPr>
-      <w:proofErr w:type="spellStart"/>
       <w:r>
         <w:t>pt_ti_stenocold_cold_cool</w:t>
       </w:r>
-      <w:proofErr w:type="spellEnd"/>
-      <w:r>
-        <w:t xml:space="preserve">: 34% variability </w:t>
-      </w:r>
-      <w:proofErr w:type="gramStart"/>
-      <w:r>
-        <w:t>explained</w:t>
-      </w:r>
-      <w:proofErr w:type="gramEnd"/>
+      <w:r>
+        <w:t>: 34% variability explained</w:t>
+      </w:r>
     </w:p>
     <w:p>
       <w:pPr>
@@ -2257,6 +2003,7 @@
         </w:numPr>
       </w:pPr>
       <w:r>
+        <w:lastRenderedPageBreak/>
         <w:t>PERM</w:t>
       </w:r>
     </w:p>
@@ -2293,7 +2040,6 @@
         </w:numPr>
       </w:pPr>
       <w:r>
-        <w:lastRenderedPageBreak/>
         <w:t>SLOPE</w:t>
       </w:r>
     </w:p>
@@ -2305,11 +2051,9 @@
           <w:numId w:val="5"/>
         </w:numPr>
       </w:pPr>
-      <w:proofErr w:type="spellStart"/>
       <w:r>
         <w:t>pi_EPTNoHydro</w:t>
       </w:r>
-      <w:proofErr w:type="spellEnd"/>
       <w:r>
         <w:t>:</w:t>
       </w:r>
@@ -2320,13 +2064,8 @@
         <w:t>12</w:t>
       </w:r>
       <w:r>
-        <w:t xml:space="preserve">% variability </w:t>
-      </w:r>
-      <w:proofErr w:type="gramStart"/>
-      <w:r>
-        <w:t>explained</w:t>
-      </w:r>
-      <w:proofErr w:type="gramEnd"/>
+        <w:t>% variability explained</w:t>
+      </w:r>
     </w:p>
     <w:p>
       <w:pPr>
@@ -2548,7 +2287,10 @@
         <w:t>= 0.</w:t>
       </w:r>
       <w:r>
-        <w:t>103</w:t>
+        <w:t>10</w:t>
+      </w:r>
+      <w:r>
+        <w:t>2</w:t>
       </w:r>
     </w:p>
     <w:p>
@@ -2573,7 +2315,10 @@
         <w:t>= 0.</w:t>
       </w:r>
       <w:r>
-        <w:t>245</w:t>
+        <w:t>24</w:t>
+      </w:r>
+      <w:r>
+        <w:t>8</w:t>
       </w:r>
     </w:p>
     <w:p>
@@ -2610,7 +2355,7 @@
         <w:t>= 0.</w:t>
       </w:r>
       <w:r>
-        <w:t>60</w:t>
+        <w:t>59</w:t>
       </w:r>
     </w:p>
     <w:p>
@@ -2631,7 +2376,10 @@
         <w:t>th</w:t>
       </w:r>
       <w:r>
-        <w:t xml:space="preserve"> = 0.55</w:t>
+        <w:t xml:space="preserve"> = 0.5</w:t>
+      </w:r>
+      <w:r>
+        <w:t>6</w:t>
       </w:r>
     </w:p>
     <w:p>
@@ -2670,13 +2418,16 @@
         </w:numPr>
       </w:pPr>
       <w:r>
-        <w:t>1</w:t>
-      </w:r>
-      <w:r>
-        <w:t>13</w:t>
-      </w:r>
-      <w:r>
-        <w:t xml:space="preserve">/158 </w:t>
+        <w:t>95</w:t>
+      </w:r>
+      <w:r>
+        <w:t>/</w:t>
+      </w:r>
+      <w:r>
+        <w:t>145</w:t>
+      </w:r>
+      <w:r>
+        <w:t xml:space="preserve"> </w:t>
       </w:r>
       <w:r>
         <w:tab/>
@@ -2695,10 +2446,7 @@
         <w:t xml:space="preserve">= </w:t>
       </w:r>
       <w:r>
-        <w:t>7</w:t>
-      </w:r>
-      <w:r>
-        <w:t>0</w:t>
+        <w:t>66</w:t>
       </w:r>
       <w:r>
         <w:t>%</w:t>
@@ -2728,21 +2476,8 @@
         </w:numPr>
       </w:pPr>
       <w:r>
-        <w:t xml:space="preserve">Ran a </w:t>
-      </w:r>
-      <w:proofErr w:type="spellStart"/>
-      <w:r>
-        <w:t>randomForests</w:t>
-      </w:r>
-      <w:proofErr w:type="spellEnd"/>
-      <w:r>
-        <w:t xml:space="preserve"> model of the final mmi scores, against a suite of 28 ‘natural’ </w:t>
-      </w:r>
-      <w:proofErr w:type="gramStart"/>
-      <w:r>
-        <w:t>predictors</w:t>
-      </w:r>
-      <w:proofErr w:type="gramEnd"/>
+        <w:t>Ran a randomForests model of the final mmi scores, against a suite of 28 ‘natural’ predictors</w:t>
+      </w:r>
     </w:p>
     <w:p>
       <w:pPr>
@@ -2793,23 +2528,40 @@
         <w:t>= -</w:t>
       </w:r>
       <w:r>
-        <w:t>26.7</w:t>
+        <w:t>24.3</w:t>
       </w:r>
       <w:r>
         <w:t>%</w:t>
       </w:r>
     </w:p>
     <w:bookmarkEnd w:id="0"/>
-    <w:p>
-      <w:r>
-        <w:rPr>
+    <w:p/>
+    <w:p>
+      <w:pPr>
+        <w:rPr>
+          <w:b/>
+          <w:bCs/>
+        </w:rPr>
+      </w:pPr>
+      <w:r>
+        <w:rPr>
+          <w:b/>
+          <w:bCs/>
+        </w:rPr>
+        <w:br w:type="page"/>
+      </w:r>
+      <w:r>
+        <w:rPr>
+          <w:b/>
+          <w:bCs/>
           <w:noProof/>
         </w:rPr>
+        <w:lastRenderedPageBreak/>
         <w:drawing>
-          <wp:inline distT="0" distB="0" distL="0" distR="0" wp14:anchorId="2FD8EBFB" wp14:editId="3F4AA5C5">
-            <wp:extent cx="5607555" cy="2600077"/>
+          <wp:inline distT="0" distB="0" distL="0" distR="0" wp14:anchorId="7EA5ADF8" wp14:editId="60559339">
+            <wp:extent cx="3819525" cy="4104074"/>
             <wp:effectExtent l="0" t="0" r="0" b="0"/>
-            <wp:docPr id="965476724" name="Picture 1"/>
+            <wp:docPr id="580878579" name="Picture 1"/>
             <wp:cNvGraphicFramePr>
               <a:graphicFrameLocks xmlns:a="http://schemas.openxmlformats.org/drawingml/2006/main" noChangeAspect="1"/>
             </wp:cNvGraphicFramePr>
@@ -2838,7 +2590,7 @@
                   <pic:spPr bwMode="auto">
                     <a:xfrm>
                       <a:off x="0" y="0"/>
-                      <a:ext cx="5664498" cy="2626480"/>
+                      <a:ext cx="3824975" cy="4109930"/>
                     </a:xfrm>
                     <a:prstGeom prst="rect">
                       <a:avLst/>
@@ -2864,7 +2616,7 @@
           <w:b/>
           <w:bCs/>
         </w:rPr>
-        <w:br w:type="page"/>
+        <w:t xml:space="preserve">### </w:t>
       </w:r>
     </w:p>
     <w:p>
@@ -2874,22 +2626,21 @@
           <w:bCs/>
         </w:rPr>
       </w:pPr>
-      <w:r>
+    </w:p>
+    <w:p>
+      <w:pPr>
         <w:rPr>
           <w:b/>
           <w:bCs/>
         </w:rPr>
-        <w:lastRenderedPageBreak/>
-        <w:t xml:space="preserve">### </w:t>
-      </w:r>
-    </w:p>
-    <w:p>
-      <w:pPr>
+      </w:pPr>
+      <w:r>
         <w:rPr>
           <w:b/>
           <w:bCs/>
         </w:rPr>
-      </w:pPr>
+        <w:t>#       Standardize MMI scores to compare to O/E models</w:t>
+      </w:r>
     </w:p>
     <w:p>
       <w:pPr>
@@ -2898,21 +2649,21 @@
           <w:bCs/>
         </w:rPr>
       </w:pPr>
-      <w:r>
+    </w:p>
+    <w:p>
+      <w:pPr>
         <w:rPr>
           <w:b/>
           <w:bCs/>
         </w:rPr>
-        <w:t>#       Standardize MMI scores to compare to O/E models</w:t>
-      </w:r>
-    </w:p>
-    <w:p>
-      <w:pPr>
+      </w:pPr>
+      <w:r>
         <w:rPr>
           <w:b/>
           <w:bCs/>
         </w:rPr>
-      </w:pPr>
+        <w:t>###</w:t>
+      </w:r>
     </w:p>
     <w:p>
       <w:pPr>
@@ -2921,13 +2672,102 @@
           <w:bCs/>
         </w:rPr>
       </w:pPr>
-      <w:r>
+    </w:p>
+    <w:p/>
+    <w:p>
+      <w:r>
+        <w:t xml:space="preserve">ref.X &lt;- mean(mmi.ref$MMI.2024) </w:t>
+      </w:r>
+      <w:r>
+        <w:rPr>
+          <w:color w:val="FF0000"/>
+        </w:rPr>
+        <w:t># 0.</w:t>
+      </w:r>
+      <w:r>
+        <w:rPr>
+          <w:color w:val="FF0000"/>
+        </w:rPr>
+        <w:t>727</w:t>
+      </w:r>
+    </w:p>
+    <w:p/>
+    <w:p>
+      <w:r>
+        <w:t>mmi.ref_stand.mean &lt;- (mmi.ref$MMI.2024)/ref.X</w:t>
+      </w:r>
+    </w:p>
+    <w:p/>
+    <w:p>
+      <w:r>
+        <w:t xml:space="preserve">mean(mmi.ref_stand.mean) # </w:t>
+      </w:r>
+      <w:r>
+        <w:rPr>
+          <w:color w:val="FF0000"/>
+        </w:rPr>
+        <w:t>1</w:t>
+      </w:r>
+    </w:p>
+    <w:p>
+      <w:r>
+        <w:t xml:space="preserve">sd(mmi.ref_stand.mean) </w:t>
+      </w:r>
+      <w:r>
+        <w:rPr>
+          <w:color w:val="FF0000"/>
+        </w:rPr>
+        <w:t># 0.</w:t>
+      </w:r>
+      <w:r>
+        <w:rPr>
+          <w:color w:val="FF0000"/>
+        </w:rPr>
+        <w:t>140</w:t>
+      </w:r>
+    </w:p>
+    <w:p/>
+    <w:p>
+      <w:pPr>
+        <w:rPr>
+          <w:color w:val="FF0000"/>
+        </w:rPr>
+      </w:pPr>
+      <w:r>
+        <w:lastRenderedPageBreak/>
+        <w:t xml:space="preserve">quantile(mmi.ref_stand.mean, probs = c(0.05, </w:t>
+      </w:r>
+      <w:r>
+        <w:rPr>
+          <w:color w:val="FF0000"/>
+        </w:rPr>
+        <w:t>0.1</w:t>
+      </w:r>
+      <w:r>
+        <w:t xml:space="preserve">, 0.25, 0.5, 0.75, 0.9, 0.95)) # </w:t>
+      </w:r>
+      <w:r>
+        <w:rPr>
+          <w:color w:val="FF0000"/>
+        </w:rPr>
+        <w:t>0.8</w:t>
+      </w:r>
+      <w:r>
+        <w:rPr>
+          <w:color w:val="FF0000"/>
+        </w:rPr>
+        <w:t>2</w:t>
+      </w:r>
+    </w:p>
+    <w:p/>
+    <w:p/>
+    <w:p>
+      <w:pPr>
         <w:rPr>
           <w:b/>
           <w:bCs/>
         </w:rPr>
-        <w:t>###</w:t>
-      </w:r>
+      </w:pPr>
     </w:p>
     <w:p>
       <w:pPr>
@@ -2937,154 +2777,6 @@
         </w:rPr>
       </w:pPr>
     </w:p>
-    <w:p/>
-    <w:p>
-      <w:proofErr w:type="spellStart"/>
-      <w:r>
-        <w:t>ref.X</w:t>
-      </w:r>
-      <w:proofErr w:type="spellEnd"/>
-      <w:r>
-        <w:t xml:space="preserve"> &lt;- mean(mmi.ref$MMI.2024) </w:t>
-      </w:r>
-      <w:r>
-        <w:rPr>
-          <w:color w:val="FF0000"/>
-        </w:rPr>
-        <w:t># 0.</w:t>
-      </w:r>
-      <w:r>
-        <w:rPr>
-          <w:color w:val="FF0000"/>
-        </w:rPr>
-        <w:t>727</w:t>
-      </w:r>
-    </w:p>
-    <w:p/>
-    <w:p>
-      <w:proofErr w:type="spellStart"/>
-      <w:r>
-        <w:t>mmi.ref_</w:t>
-      </w:r>
-      <w:proofErr w:type="gramStart"/>
-      <w:r>
-        <w:t>stand.mean</w:t>
-      </w:r>
-      <w:proofErr w:type="spellEnd"/>
-      <w:proofErr w:type="gramEnd"/>
-      <w:r>
-        <w:t xml:space="preserve"> &lt;- (mmi.ref$MMI.2024)/</w:t>
-      </w:r>
-      <w:proofErr w:type="spellStart"/>
-      <w:r>
-        <w:t>ref.X</w:t>
-      </w:r>
-      <w:proofErr w:type="spellEnd"/>
-    </w:p>
-    <w:p/>
-    <w:p>
-      <w:r>
-        <w:t>mean(</w:t>
-      </w:r>
-      <w:proofErr w:type="spellStart"/>
-      <w:r>
-        <w:t>mmi.ref_</w:t>
-      </w:r>
-      <w:proofErr w:type="gramStart"/>
-      <w:r>
-        <w:t>stand.mean</w:t>
-      </w:r>
-      <w:proofErr w:type="spellEnd"/>
-      <w:proofErr w:type="gramEnd"/>
-      <w:r>
-        <w:t xml:space="preserve">) # </w:t>
-      </w:r>
-      <w:r>
-        <w:rPr>
-          <w:color w:val="FF0000"/>
-        </w:rPr>
-        <w:t>1</w:t>
-      </w:r>
-    </w:p>
-    <w:p>
-      <w:proofErr w:type="spellStart"/>
-      <w:r>
-        <w:t>sd</w:t>
-      </w:r>
-      <w:proofErr w:type="spellEnd"/>
-      <w:r>
-        <w:t>(</w:t>
-      </w:r>
-      <w:proofErr w:type="spellStart"/>
-      <w:r>
-        <w:t>mmi.ref_</w:t>
-      </w:r>
-      <w:proofErr w:type="gramStart"/>
-      <w:r>
-        <w:t>stand.mean</w:t>
-      </w:r>
-      <w:proofErr w:type="spellEnd"/>
-      <w:proofErr w:type="gramEnd"/>
-      <w:r>
-        <w:t xml:space="preserve">) </w:t>
-      </w:r>
-      <w:r>
-        <w:rPr>
-          <w:color w:val="FF0000"/>
-        </w:rPr>
-        <w:t># 0.1</w:t>
-      </w:r>
-      <w:r>
-        <w:rPr>
-          <w:color w:val="FF0000"/>
-        </w:rPr>
-        <w:t>42</w:t>
-      </w:r>
-    </w:p>
-    <w:p/>
-    <w:p>
-      <w:pPr>
-        <w:rPr>
-          <w:color w:val="FF0000"/>
-        </w:rPr>
-      </w:pPr>
-      <w:proofErr w:type="gramStart"/>
-      <w:r>
-        <w:t>quantile(</w:t>
-      </w:r>
-      <w:proofErr w:type="spellStart"/>
-      <w:proofErr w:type="gramEnd"/>
-      <w:r>
-        <w:t>mmi.ref_stand.mean</w:t>
-      </w:r>
-      <w:proofErr w:type="spellEnd"/>
-      <w:r>
-        <w:t xml:space="preserve">, probs = c(0.05, </w:t>
-      </w:r>
-      <w:r>
-        <w:rPr>
-          <w:color w:val="FF0000"/>
-        </w:rPr>
-        <w:t>0.1</w:t>
-      </w:r>
-      <w:r>
-        <w:t xml:space="preserve">, 0.25, 0.5, 0.75, 0.9, 0.95)) # </w:t>
-      </w:r>
-      <w:r>
-        <w:rPr>
-          <w:color w:val="FF0000"/>
-        </w:rPr>
-        <w:t>0.8</w:t>
-      </w:r>
-      <w:r>
-        <w:rPr>
-          <w:color w:val="FF0000"/>
-        </w:rPr>
-        <w:t>2</w:t>
-      </w:r>
-    </w:p>
-    <w:p/>
-    <w:p/>
     <w:p>
       <w:pPr>
         <w:rPr>
@@ -3092,14 +2784,13 @@
           <w:bCs/>
         </w:rPr>
       </w:pPr>
-    </w:p>
-    <w:p>
-      <w:pPr>
+      <w:r>
         <w:rPr>
           <w:b/>
           <w:bCs/>
         </w:rPr>
-      </w:pPr>
+        <w:br w:type="page"/>
+      </w:r>
     </w:p>
     <w:p>
       <w:pPr>
@@ -3108,27 +2799,12 @@
           <w:bCs/>
         </w:rPr>
       </w:pPr>
+      <w:commentRangeStart w:id="1"/>
       <w:r>
         <w:rPr>
           <w:b/>
           <w:bCs/>
         </w:rPr>
-        <w:br w:type="page"/>
-      </w:r>
-    </w:p>
-    <w:p>
-      <w:pPr>
-        <w:rPr>
-          <w:b/>
-          <w:bCs/>
-        </w:rPr>
-      </w:pPr>
-      <w:commentRangeStart w:id="1"/>
-      <w:r>
-        <w:rPr>
-          <w:b/>
-          <w:bCs/>
-        </w:rPr>
         <w:lastRenderedPageBreak/>
         <w:t>RUNNING MMI on new bug data</w:t>
       </w:r>
@@ -3149,13 +2825,8 @@
         </w:numPr>
       </w:pPr>
       <w:r>
-        <w:t xml:space="preserve">Pull </w:t>
-      </w:r>
-      <w:proofErr w:type="gramStart"/>
-      <w:r>
-        <w:t>bugs</w:t>
-      </w:r>
-      <w:proofErr w:type="gramEnd"/>
+        <w:t>Pull bugs</w:t>
+      </w:r>
     </w:p>
     <w:p>
       <w:pPr>
@@ -3178,15 +2849,8 @@
         </w:numPr>
       </w:pPr>
       <w:r>
-        <w:t xml:space="preserve">Subsample bugs to 300 </w:t>
-      </w:r>
-      <w:proofErr w:type="spellStart"/>
-      <w:proofErr w:type="gramStart"/>
-      <w:r>
-        <w:t>ct</w:t>
-      </w:r>
-      <w:proofErr w:type="spellEnd"/>
-      <w:proofErr w:type="gramEnd"/>
+        <w:t>Subsample bugs to 300 ct</w:t>
+      </w:r>
     </w:p>
     <w:p>
       <w:pPr>
@@ -3197,15 +2861,8 @@
         </w:numPr>
       </w:pPr>
       <w:r>
-        <w:t xml:space="preserve">Calculate metrics using </w:t>
-      </w:r>
-      <w:proofErr w:type="spellStart"/>
-      <w:proofErr w:type="gramStart"/>
-      <w:r>
-        <w:t>BiomonTools</w:t>
-      </w:r>
-      <w:proofErr w:type="spellEnd"/>
-      <w:proofErr w:type="gramEnd"/>
+        <w:t>Calculate metrics using BiomonTools</w:t>
+      </w:r>
     </w:p>
     <w:p>
       <w:pPr>
@@ -3216,13 +2873,8 @@
         </w:numPr>
       </w:pPr>
       <w:r>
-        <w:t xml:space="preserve">Get EXPECTED metric </w:t>
-      </w:r>
-      <w:proofErr w:type="gramStart"/>
-      <w:r>
-        <w:t>values</w:t>
-      </w:r>
-      <w:proofErr w:type="gramEnd"/>
+        <w:t>Get EXPECTED metric values</w:t>
+      </w:r>
     </w:p>
     <w:p>
       <w:pPr>
@@ -3233,21 +2885,8 @@
         </w:numPr>
       </w:pPr>
       <w:r>
-        <w:t xml:space="preserve">Run metrics through saved </w:t>
-      </w:r>
-      <w:proofErr w:type="spellStart"/>
-      <w:r>
-        <w:t>randomForests</w:t>
-      </w:r>
-      <w:proofErr w:type="spellEnd"/>
-      <w:r>
-        <w:t xml:space="preserve"> </w:t>
-      </w:r>
-      <w:proofErr w:type="gramStart"/>
-      <w:r>
-        <w:t>models</w:t>
-      </w:r>
-      <w:proofErr w:type="gramEnd"/>
+        <w:t>Run metrics through saved randomForests models</w:t>
+      </w:r>
     </w:p>
     <w:p>
       <w:pPr>
@@ -3270,13 +2909,8 @@
         </w:numPr>
       </w:pPr>
       <w:r>
-        <w:t xml:space="preserve">RESCALE residuals to </w:t>
-      </w:r>
-      <w:proofErr w:type="gramStart"/>
-      <w:r>
-        <w:t>0-1</w:t>
-      </w:r>
-      <w:proofErr w:type="gramEnd"/>
+        <w:t>RESCALE residuals to 0-1</w:t>
+      </w:r>
     </w:p>
     <w:p>
       <w:pPr>
@@ -3301,7 +2935,7 @@
 </file>
 
 <file path=word/comments.xml><?xml version="1.0" encoding="utf-8"?>
-<w:comments xmlns:wpc="http://schemas.microsoft.com/office/word/2010/wordprocessingCanvas" xmlns:cx="http://schemas.microsoft.com/office/drawing/2014/chartex" xmlns:cx1="http://schemas.microsoft.com/office/drawing/2015/9/8/chartex" xmlns:cx2="http://schemas.microsoft.com/office/drawing/2015/10/21/chartex" xmlns:cx3="http://schemas.microsoft.com/office/drawing/2016/5/9/chartex" xmlns:cx4="http://schemas.microsoft.com/office/drawing/2016/5/10/chartex" xmlns:cx5="http://schemas.microsoft.com/office/drawing/2016/5/11/chartex" xmlns:cx6="http://schemas.microsoft.com/office/drawing/2016/5/12/chartex" xmlns:cx7="http://schemas.microsoft.com/office/drawing/2016/5/13/chartex" xmlns:cx8="http://schemas.microsoft.com/office/drawing/2016/5/14/chartex" xmlns:mc="http://schemas.openxmlformats.org/markup-compatibility/2006" xmlns:aink="http://schemas.microsoft.com/office/drawing/2016/ink" xmlns:am3d="http://schemas.microsoft.com/office/drawing/2017/model3d" xmlns:o="urn:schemas-microsoft-com:office:office" xmlns:oel="http://schemas.microsoft.com/office/2019/extlst" xmlns:r="http://schemas.openxmlformats.org/officeDocument/2006/relationships" xmlns:m="http://schemas.openxmlformats.org/officeDocument/2006/math" xmlns:v="urn:schemas-microsoft-com:vml" xmlns:wp14="http://schemas.microsoft.com/office/word/2010/wordprocessingDrawing" xmlns:wp="http://schemas.openxmlformats.org/drawingml/2006/wordprocessingDrawing" xmlns:w10="urn:schemas-microsoft-com:office:word" xmlns:w="http://schemas.openxmlformats.org/wordprocessingml/2006/main" xmlns:w14="http://schemas.microsoft.com/office/word/2010/wordml" xmlns:w15="http://schemas.microsoft.com/office/word/2012/wordml" xmlns:w16cex="http://schemas.microsoft.com/office/word/2018/wordml/cex" xmlns:w16cid="http://schemas.microsoft.com/office/word/2016/wordml/cid" xmlns:w16="http://schemas.microsoft.com/office/word/2018/wordml" xmlns:w16sdtdh="http://schemas.microsoft.com/office/word/2020/wordml/sdtdatahash" xmlns:w16se="http://schemas.microsoft.com/office/word/2015/wordml/symex" xmlns:wpg="http://schemas.microsoft.com/office/word/2010/wordprocessingGroup" xmlns:wpi="http://schemas.microsoft.com/office/word/2010/wordprocessingInk" xmlns:wne="http://schemas.microsoft.com/office/word/2006/wordml" xmlns:wps="http://schemas.microsoft.com/office/word/2010/wordprocessingShape" mc:Ignorable="w14 w15 w16se w16cid w16 w16cex w16sdtdh wp14">
+<w:comments xmlns:wpc="http://schemas.microsoft.com/office/word/2010/wordprocessingCanvas" xmlns:cx="http://schemas.microsoft.com/office/drawing/2014/chartex" xmlns:cx1="http://schemas.microsoft.com/office/drawing/2015/9/8/chartex" xmlns:cx2="http://schemas.microsoft.com/office/drawing/2015/10/21/chartex" xmlns:cx3="http://schemas.microsoft.com/office/drawing/2016/5/9/chartex" xmlns:cx4="http://schemas.microsoft.com/office/drawing/2016/5/10/chartex" xmlns:cx5="http://schemas.microsoft.com/office/drawing/2016/5/11/chartex" xmlns:cx6="http://schemas.microsoft.com/office/drawing/2016/5/12/chartex" xmlns:cx7="http://schemas.microsoft.com/office/drawing/2016/5/13/chartex" xmlns:cx8="http://schemas.microsoft.com/office/drawing/2016/5/14/chartex" xmlns:mc="http://schemas.openxmlformats.org/markup-compatibility/2006" xmlns:aink="http://schemas.microsoft.com/office/drawing/2016/ink" xmlns:am3d="http://schemas.microsoft.com/office/drawing/2017/model3d" xmlns:o="urn:schemas-microsoft-com:office:office" xmlns:oel="http://schemas.microsoft.com/office/2019/extlst" xmlns:r="http://schemas.openxmlformats.org/officeDocument/2006/relationships" xmlns:m="http://schemas.openxmlformats.org/officeDocument/2006/math" xmlns:v="urn:schemas-microsoft-com:vml" xmlns:wp14="http://schemas.microsoft.com/office/word/2010/wordprocessingDrawing" xmlns:wp="http://schemas.openxmlformats.org/drawingml/2006/wordprocessingDrawing" xmlns:w10="urn:schemas-microsoft-com:office:word" xmlns:w="http://schemas.openxmlformats.org/wordprocessingml/2006/main" xmlns:w14="http://schemas.microsoft.com/office/word/2010/wordml" xmlns:w15="http://schemas.microsoft.com/office/word/2012/wordml" xmlns:w16cex="http://schemas.microsoft.com/office/word/2018/wordml/cex" xmlns:w16cid="http://schemas.microsoft.com/office/word/2016/wordml/cid" xmlns:w16="http://schemas.microsoft.com/office/word/2018/wordml" xmlns:w16du="http://schemas.microsoft.com/office/word/2023/wordml/word16du" xmlns:w16sdtdh="http://schemas.microsoft.com/office/word/2020/wordml/sdtdatahash" xmlns:w16se="http://schemas.microsoft.com/office/word/2015/wordml/symex" xmlns:wpg="http://schemas.microsoft.com/office/word/2010/wordprocessingGroup" xmlns:wpi="http://schemas.microsoft.com/office/word/2010/wordprocessingInk" xmlns:wne="http://schemas.microsoft.com/office/word/2006/wordml" xmlns:wps="http://schemas.microsoft.com/office/word/2010/wordprocessingShape" mc:Ignorable="w14 w15 w16se w16cid w16 w16cex w16sdtdh w16du wp14">
   <w:comment w:id="1" w:author="HUBLER Shannon L * DEQ" w:date="2024-05-06T15:46:00Z" w:initials="SH">
     <w:p>
       <w:pPr>
@@ -3322,25 +2956,25 @@
 </file>
 
 <file path=word/commentsExtended.xml><?xml version="1.0" encoding="utf-8"?>
-<w15:commentsEx xmlns:wpc="http://schemas.microsoft.com/office/word/2010/wordprocessingCanvas" xmlns:cx="http://schemas.microsoft.com/office/drawing/2014/chartex" xmlns:cx1="http://schemas.microsoft.com/office/drawing/2015/9/8/chartex" xmlns:cx2="http://schemas.microsoft.com/office/drawing/2015/10/21/chartex" xmlns:cx3="http://schemas.microsoft.com/office/drawing/2016/5/9/chartex" xmlns:cx4="http://schemas.microsoft.com/office/drawing/2016/5/10/chartex" xmlns:cx5="http://schemas.microsoft.com/office/drawing/2016/5/11/chartex" xmlns:cx6="http://schemas.microsoft.com/office/drawing/2016/5/12/chartex" xmlns:cx7="http://schemas.microsoft.com/office/drawing/2016/5/13/chartex" xmlns:cx8="http://schemas.microsoft.com/office/drawing/2016/5/14/chartex" xmlns:mc="http://schemas.openxmlformats.org/markup-compatibility/2006" xmlns:aink="http://schemas.microsoft.com/office/drawing/2016/ink" xmlns:am3d="http://schemas.microsoft.com/office/drawing/2017/model3d" xmlns:o="urn:schemas-microsoft-com:office:office" xmlns:oel="http://schemas.microsoft.com/office/2019/extlst" xmlns:r="http://schemas.openxmlformats.org/officeDocument/2006/relationships" xmlns:m="http://schemas.openxmlformats.org/officeDocument/2006/math" xmlns:v="urn:schemas-microsoft-com:vml" xmlns:wp14="http://schemas.microsoft.com/office/word/2010/wordprocessingDrawing" xmlns:wp="http://schemas.openxmlformats.org/drawingml/2006/wordprocessingDrawing" xmlns:w10="urn:schemas-microsoft-com:office:word" xmlns:w="http://schemas.openxmlformats.org/wordprocessingml/2006/main" xmlns:w14="http://schemas.microsoft.com/office/word/2010/wordml" xmlns:w15="http://schemas.microsoft.com/office/word/2012/wordml" xmlns:w16cex="http://schemas.microsoft.com/office/word/2018/wordml/cex" xmlns:w16cid="http://schemas.microsoft.com/office/word/2016/wordml/cid" xmlns:w16="http://schemas.microsoft.com/office/word/2018/wordml" xmlns:w16sdtdh="http://schemas.microsoft.com/office/word/2020/wordml/sdtdatahash" xmlns:w16se="http://schemas.microsoft.com/office/word/2015/wordml/symex" xmlns:wpg="http://schemas.microsoft.com/office/word/2010/wordprocessingGroup" xmlns:wpi="http://schemas.microsoft.com/office/word/2010/wordprocessingInk" xmlns:wne="http://schemas.microsoft.com/office/word/2006/wordml" xmlns:wps="http://schemas.microsoft.com/office/word/2010/wordprocessingShape" mc:Ignorable="w14 w15 w16se w16cid w16 w16cex w16sdtdh wp14">
+<w15:commentsEx xmlns:wpc="http://schemas.microsoft.com/office/word/2010/wordprocessingCanvas" xmlns:cx="http://schemas.microsoft.com/office/drawing/2014/chartex" xmlns:cx1="http://schemas.microsoft.com/office/drawing/2015/9/8/chartex" xmlns:cx2="http://schemas.microsoft.com/office/drawing/2015/10/21/chartex" xmlns:cx3="http://schemas.microsoft.com/office/drawing/2016/5/9/chartex" xmlns:cx4="http://schemas.microsoft.com/office/drawing/2016/5/10/chartex" xmlns:cx5="http://schemas.microsoft.com/office/drawing/2016/5/11/chartex" xmlns:cx6="http://schemas.microsoft.com/office/drawing/2016/5/12/chartex" xmlns:cx7="http://schemas.microsoft.com/office/drawing/2016/5/13/chartex" xmlns:cx8="http://schemas.microsoft.com/office/drawing/2016/5/14/chartex" xmlns:mc="http://schemas.openxmlformats.org/markup-compatibility/2006" xmlns:aink="http://schemas.microsoft.com/office/drawing/2016/ink" xmlns:am3d="http://schemas.microsoft.com/office/drawing/2017/model3d" xmlns:o="urn:schemas-microsoft-com:office:office" xmlns:oel="http://schemas.microsoft.com/office/2019/extlst" xmlns:r="http://schemas.openxmlformats.org/officeDocument/2006/relationships" xmlns:m="http://schemas.openxmlformats.org/officeDocument/2006/math" xmlns:v="urn:schemas-microsoft-com:vml" xmlns:wp14="http://schemas.microsoft.com/office/word/2010/wordprocessingDrawing" xmlns:wp="http://schemas.openxmlformats.org/drawingml/2006/wordprocessingDrawing" xmlns:w10="urn:schemas-microsoft-com:office:word" xmlns:w="http://schemas.openxmlformats.org/wordprocessingml/2006/main" xmlns:w14="http://schemas.microsoft.com/office/word/2010/wordml" xmlns:w15="http://schemas.microsoft.com/office/word/2012/wordml" xmlns:w16cex="http://schemas.microsoft.com/office/word/2018/wordml/cex" xmlns:w16cid="http://schemas.microsoft.com/office/word/2016/wordml/cid" xmlns:w16="http://schemas.microsoft.com/office/word/2018/wordml" xmlns:w16du="http://schemas.microsoft.com/office/word/2023/wordml/word16du" xmlns:w16sdtdh="http://schemas.microsoft.com/office/word/2020/wordml/sdtdatahash" xmlns:w16se="http://schemas.microsoft.com/office/word/2015/wordml/symex" xmlns:wpg="http://schemas.microsoft.com/office/word/2010/wordprocessingGroup" xmlns:wpi="http://schemas.microsoft.com/office/word/2010/wordprocessingInk" xmlns:wne="http://schemas.microsoft.com/office/word/2006/wordml" xmlns:wps="http://schemas.microsoft.com/office/word/2010/wordprocessingShape" mc:Ignorable="w14 w15 w16se w16cid w16 w16cex w16sdtdh w16du wp14">
   <w15:commentEx w15:paraId="73FFE14B" w15:done="0"/>
 </w15:commentsEx>
 </file>
 
 <file path=word/commentsExtensible.xml><?xml version="1.0" encoding="utf-8"?>
-<w16cex:commentsExtensible xmlns:wpc="http://schemas.microsoft.com/office/word/2010/wordprocessingCanvas" xmlns:cx="http://schemas.microsoft.com/office/drawing/2014/chartex" xmlns:cx1="http://schemas.microsoft.com/office/drawing/2015/9/8/chartex" xmlns:cx2="http://schemas.microsoft.com/office/drawing/2015/10/21/chartex" xmlns:cx3="http://schemas.microsoft.com/office/drawing/2016/5/9/chartex" xmlns:cx4="http://schemas.microsoft.com/office/drawing/2016/5/10/chartex" xmlns:cx5="http://schemas.microsoft.com/office/drawing/2016/5/11/chartex" xmlns:cx6="http://schemas.microsoft.com/office/drawing/2016/5/12/chartex" xmlns:cx7="http://schemas.microsoft.com/office/drawing/2016/5/13/chartex" xmlns:cx8="http://schemas.microsoft.com/office/drawing/2016/5/14/chartex" xmlns:cr="http://schemas.microsoft.com/office/comments/2020/reactions" xmlns:mc="http://schemas.openxmlformats.org/markup-compatibility/2006" xmlns:aink="http://schemas.microsoft.com/office/drawing/2016/ink" xmlns:am3d="http://schemas.microsoft.com/office/drawing/2017/model3d" xmlns:o="urn:schemas-microsoft-com:office:office" xmlns:oel="http://schemas.microsoft.com/office/2019/extlst" xmlns:r="http://schemas.openxmlformats.org/officeDocument/2006/relationships" xmlns:m="http://schemas.openxmlformats.org/officeDocument/2006/math" xmlns:v="urn:schemas-microsoft-com:vml" xmlns:wp14="http://schemas.microsoft.com/office/word/2010/wordprocessingDrawing" xmlns:wp="http://schemas.openxmlformats.org/drawingml/2006/wordprocessingDrawing" xmlns:w10="urn:schemas-microsoft-com:office:word" xmlns:w="http://schemas.openxmlformats.org/wordprocessingml/2006/main" xmlns:w14="http://schemas.microsoft.com/office/word/2010/wordml" xmlns:w15="http://schemas.microsoft.com/office/word/2012/wordml" xmlns:w16cex="http://schemas.microsoft.com/office/word/2018/wordml/cex" xmlns:w16cid="http://schemas.microsoft.com/office/word/2016/wordml/cid" xmlns:w16="http://schemas.microsoft.com/office/word/2018/wordml" xmlns:w16sdtdh="http://schemas.microsoft.com/office/word/2020/wordml/sdtdatahash" xmlns:w16se="http://schemas.microsoft.com/office/word/2015/wordml/symex" xmlns:wpg="http://schemas.microsoft.com/office/word/2010/wordprocessingGroup" xmlns:wpi="http://schemas.microsoft.com/office/word/2010/wordprocessingInk" xmlns:wne="http://schemas.microsoft.com/office/word/2006/wordml" xmlns:wps="http://schemas.microsoft.com/office/word/2010/wordprocessingShape" mc:Ignorable="w14 w15 w16se w16cid w16 w16cex w16sdtdh cr wp14">
+<w16cex:commentsExtensible xmlns:wpc="http://schemas.microsoft.com/office/word/2010/wordprocessingCanvas" xmlns:cx="http://schemas.microsoft.com/office/drawing/2014/chartex" xmlns:cx1="http://schemas.microsoft.com/office/drawing/2015/9/8/chartex" xmlns:cx2="http://schemas.microsoft.com/office/drawing/2015/10/21/chartex" xmlns:cx3="http://schemas.microsoft.com/office/drawing/2016/5/9/chartex" xmlns:cx4="http://schemas.microsoft.com/office/drawing/2016/5/10/chartex" xmlns:cx5="http://schemas.microsoft.com/office/drawing/2016/5/11/chartex" xmlns:cx6="http://schemas.microsoft.com/office/drawing/2016/5/12/chartex" xmlns:cx7="http://schemas.microsoft.com/office/drawing/2016/5/13/chartex" xmlns:cx8="http://schemas.microsoft.com/office/drawing/2016/5/14/chartex" xmlns:cr="http://schemas.microsoft.com/office/comments/2020/reactions" xmlns:mc="http://schemas.openxmlformats.org/markup-compatibility/2006" xmlns:aink="http://schemas.microsoft.com/office/drawing/2016/ink" xmlns:am3d="http://schemas.microsoft.com/office/drawing/2017/model3d" xmlns:o="urn:schemas-microsoft-com:office:office" xmlns:oel="http://schemas.microsoft.com/office/2019/extlst" xmlns:r="http://schemas.openxmlformats.org/officeDocument/2006/relationships" xmlns:m="http://schemas.openxmlformats.org/officeDocument/2006/math" xmlns:v="urn:schemas-microsoft-com:vml" xmlns:wp14="http://schemas.microsoft.com/office/word/2010/wordprocessingDrawing" xmlns:wp="http://schemas.openxmlformats.org/drawingml/2006/wordprocessingDrawing" xmlns:w10="urn:schemas-microsoft-com:office:word" xmlns:w="http://schemas.openxmlformats.org/wordprocessingml/2006/main" xmlns:w14="http://schemas.microsoft.com/office/word/2010/wordml" xmlns:w15="http://schemas.microsoft.com/office/word/2012/wordml" xmlns:w16cex="http://schemas.microsoft.com/office/word/2018/wordml/cex" xmlns:w16cid="http://schemas.microsoft.com/office/word/2016/wordml/cid" xmlns:w16="http://schemas.microsoft.com/office/word/2018/wordml" xmlns:w16du="http://schemas.microsoft.com/office/word/2023/wordml/word16du" xmlns:w16sdtdh="http://schemas.microsoft.com/office/word/2020/wordml/sdtdatahash" xmlns:w16se="http://schemas.microsoft.com/office/word/2015/wordml/symex" xmlns:wpg="http://schemas.microsoft.com/office/word/2010/wordprocessingGroup" xmlns:wpi="http://schemas.microsoft.com/office/word/2010/wordprocessingInk" xmlns:wne="http://schemas.microsoft.com/office/word/2006/wordml" xmlns:wps="http://schemas.microsoft.com/office/word/2010/wordprocessingShape" mc:Ignorable="w14 w15 w16se w16cid w16 w16cex w16sdtdh cr w16du wp14">
   <w16cex:commentExtensible w16cex:durableId="1A65888B" w16cex:dateUtc="2024-05-06T22:46:00Z"/>
 </w16cex:commentsExtensible>
 </file>
 
 <file path=word/commentsIds.xml><?xml version="1.0" encoding="utf-8"?>
-<w16cid:commentsIds xmlns:wpc="http://schemas.microsoft.com/office/word/2010/wordprocessingCanvas" xmlns:cx="http://schemas.microsoft.com/office/drawing/2014/chartex" xmlns:cx1="http://schemas.microsoft.com/office/drawing/2015/9/8/chartex" xmlns:cx2="http://schemas.microsoft.com/office/drawing/2015/10/21/chartex" xmlns:cx3="http://schemas.microsoft.com/office/drawing/2016/5/9/chartex" xmlns:cx4="http://schemas.microsoft.com/office/drawing/2016/5/10/chartex" xmlns:cx5="http://schemas.microsoft.com/office/drawing/2016/5/11/chartex" xmlns:cx6="http://schemas.microsoft.com/office/drawing/2016/5/12/chartex" xmlns:cx7="http://schemas.microsoft.com/office/drawing/2016/5/13/chartex" xmlns:cx8="http://schemas.microsoft.com/office/drawing/2016/5/14/chartex" xmlns:mc="http://schemas.openxmlformats.org/markup-compatibility/2006" xmlns:aink="http://schemas.microsoft.com/office/drawing/2016/ink" xmlns:am3d="http://schemas.microsoft.com/office/drawing/2017/model3d" xmlns:o="urn:schemas-microsoft-com:office:office" xmlns:oel="http://schemas.microsoft.com/office/2019/extlst" xmlns:r="http://schemas.openxmlformats.org/officeDocument/2006/relationships" xmlns:m="http://schemas.openxmlformats.org/officeDocument/2006/math" xmlns:v="urn:schemas-microsoft-com:vml" xmlns:wp14="http://schemas.microsoft.com/office/word/2010/wordprocessingDrawing" xmlns:wp="http://schemas.openxmlformats.org/drawingml/2006/wordprocessingDrawing" xmlns:w10="urn:schemas-microsoft-com:office:word" xmlns:w="http://schemas.openxmlformats.org/wordprocessingml/2006/main" xmlns:w14="http://schemas.microsoft.com/office/word/2010/wordml" xmlns:w15="http://schemas.microsoft.com/office/word/2012/wordml" xmlns:w16cex="http://schemas.microsoft.com/office/word/2018/wordml/cex" xmlns:w16cid="http://schemas.microsoft.com/office/word/2016/wordml/cid" xmlns:w16="http://schemas.microsoft.com/office/word/2018/wordml" xmlns:w16sdtdh="http://schemas.microsoft.com/office/word/2020/wordml/sdtdatahash" xmlns:w16se="http://schemas.microsoft.com/office/word/2015/wordml/symex" xmlns:wpg="http://schemas.microsoft.com/office/word/2010/wordprocessingGroup" xmlns:wpi="http://schemas.microsoft.com/office/word/2010/wordprocessingInk" xmlns:wne="http://schemas.microsoft.com/office/word/2006/wordml" xmlns:wps="http://schemas.microsoft.com/office/word/2010/wordprocessingShape" mc:Ignorable="w14 w15 w16se w16cid w16 w16cex w16sdtdh wp14">
+<w16cid:commentsIds xmlns:wpc="http://schemas.microsoft.com/office/word/2010/wordprocessingCanvas" xmlns:cx="http://schemas.microsoft.com/office/drawing/2014/chartex" xmlns:cx1="http://schemas.microsoft.com/office/drawing/2015/9/8/chartex" xmlns:cx2="http://schemas.microsoft.com/office/drawing/2015/10/21/chartex" xmlns:cx3="http://schemas.microsoft.com/office/drawing/2016/5/9/chartex" xmlns:cx4="http://schemas.microsoft.com/office/drawing/2016/5/10/chartex" xmlns:cx5="http://schemas.microsoft.com/office/drawing/2016/5/11/chartex" xmlns:cx6="http://schemas.microsoft.com/office/drawing/2016/5/12/chartex" xmlns:cx7="http://schemas.microsoft.com/office/drawing/2016/5/13/chartex" xmlns:cx8="http://schemas.microsoft.com/office/drawing/2016/5/14/chartex" xmlns:mc="http://schemas.openxmlformats.org/markup-compatibility/2006" xmlns:aink="http://schemas.microsoft.com/office/drawing/2016/ink" xmlns:am3d="http://schemas.microsoft.com/office/drawing/2017/model3d" xmlns:o="urn:schemas-microsoft-com:office:office" xmlns:oel="http://schemas.microsoft.com/office/2019/extlst" xmlns:r="http://schemas.openxmlformats.org/officeDocument/2006/relationships" xmlns:m="http://schemas.openxmlformats.org/officeDocument/2006/math" xmlns:v="urn:schemas-microsoft-com:vml" xmlns:wp14="http://schemas.microsoft.com/office/word/2010/wordprocessingDrawing" xmlns:wp="http://schemas.openxmlformats.org/drawingml/2006/wordprocessingDrawing" xmlns:w10="urn:schemas-microsoft-com:office:word" xmlns:w="http://schemas.openxmlformats.org/wordprocessingml/2006/main" xmlns:w14="http://schemas.microsoft.com/office/word/2010/wordml" xmlns:w15="http://schemas.microsoft.com/office/word/2012/wordml" xmlns:w16cex="http://schemas.microsoft.com/office/word/2018/wordml/cex" xmlns:w16cid="http://schemas.microsoft.com/office/word/2016/wordml/cid" xmlns:w16="http://schemas.microsoft.com/office/word/2018/wordml" xmlns:w16du="http://schemas.microsoft.com/office/word/2023/wordml/word16du" xmlns:w16sdtdh="http://schemas.microsoft.com/office/word/2020/wordml/sdtdatahash" xmlns:w16se="http://schemas.microsoft.com/office/word/2015/wordml/symex" xmlns:wpg="http://schemas.microsoft.com/office/word/2010/wordprocessingGroup" xmlns:wpi="http://schemas.microsoft.com/office/word/2010/wordprocessingInk" xmlns:wne="http://schemas.microsoft.com/office/word/2006/wordml" xmlns:wps="http://schemas.microsoft.com/office/word/2010/wordprocessingShape" mc:Ignorable="w14 w15 w16se w16cid w16 w16cex w16sdtdh w16du wp14">
   <w16cid:commentId w16cid:paraId="73FFE14B" w16cid:durableId="1A65888B"/>
 </w16cid:commentsIds>
 </file>
 
 <file path=word/numbering.xml><?xml version="1.0" encoding="utf-8"?>
-<w:numbering xmlns:wpc="http://schemas.microsoft.com/office/word/2010/wordprocessingCanvas" xmlns:cx="http://schemas.microsoft.com/office/drawing/2014/chartex" xmlns:cx1="http://schemas.microsoft.com/office/drawing/2015/9/8/chartex" xmlns:cx2="http://schemas.microsoft.com/office/drawing/2015/10/21/chartex" xmlns:cx3="http://schemas.microsoft.com/office/drawing/2016/5/9/chartex" xmlns:cx4="http://schemas.microsoft.com/office/drawing/2016/5/10/chartex" xmlns:cx5="http://schemas.microsoft.com/office/drawing/2016/5/11/chartex" xmlns:cx6="http://schemas.microsoft.com/office/drawing/2016/5/12/chartex" xmlns:cx7="http://schemas.microsoft.com/office/drawing/2016/5/13/chartex" xmlns:cx8="http://schemas.microsoft.com/office/drawing/2016/5/14/chartex" xmlns:mc="http://schemas.openxmlformats.org/markup-compatibility/2006" xmlns:aink="http://schemas.microsoft.com/office/drawing/2016/ink" xmlns:am3d="http://schemas.microsoft.com/office/drawing/2017/model3d" xmlns:o="urn:schemas-microsoft-com:office:office" xmlns:oel="http://schemas.microsoft.com/office/2019/extlst" xmlns:r="http://schemas.openxmlformats.org/officeDocument/2006/relationships" xmlns:m="http://schemas.openxmlformats.org/officeDocument/2006/math" xmlns:v="urn:schemas-microsoft-com:vml" xmlns:wp14="http://schemas.microsoft.com/office/word/2010/wordprocessingDrawing" xmlns:wp="http://schemas.openxmlformats.org/drawingml/2006/wordprocessingDrawing" xmlns:w10="urn:schemas-microsoft-com:office:word" xmlns:w="http://schemas.openxmlformats.org/wordprocessingml/2006/main" xmlns:w14="http://schemas.microsoft.com/office/word/2010/wordml" xmlns:w15="http://schemas.microsoft.com/office/word/2012/wordml" xmlns:w16cex="http://schemas.microsoft.com/office/word/2018/wordml/cex" xmlns:w16cid="http://schemas.microsoft.com/office/word/2016/wordml/cid" xmlns:w16="http://schemas.microsoft.com/office/word/2018/wordml" xmlns:w16sdtdh="http://schemas.microsoft.com/office/word/2020/wordml/sdtdatahash" xmlns:w16se="http://schemas.microsoft.com/office/word/2015/wordml/symex" xmlns:wpg="http://schemas.microsoft.com/office/word/2010/wordprocessingGroup" xmlns:wpi="http://schemas.microsoft.com/office/word/2010/wordprocessingInk" xmlns:wne="http://schemas.microsoft.com/office/word/2006/wordml" xmlns:wps="http://schemas.microsoft.com/office/word/2010/wordprocessingShape" mc:Ignorable="w14 w15 w16se w16cid w16 w16cex w16sdtdh wp14">
+<w:numbering xmlns:wpc="http://schemas.microsoft.com/office/word/2010/wordprocessingCanvas" xmlns:cx="http://schemas.microsoft.com/office/drawing/2014/chartex" xmlns:cx1="http://schemas.microsoft.com/office/drawing/2015/9/8/chartex" xmlns:cx2="http://schemas.microsoft.com/office/drawing/2015/10/21/chartex" xmlns:cx3="http://schemas.microsoft.com/office/drawing/2016/5/9/chartex" xmlns:cx4="http://schemas.microsoft.com/office/drawing/2016/5/10/chartex" xmlns:cx5="http://schemas.microsoft.com/office/drawing/2016/5/11/chartex" xmlns:cx6="http://schemas.microsoft.com/office/drawing/2016/5/12/chartex" xmlns:cx7="http://schemas.microsoft.com/office/drawing/2016/5/13/chartex" xmlns:cx8="http://schemas.microsoft.com/office/drawing/2016/5/14/chartex" xmlns:mc="http://schemas.openxmlformats.org/markup-compatibility/2006" xmlns:aink="http://schemas.microsoft.com/office/drawing/2016/ink" xmlns:am3d="http://schemas.microsoft.com/office/drawing/2017/model3d" xmlns:o="urn:schemas-microsoft-com:office:office" xmlns:oel="http://schemas.microsoft.com/office/2019/extlst" xmlns:r="http://schemas.openxmlformats.org/officeDocument/2006/relationships" xmlns:m="http://schemas.openxmlformats.org/officeDocument/2006/math" xmlns:v="urn:schemas-microsoft-com:vml" xmlns:wp14="http://schemas.microsoft.com/office/word/2010/wordprocessingDrawing" xmlns:wp="http://schemas.openxmlformats.org/drawingml/2006/wordprocessingDrawing" xmlns:w10="urn:schemas-microsoft-com:office:word" xmlns:w="http://schemas.openxmlformats.org/wordprocessingml/2006/main" xmlns:w14="http://schemas.microsoft.com/office/word/2010/wordml" xmlns:w15="http://schemas.microsoft.com/office/word/2012/wordml" xmlns:w16cex="http://schemas.microsoft.com/office/word/2018/wordml/cex" xmlns:w16cid="http://schemas.microsoft.com/office/word/2016/wordml/cid" xmlns:w16="http://schemas.microsoft.com/office/word/2018/wordml" xmlns:w16du="http://schemas.microsoft.com/office/word/2023/wordml/word16du" xmlns:w16sdtdh="http://schemas.microsoft.com/office/word/2020/wordml/sdtdatahash" xmlns:w16se="http://schemas.microsoft.com/office/word/2015/wordml/symex" xmlns:wpg="http://schemas.microsoft.com/office/word/2010/wordprocessingGroup" xmlns:wpi="http://schemas.microsoft.com/office/word/2010/wordprocessingInk" xmlns:wne="http://schemas.microsoft.com/office/word/2006/wordml" xmlns:wps="http://schemas.microsoft.com/office/word/2010/wordprocessingShape" mc:Ignorable="w14 w15 w16se w16cid w16 w16cex w16sdtdh w16du wp14">
   <w:abstractNum w:abstractNumId="0" w15:restartNumberingAfterBreak="0">
     <w:nsid w:val="135C5256"/>
     <w:multiLevelType w:val="hybridMultilevel"/>
@@ -4389,7 +4023,7 @@
 </file>
 
 <file path=word/people.xml><?xml version="1.0" encoding="utf-8"?>
-<w15:people xmlns:wpc="http://schemas.microsoft.com/office/word/2010/wordprocessingCanvas" xmlns:cx="http://schemas.microsoft.com/office/drawing/2014/chartex" xmlns:cx1="http://schemas.microsoft.com/office/drawing/2015/9/8/chartex" xmlns:cx2="http://schemas.microsoft.com/office/drawing/2015/10/21/chartex" xmlns:cx3="http://schemas.microsoft.com/office/drawing/2016/5/9/chartex" xmlns:cx4="http://schemas.microsoft.com/office/drawing/2016/5/10/chartex" xmlns:cx5="http://schemas.microsoft.com/office/drawing/2016/5/11/chartex" xmlns:cx6="http://schemas.microsoft.com/office/drawing/2016/5/12/chartex" xmlns:cx7="http://schemas.microsoft.com/office/drawing/2016/5/13/chartex" xmlns:cx8="http://schemas.microsoft.com/office/drawing/2016/5/14/chartex" xmlns:mc="http://schemas.openxmlformats.org/markup-compatibility/2006" xmlns:aink="http://schemas.microsoft.com/office/drawing/2016/ink" xmlns:am3d="http://schemas.microsoft.com/office/drawing/2017/model3d" xmlns:o="urn:schemas-microsoft-com:office:office" xmlns:oel="http://schemas.microsoft.com/office/2019/extlst" xmlns:r="http://schemas.openxmlformats.org/officeDocument/2006/relationships" xmlns:m="http://schemas.openxmlformats.org/officeDocument/2006/math" xmlns:v="urn:schemas-microsoft-com:vml" xmlns:wp14="http://schemas.microsoft.com/office/word/2010/wordprocessingDrawing" xmlns:wp="http://schemas.openxmlformats.org/drawingml/2006/wordprocessingDrawing" xmlns:w10="urn:schemas-microsoft-com:office:word" xmlns:w="http://schemas.openxmlformats.org/wordprocessingml/2006/main" xmlns:w14="http://schemas.microsoft.com/office/word/2010/wordml" xmlns:w15="http://schemas.microsoft.com/office/word/2012/wordml" xmlns:w16cex="http://schemas.microsoft.com/office/word/2018/wordml/cex" xmlns:w16cid="http://schemas.microsoft.com/office/word/2016/wordml/cid" xmlns:w16="http://schemas.microsoft.com/office/word/2018/wordml" xmlns:w16sdtdh="http://schemas.microsoft.com/office/word/2020/wordml/sdtdatahash" xmlns:w16se="http://schemas.microsoft.com/office/word/2015/wordml/symex" xmlns:wpg="http://schemas.microsoft.com/office/word/2010/wordprocessingGroup" xmlns:wpi="http://schemas.microsoft.com/office/word/2010/wordprocessingInk" xmlns:wne="http://schemas.microsoft.com/office/word/2006/wordml" xmlns:wps="http://schemas.microsoft.com/office/word/2010/wordprocessingShape" mc:Ignorable="w14 w15 w16se w16cid w16 w16cex w16sdtdh wp14">
+<w15:people xmlns:wpc="http://schemas.microsoft.com/office/word/2010/wordprocessingCanvas" xmlns:cx="http://schemas.microsoft.com/office/drawing/2014/chartex" xmlns:cx1="http://schemas.microsoft.com/office/drawing/2015/9/8/chartex" xmlns:cx2="http://schemas.microsoft.com/office/drawing/2015/10/21/chartex" xmlns:cx3="http://schemas.microsoft.com/office/drawing/2016/5/9/chartex" xmlns:cx4="http://schemas.microsoft.com/office/drawing/2016/5/10/chartex" xmlns:cx5="http://schemas.microsoft.com/office/drawing/2016/5/11/chartex" xmlns:cx6="http://schemas.microsoft.com/office/drawing/2016/5/12/chartex" xmlns:cx7="http://schemas.microsoft.com/office/drawing/2016/5/13/chartex" xmlns:cx8="http://schemas.microsoft.com/office/drawing/2016/5/14/chartex" xmlns:mc="http://schemas.openxmlformats.org/markup-compatibility/2006" xmlns:aink="http://schemas.microsoft.com/office/drawing/2016/ink" xmlns:am3d="http://schemas.microsoft.com/office/drawing/2017/model3d" xmlns:o="urn:schemas-microsoft-com:office:office" xmlns:oel="http://schemas.microsoft.com/office/2019/extlst" xmlns:r="http://schemas.openxmlformats.org/officeDocument/2006/relationships" xmlns:m="http://schemas.openxmlformats.org/officeDocument/2006/math" xmlns:v="urn:schemas-microsoft-com:vml" xmlns:wp14="http://schemas.microsoft.com/office/word/2010/wordprocessingDrawing" xmlns:wp="http://schemas.openxmlformats.org/drawingml/2006/wordprocessingDrawing" xmlns:w10="urn:schemas-microsoft-com:office:word" xmlns:w="http://schemas.openxmlformats.org/wordprocessingml/2006/main" xmlns:w14="http://schemas.microsoft.com/office/word/2010/wordml" xmlns:w15="http://schemas.microsoft.com/office/word/2012/wordml" xmlns:w16cex="http://schemas.microsoft.com/office/word/2018/wordml/cex" xmlns:w16cid="http://schemas.microsoft.com/office/word/2016/wordml/cid" xmlns:w16="http://schemas.microsoft.com/office/word/2018/wordml" xmlns:w16du="http://schemas.microsoft.com/office/word/2023/wordml/word16du" xmlns:w16sdtdh="http://schemas.microsoft.com/office/word/2020/wordml/sdtdatahash" xmlns:w16se="http://schemas.microsoft.com/office/word/2015/wordml/symex" xmlns:wpg="http://schemas.microsoft.com/office/word/2010/wordprocessingGroup" xmlns:wpi="http://schemas.microsoft.com/office/word/2010/wordprocessingInk" xmlns:wne="http://schemas.microsoft.com/office/word/2006/wordml" xmlns:wps="http://schemas.microsoft.com/office/word/2010/wordprocessingShape" mc:Ignorable="w14 w15 w16se w16cid w16 w16cex w16sdtdh w16du wp14">
   <w15:person w15:author="HUBLER Shannon L * DEQ">
     <w15:presenceInfo w15:providerId="AD" w15:userId="S::Shannon.L.HUBLER@deq.oregon.gov::394c61a7-ec60-4be5-9f83-be5c48f3fd83"/>
   </w15:person>
@@ -4397,7 +4031,7 @@
 </file>
 
 <file path=word/styles.xml><?xml version="1.0" encoding="utf-8"?>
-<w:styles xmlns:mc="http://schemas.openxmlformats.org/markup-compatibility/2006" xmlns:r="http://schemas.openxmlformats.org/officeDocument/2006/relationships" xmlns:w="http://schemas.openxmlformats.org/wordprocessingml/2006/main" xmlns:w14="http://schemas.microsoft.com/office/word/2010/wordml" xmlns:w15="http://schemas.microsoft.com/office/word/2012/wordml" xmlns:w16cex="http://schemas.microsoft.com/office/word/2018/wordml/cex" xmlns:w16cid="http://schemas.microsoft.com/office/word/2016/wordml/cid" xmlns:w16="http://schemas.microsoft.com/office/word/2018/wordml" xmlns:w16sdtdh="http://schemas.microsoft.com/office/word/2020/wordml/sdtdatahash" xmlns:w16se="http://schemas.microsoft.com/office/word/2015/wordml/symex" mc:Ignorable="w14 w15 w16se w16cid w16 w16cex w16sdtdh">
+<w:styles xmlns:mc="http://schemas.openxmlformats.org/markup-compatibility/2006" xmlns:r="http://schemas.openxmlformats.org/officeDocument/2006/relationships" xmlns:w="http://schemas.openxmlformats.org/wordprocessingml/2006/main" xmlns:w14="http://schemas.microsoft.com/office/word/2010/wordml" xmlns:w15="http://schemas.microsoft.com/office/word/2012/wordml" xmlns:w16cex="http://schemas.microsoft.com/office/word/2018/wordml/cex" xmlns:w16cid="http://schemas.microsoft.com/office/word/2016/wordml/cid" xmlns:w16="http://schemas.microsoft.com/office/word/2018/wordml" xmlns:w16du="http://schemas.microsoft.com/office/word/2023/wordml/word16du" xmlns:w16sdtdh="http://schemas.microsoft.com/office/word/2020/wordml/sdtdatahash" xmlns:w16se="http://schemas.microsoft.com/office/word/2015/wordml/symex" mc:Ignorable="w14 w15 w16se w16cid w16 w16cex w16sdtdh w16du">
   <w:docDefaults>
     <w:rPrDefault>
       <w:rPr>

</xml_diff>